<commit_message>
doc(rapport de projet): Rédaction des étapes de objectifs pédagogiques, production et usage de l'IA
</commit_message>
<xml_diff>
--- a/Rapport/Rapport-de-projet_P_FUN.docx
+++ b/Rapport/Rapport-de-projet_P_FUN.docx
@@ -344,7 +344,7 @@
           <w:r>
             <w:fldChar w:fldCharType="separate"/>
           </w:r>
-          <w:hyperlink w:anchor="_Toc207610884" w:history="1">
+          <w:hyperlink w:anchor="_Toc210048739" w:history="1">
             <w:r>
               <w:rPr>
                 <w:rStyle w:val="Lienhypertexte"/>
@@ -371,7 +371,153 @@
                 <w:noProof/>
                 <w:webHidden/>
               </w:rPr>
-              <w:instrText xml:space="preserve"> PAGEREF _Toc207610884 \h </w:instrText>
+              <w:instrText xml:space="preserve"> PAGEREF _Toc210048739 \h </w:instrText>
+            </w:r>
+            <w:r>
+              <w:rPr>
+                <w:noProof/>
+                <w:webHidden/>
+              </w:rPr>
+            </w:r>
+            <w:r>
+              <w:rPr>
+                <w:noProof/>
+                <w:webHidden/>
+              </w:rPr>
+              <w:fldChar w:fldCharType="separate"/>
+            </w:r>
+            <w:r>
+              <w:rPr>
+                <w:noProof/>
+                <w:webHidden/>
+              </w:rPr>
+              <w:t>3</w:t>
+            </w:r>
+            <w:r>
+              <w:rPr>
+                <w:noProof/>
+                <w:webHidden/>
+              </w:rPr>
+              <w:fldChar w:fldCharType="end"/>
+            </w:r>
+          </w:hyperlink>
+        </w:p>
+        <w:p>
+          <w:pPr>
+            <w:pStyle w:val="TM2"/>
+            <w:tabs>
+              <w:tab w:val="right" w:leader="dot" w:pos="9062"/>
+            </w:tabs>
+            <w:rPr>
+              <w:noProof/>
+              <w:kern w:val="2"/>
+              <w:sz w:val="24"/>
+              <w:szCs w:val="24"/>
+              <w:lang w:eastAsia="fr-CH"/>
+              <w14:ligatures w14:val="standardContextual"/>
+            </w:rPr>
+          </w:pPr>
+          <w:hyperlink w:anchor="_Toc210048740" w:history="1">
+            <w:r>
+              <w:rPr>
+                <w:rStyle w:val="Lienhypertexte"/>
+                <w:noProof/>
+              </w:rPr>
+              <w:t>Objectifs du jeu</w:t>
+            </w:r>
+            <w:r>
+              <w:rPr>
+                <w:noProof/>
+                <w:webHidden/>
+              </w:rPr>
+              <w:tab/>
+            </w:r>
+            <w:r>
+              <w:rPr>
+                <w:noProof/>
+                <w:webHidden/>
+              </w:rPr>
+              <w:fldChar w:fldCharType="begin"/>
+            </w:r>
+            <w:r>
+              <w:rPr>
+                <w:noProof/>
+                <w:webHidden/>
+              </w:rPr>
+              <w:instrText xml:space="preserve"> PAGEREF _Toc210048740 \h </w:instrText>
+            </w:r>
+            <w:r>
+              <w:rPr>
+                <w:noProof/>
+                <w:webHidden/>
+              </w:rPr>
+            </w:r>
+            <w:r>
+              <w:rPr>
+                <w:noProof/>
+                <w:webHidden/>
+              </w:rPr>
+              <w:fldChar w:fldCharType="separate"/>
+            </w:r>
+            <w:r>
+              <w:rPr>
+                <w:noProof/>
+                <w:webHidden/>
+              </w:rPr>
+              <w:t>3</w:t>
+            </w:r>
+            <w:r>
+              <w:rPr>
+                <w:noProof/>
+                <w:webHidden/>
+              </w:rPr>
+              <w:fldChar w:fldCharType="end"/>
+            </w:r>
+          </w:hyperlink>
+        </w:p>
+        <w:p>
+          <w:pPr>
+            <w:pStyle w:val="TM2"/>
+            <w:tabs>
+              <w:tab w:val="right" w:leader="dot" w:pos="9062"/>
+            </w:tabs>
+            <w:rPr>
+              <w:noProof/>
+              <w:kern w:val="2"/>
+              <w:sz w:val="24"/>
+              <w:szCs w:val="24"/>
+              <w:lang w:eastAsia="fr-CH"/>
+              <w14:ligatures w14:val="standardContextual"/>
+            </w:rPr>
+          </w:pPr>
+          <w:hyperlink w:anchor="_Toc210048741" w:history="1">
+            <w:r>
+              <w:rPr>
+                <w:rStyle w:val="Lienhypertexte"/>
+                <w:noProof/>
+              </w:rPr>
+              <w:t>Domaine d’application</w:t>
+            </w:r>
+            <w:r>
+              <w:rPr>
+                <w:noProof/>
+                <w:webHidden/>
+              </w:rPr>
+              <w:tab/>
+            </w:r>
+            <w:r>
+              <w:rPr>
+                <w:noProof/>
+                <w:webHidden/>
+              </w:rPr>
+              <w:fldChar w:fldCharType="begin"/>
+            </w:r>
+            <w:r>
+              <w:rPr>
+                <w:noProof/>
+                <w:webHidden/>
+              </w:rPr>
+              <w:instrText xml:space="preserve"> PAGEREF _Toc210048741 \h </w:instrText>
             </w:r>
             <w:r>
               <w:rPr>
@@ -417,13 +563,13 @@
               <w14:ligatures w14:val="standardContextual"/>
             </w:rPr>
           </w:pPr>
-          <w:hyperlink w:anchor="_Toc207610885" w:history="1">
+          <w:hyperlink w:anchor="_Toc210048742" w:history="1">
             <w:r>
               <w:rPr>
                 <w:rStyle w:val="Lienhypertexte"/>
                 <w:noProof/>
               </w:rPr>
-              <w:t>Objectifs du jeu</w:t>
+              <w:t>Planification</w:t>
             </w:r>
             <w:r>
               <w:rPr>
@@ -444,7 +590,7 @@
                 <w:noProof/>
                 <w:webHidden/>
               </w:rPr>
-              <w:instrText xml:space="preserve"> PAGEREF _Toc207610885 \h </w:instrText>
+              <w:instrText xml:space="preserve"> PAGEREF _Toc210048742 \h </w:instrText>
             </w:r>
             <w:r>
               <w:rPr>
@@ -490,13 +636,13 @@
               <w14:ligatures w14:val="standardContextual"/>
             </w:rPr>
           </w:pPr>
-          <w:hyperlink w:anchor="_Toc207610886" w:history="1">
+          <w:hyperlink w:anchor="_Toc210048743" w:history="1">
             <w:r>
               <w:rPr>
                 <w:rStyle w:val="Lienhypertexte"/>
                 <w:noProof/>
               </w:rPr>
-              <w:t>Technologies utilisées</w:t>
+              <w:t>Rapport de tests</w:t>
             </w:r>
             <w:r>
               <w:rPr>
@@ -517,7 +663,7 @@
                 <w:noProof/>
                 <w:webHidden/>
               </w:rPr>
-              <w:instrText xml:space="preserve"> PAGEREF _Toc207610886 \h </w:instrText>
+              <w:instrText xml:space="preserve"> PAGEREF _Toc210048743 \h </w:instrText>
             </w:r>
             <w:r>
               <w:rPr>
@@ -537,7 +683,7 @@
                 <w:noProof/>
                 <w:webHidden/>
               </w:rPr>
-              <w:t>3</w:t>
+              <w:t>4</w:t>
             </w:r>
             <w:r>
               <w:rPr>
@@ -563,13 +709,13 @@
               <w14:ligatures w14:val="standardContextual"/>
             </w:rPr>
           </w:pPr>
-          <w:hyperlink w:anchor="_Toc207610887" w:history="1">
+          <w:hyperlink w:anchor="_Toc210048744" w:history="1">
             <w:r>
               <w:rPr>
                 <w:rStyle w:val="Lienhypertexte"/>
                 <w:noProof/>
               </w:rPr>
-              <w:t>Installation et exécution</w:t>
+              <w:t>Journal de travail</w:t>
             </w:r>
             <w:r>
               <w:rPr>
@@ -590,7 +736,7 @@
                 <w:noProof/>
                 <w:webHidden/>
               </w:rPr>
-              <w:instrText xml:space="preserve"> PAGEREF _Toc207610887 \h </w:instrText>
+              <w:instrText xml:space="preserve"> PAGEREF _Toc210048744 \h </w:instrText>
             </w:r>
             <w:r>
               <w:rPr>
@@ -610,7 +756,7 @@
                 <w:noProof/>
                 <w:webHidden/>
               </w:rPr>
-              <w:t>3</w:t>
+              <w:t>4</w:t>
             </w:r>
             <w:r>
               <w:rPr>
@@ -636,13 +782,13 @@
               <w14:ligatures w14:val="standardContextual"/>
             </w:rPr>
           </w:pPr>
-          <w:hyperlink w:anchor="_Toc207610888" w:history="1">
+          <w:hyperlink w:anchor="_Toc210048745" w:history="1">
             <w:r>
               <w:rPr>
                 <w:rStyle w:val="Lienhypertexte"/>
                 <w:noProof/>
               </w:rPr>
-              <w:t>Accéder la page du jeu</w:t>
+              <w:t>Usage de l’IA</w:t>
             </w:r>
             <w:r>
               <w:rPr>
@@ -663,7 +809,7 @@
                 <w:noProof/>
                 <w:webHidden/>
               </w:rPr>
-              <w:instrText xml:space="preserve"> PAGEREF _Toc207610888 \h </w:instrText>
+              <w:instrText xml:space="preserve"> PAGEREF _Toc210048745 \h </w:instrText>
             </w:r>
             <w:r>
               <w:rPr>
@@ -695,6 +841,79 @@
           </w:hyperlink>
         </w:p>
         <w:p>
+          <w:pPr>
+            <w:pStyle w:val="TM1"/>
+            <w:tabs>
+              <w:tab w:val="right" w:leader="dot" w:pos="9062"/>
+            </w:tabs>
+            <w:rPr>
+              <w:noProof/>
+              <w:kern w:val="2"/>
+              <w:sz w:val="24"/>
+              <w:szCs w:val="24"/>
+              <w:lang w:eastAsia="fr-CH"/>
+              <w14:ligatures w14:val="standardContextual"/>
+            </w:rPr>
+          </w:pPr>
+          <w:hyperlink w:anchor="_Toc210048746" w:history="1">
+            <w:r>
+              <w:rPr>
+                <w:rStyle w:val="Lienhypertexte"/>
+                <w:noProof/>
+              </w:rPr>
+              <w:t>Conclusion</w:t>
+            </w:r>
+            <w:r>
+              <w:rPr>
+                <w:noProof/>
+                <w:webHidden/>
+              </w:rPr>
+              <w:tab/>
+            </w:r>
+            <w:r>
+              <w:rPr>
+                <w:noProof/>
+                <w:webHidden/>
+              </w:rPr>
+              <w:fldChar w:fldCharType="begin"/>
+            </w:r>
+            <w:r>
+              <w:rPr>
+                <w:noProof/>
+                <w:webHidden/>
+              </w:rPr>
+              <w:instrText xml:space="preserve"> PAGEREF _Toc210048746 \h </w:instrText>
+            </w:r>
+            <w:r>
+              <w:rPr>
+                <w:noProof/>
+                <w:webHidden/>
+              </w:rPr>
+            </w:r>
+            <w:r>
+              <w:rPr>
+                <w:noProof/>
+                <w:webHidden/>
+              </w:rPr>
+              <w:fldChar w:fldCharType="separate"/>
+            </w:r>
+            <w:r>
+              <w:rPr>
+                <w:noProof/>
+                <w:webHidden/>
+              </w:rPr>
+              <w:t>4</w:t>
+            </w:r>
+            <w:r>
+              <w:rPr>
+                <w:noProof/>
+                <w:webHidden/>
+              </w:rPr>
+              <w:fldChar w:fldCharType="end"/>
+            </w:r>
+          </w:hyperlink>
+        </w:p>
+        <w:p>
           <w:r>
             <w:rPr>
               <w:b/>
@@ -724,7 +943,7 @@
         <w:pStyle w:val="Titre1"/>
         <w:jc w:val="both"/>
       </w:pPr>
-      <w:bookmarkStart w:id="0" w:name="_Toc207610884"/>
+      <w:bookmarkStart w:id="0" w:name="_Toc210048739"/>
       <w:r>
         <w:lastRenderedPageBreak/>
         <w:t>Introduction du projet</w:t>
@@ -751,7 +970,7 @@
       <w:pPr>
         <w:pStyle w:val="Titre2"/>
       </w:pPr>
-      <w:bookmarkStart w:id="1" w:name="_Toc207610885"/>
+      <w:bookmarkStart w:id="1" w:name="_Toc210048740"/>
       <w:r>
         <w:t>Objectifs du jeu</w:t>
       </w:r>
@@ -946,8 +1165,21 @@
         <w:pStyle w:val="Titre2"/>
       </w:pPr>
       <w:r>
+        <w:t>Objectifs pédagogiques</w:t>
+      </w:r>
+    </w:p>
+    <w:p/>
+    <w:p/>
+    <w:p/>
+    <w:p>
+      <w:pPr>
+        <w:pStyle w:val="Titre2"/>
+      </w:pPr>
+      <w:bookmarkStart w:id="2" w:name="_Toc210048741"/>
+      <w:r>
         <w:t>Domaine d’application</w:t>
       </w:r>
+      <w:bookmarkEnd w:id="2"/>
     </w:p>
     <w:p>
       <w:pPr>
@@ -992,9 +1224,11 @@
       <w:pPr>
         <w:pStyle w:val="Titre1"/>
       </w:pPr>
+      <w:bookmarkStart w:id="3" w:name="_Toc210048742"/>
       <w:r>
         <w:t>Planification</w:t>
       </w:r>
+      <w:bookmarkEnd w:id="3"/>
     </w:p>
     <w:p/>
     <w:p>
@@ -1102,53 +1336,543 @@
         <w:t>27 octobre 2025 -&gt; Implémentation d’un mode de fonctions mathématiques.</w:t>
       </w:r>
     </w:p>
+    <w:p>
+      <w:r>
+        <w:lastRenderedPageBreak/>
+        <w:br w:type="page"/>
+      </w:r>
+    </w:p>
+    <w:p>
+      <w:pPr>
+        <w:pStyle w:val="Titre1"/>
+      </w:pPr>
+      <w:bookmarkStart w:id="4" w:name="_Toc210048743"/>
+      <w:r>
+        <w:lastRenderedPageBreak/>
+        <w:t>Production</w:t>
+      </w:r>
+    </w:p>
     <w:p/>
     <w:p>
-      <w:pPr>
-        <w:pStyle w:val="Titre1"/>
-      </w:pPr>
-      <w:r>
-        <w:t>Rapport de tests</w:t>
+      <w:r>
+        <w:t xml:space="preserve">Le projet est construit en C# avec Windows Forms pour l’interface graphique et </w:t>
+      </w:r>
+      <w:proofErr w:type="spellStart"/>
+      <w:r>
+        <w:t>ScottPlot</w:t>
+      </w:r>
+      <w:proofErr w:type="spellEnd"/>
+      <w:r>
+        <w:t xml:space="preserve"> v5 pour l’affichage des graphiques.</w:t>
+      </w:r>
+    </w:p>
+    <w:p>
+      <w:r>
+        <w:t>L’application permet de :</w:t>
+      </w:r>
+    </w:p>
+    <w:p>
+      <w:pPr>
+        <w:pStyle w:val="Paragraphedeliste"/>
+        <w:numPr>
+          <w:ilvl w:val="0"/>
+          <w:numId w:val="3"/>
+        </w:numPr>
+      </w:pPr>
+      <w:r>
+        <w:t>Importer des données météorologiques (précipitations) depuis un fichier CSV (format important)</w:t>
+      </w:r>
+    </w:p>
+    <w:p>
+      <w:pPr>
+        <w:pStyle w:val="Paragraphedeliste"/>
+        <w:numPr>
+          <w:ilvl w:val="0"/>
+          <w:numId w:val="3"/>
+        </w:numPr>
+      </w:pPr>
+      <w:r>
+        <w:t>Visualiser ces données sous formes de courbes</w:t>
+      </w:r>
+    </w:p>
+    <w:p>
+      <w:pPr>
+        <w:pStyle w:val="Paragraphedeliste"/>
+        <w:numPr>
+          <w:ilvl w:val="0"/>
+          <w:numId w:val="3"/>
+        </w:numPr>
+      </w:pPr>
+      <w:r>
+        <w:t>Filtrer par ville et par période</w:t>
+      </w:r>
+    </w:p>
+    <w:p>
+      <w:pPr>
+        <w:pStyle w:val="Paragraphedeliste"/>
+        <w:numPr>
+          <w:ilvl w:val="0"/>
+          <w:numId w:val="3"/>
+        </w:numPr>
+      </w:pPr>
+      <w:r>
+        <w:t>Appliquer éventuellement une fonction mathématique de démonstration</w:t>
+      </w:r>
+    </w:p>
+    <w:p/>
+    <w:p>
+      <w:pPr>
+        <w:pStyle w:val="Titre2"/>
+      </w:pPr>
+      <w:r>
+        <w:t xml:space="preserve">Organisation du code </w:t>
+      </w:r>
+    </w:p>
+    <w:p/>
+    <w:p>
+      <w:proofErr w:type="spellStart"/>
+      <w:r>
+        <w:rPr>
+          <w:b/>
+          <w:bCs/>
+        </w:rPr>
+        <w:t>MainWindow.xaml.cs</w:t>
+      </w:r>
+      <w:proofErr w:type="spellEnd"/>
+      <w:r>
+        <w:t xml:space="preserve"> : contient la logique de l’interface. On y trouve les gestionnaires d’événements (boutons, cases à cocher/décocher, sélection de dates) et la méthode </w:t>
+      </w:r>
+      <w:proofErr w:type="spellStart"/>
+      <w:proofErr w:type="gramStart"/>
+      <w:r>
+        <w:rPr>
+          <w:b/>
+          <w:bCs/>
+        </w:rPr>
+        <w:t>Redraw</w:t>
+      </w:r>
+      <w:proofErr w:type="spellEnd"/>
+      <w:r>
+        <w:rPr>
+          <w:b/>
+          <w:bCs/>
+        </w:rPr>
+        <w:t>(</w:t>
+      </w:r>
+      <w:proofErr w:type="gramEnd"/>
+      <w:r>
+        <w:rPr>
+          <w:b/>
+          <w:bCs/>
+        </w:rPr>
+        <w:t>)</w:t>
+      </w:r>
+      <w:r>
+        <w:t xml:space="preserve"> qui met à jour le graphique.</w:t>
+      </w:r>
+    </w:p>
+    <w:p>
+      <w:proofErr w:type="spellStart"/>
+      <w:r>
+        <w:rPr>
+          <w:b/>
+          <w:bCs/>
+        </w:rPr>
+        <w:t>MeteoSuisseCsvImporter.cs</w:t>
+      </w:r>
+      <w:proofErr w:type="spellEnd"/>
+      <w:r>
+        <w:rPr>
+          <w:b/>
+          <w:bCs/>
+        </w:rPr>
+        <w:t xml:space="preserve"> : </w:t>
+      </w:r>
+      <w:r>
+        <w:t xml:space="preserve">classe utilitaire qui lit les fichiers CSV, détecte le séparateur, gère l’encodage, et transforme chaque ligne en objet </w:t>
+      </w:r>
+      <w:proofErr w:type="spellStart"/>
+      <w:r>
+        <w:rPr>
+          <w:b/>
+          <w:bCs/>
+        </w:rPr>
+        <w:t>TimePoint</w:t>
+      </w:r>
+      <w:proofErr w:type="spellEnd"/>
+      <w:r>
+        <w:t>.</w:t>
+      </w:r>
+    </w:p>
+    <w:p>
+      <w:proofErr w:type="spellStart"/>
+      <w:r>
+        <w:rPr>
+          <w:b/>
+          <w:bCs/>
+        </w:rPr>
+        <w:t>TimePoint</w:t>
+      </w:r>
+      <w:proofErr w:type="spellEnd"/>
+      <w:r>
+        <w:rPr>
+          <w:b/>
+          <w:bCs/>
+        </w:rPr>
+        <w:t> </w:t>
+      </w:r>
+      <w:r>
+        <w:t xml:space="preserve">(record) </w:t>
+      </w:r>
+      <w:r>
+        <w:t>:</w:t>
+      </w:r>
+      <w:r>
+        <w:rPr>
+          <w:b/>
+          <w:bCs/>
+        </w:rPr>
+        <w:t xml:space="preserve"> </w:t>
+      </w:r>
+      <w:r>
+        <w:t xml:space="preserve">représente un couple </w:t>
+      </w:r>
+      <w:r>
+        <w:rPr>
+          <w:b/>
+          <w:bCs/>
+        </w:rPr>
+        <w:t>(Date, Valeur)</w:t>
+      </w:r>
+      <w:r>
+        <w:rPr>
+          <w:b/>
+          <w:bCs/>
+        </w:rPr>
+        <w:t xml:space="preserve"> </w:t>
+      </w:r>
+      <w:r>
+        <w:t>correspondant à une mesure de précipitations.</w:t>
+      </w:r>
+    </w:p>
+    <w:p>
+      <w:r>
+        <w:rPr>
+          <w:b/>
+          <w:bCs/>
+        </w:rPr>
+        <w:t>Extensions LINQ </w:t>
+      </w:r>
+      <w:r>
+        <w:t>: ajoutées pour faciliter le filtrage des données par période, obtenir les bornes, etc…</w:t>
+      </w:r>
+    </w:p>
+    <w:p>
+      <w:proofErr w:type="spellStart"/>
+      <w:r>
+        <w:rPr>
+          <w:b/>
+          <w:bCs/>
+        </w:rPr>
+        <w:t>FunctionFactory</w:t>
+      </w:r>
+      <w:proofErr w:type="spellEnd"/>
+      <w:r>
+        <w:rPr>
+          <w:b/>
+          <w:bCs/>
+        </w:rPr>
+        <w:t> </w:t>
+      </w:r>
+      <w:r>
+        <w:t xml:space="preserve">: permet d’ajouter des fonctions mathématiques à tracer (utilisé comme démonstration) de fonctionnalités de </w:t>
+      </w:r>
+      <w:proofErr w:type="spellStart"/>
+      <w:r>
+        <w:t>ScottPlot</w:t>
+      </w:r>
+      <w:proofErr w:type="spellEnd"/>
+      <w:r>
+        <w:t>).</w:t>
+      </w:r>
+    </w:p>
+    <w:p/>
+    <w:p>
+      <w:pPr>
+        <w:pStyle w:val="Titre2"/>
+      </w:pPr>
+      <w:r>
+        <w:t>Choix techniques</w:t>
+      </w:r>
+    </w:p>
+    <w:p/>
+    <w:p>
+      <w:proofErr w:type="spellStart"/>
+      <w:r>
+        <w:t>ScottPlot</w:t>
+      </w:r>
+      <w:proofErr w:type="spellEnd"/>
+      <w:r>
+        <w:t xml:space="preserve"> v5 a été choisi pour la simplicité de génération de graphiques interactifs.</w:t>
+      </w:r>
+    </w:p>
+    <w:p>
+      <w:r>
+        <w:t>Le code utilise LINQ au lieu de boucles for, ce qui rend le traitement des séries plus lisible et concis.</w:t>
+      </w:r>
+    </w:p>
+    <w:p>
+      <w:r>
+        <w:t xml:space="preserve">La lecture du CSV a été rendue robuste : détection automatique du séparateur </w:t>
+      </w:r>
+      <w:proofErr w:type="gramStart"/>
+      <w:r>
+        <w:t>( ;</w:t>
+      </w:r>
+      <w:proofErr w:type="gramEnd"/>
+      <w:r>
+        <w:t xml:space="preserve"> ou , ou tabulation), prise en compte de différents formats de date (ex : </w:t>
+      </w:r>
+      <w:proofErr w:type="spellStart"/>
+      <w:r>
+        <w:t>dd.mm.yyyym</w:t>
+      </w:r>
+      <w:proofErr w:type="spellEnd"/>
+      <w:r>
+        <w:t xml:space="preserve"> </w:t>
+      </w:r>
+      <w:proofErr w:type="spellStart"/>
+      <w:r>
+        <w:t>yyyy</w:t>
+      </w:r>
+      <w:proofErr w:type="spellEnd"/>
+      <w:r>
+        <w:t>-mm-dd), gestion des décimales avec virgules ou points.</w:t>
+      </w:r>
+    </w:p>
+    <w:p>
+      <w:r>
+        <w:t xml:space="preserve">Une attention particulière a été portée à l’encodage (UTF-8 / Latin-1), car les fichiers contiennent des accents qui causent </w:t>
+      </w:r>
+      <w:proofErr w:type="gramStart"/>
+      <w:r>
+        <w:t>des erreurs si mal décodés</w:t>
+      </w:r>
+      <w:proofErr w:type="gramEnd"/>
+      <w:r>
+        <w:t>.</w:t>
+      </w:r>
+    </w:p>
+    <w:p/>
+    <w:p>
+      <w:pPr>
+        <w:pStyle w:val="Titre2"/>
+      </w:pPr>
+      <w:r>
+        <w:t>Problèmes rencontrés et solutions</w:t>
+      </w:r>
+    </w:p>
+    <w:p>
+      <w:r>
+        <w:t xml:space="preserve"> </w:t>
+      </w:r>
+      <w:r>
+        <w:rPr>
+          <w:b/>
+          <w:bCs/>
+        </w:rPr>
+        <w:t>Encodage</w:t>
+      </w:r>
+      <w:r>
+        <w:rPr>
+          <w:b/>
+          <w:bCs/>
+        </w:rPr>
+        <w:t> </w:t>
+      </w:r>
+      <w:r>
+        <w:t xml:space="preserve">: les fichiers de </w:t>
+      </w:r>
+      <w:proofErr w:type="spellStart"/>
+      <w:r>
+        <w:t>MétéoSuisse</w:t>
+      </w:r>
+      <w:proofErr w:type="spellEnd"/>
+      <w:r>
+        <w:t xml:space="preserve"> étaient en Latin-1, ce qui empêchait la reconnaissance correcte des colonnes. La solution a été de forcer la lecture avec </w:t>
+      </w:r>
+      <w:r>
+        <w:rPr>
+          <w:b/>
+          <w:bCs/>
+        </w:rPr>
+        <w:t>Encoding.Latin1</w:t>
+      </w:r>
+      <w:r>
+        <w:t>.</w:t>
+      </w:r>
+    </w:p>
+    <w:p>
+      <w:r>
+        <w:rPr>
+          <w:b/>
+          <w:bCs/>
+        </w:rPr>
+        <w:t>Variation des en-tête CSV </w:t>
+      </w:r>
+      <w:r>
+        <w:t>: certains fichiers n’avaient pas exactement les mêmes intitulés de colonnes. La solution a été de normaliser les nom (minuscule, sans accents).</w:t>
       </w:r>
     </w:p>
     <w:p/>
     <w:p/>
     <w:p>
       <w:pPr>
+        <w:rPr>
+          <w:b/>
+          <w:bCs/>
+        </w:rPr>
+      </w:pPr>
+    </w:p>
+    <w:p>
+      <w:pPr>
+        <w:pStyle w:val="Titre2"/>
+      </w:pPr>
+      <w:r>
+        <w:lastRenderedPageBreak/>
+        <w:t>Qualité et bonnes pratiques</w:t>
+      </w:r>
+    </w:p>
+    <w:p/>
+    <w:p>
+      <w:r>
+        <w:t>Les méthodes sont courtes et bien séparées (import, affichage, extensions LINQ)</w:t>
+      </w:r>
+    </w:p>
+    <w:p>
+      <w:r>
+        <w:t xml:space="preserve">Le code est largement commenté et respecte les conventions de nommage de l’ETML (identifiants explicites, variables en </w:t>
+      </w:r>
+      <w:proofErr w:type="spellStart"/>
+      <w:r>
+        <w:t>camelCase</w:t>
+      </w:r>
+      <w:proofErr w:type="spellEnd"/>
+      <w:r>
+        <w:t xml:space="preserve">, classes en </w:t>
+      </w:r>
+      <w:proofErr w:type="spellStart"/>
+      <w:r>
+        <w:t>PascalCase</w:t>
+      </w:r>
+      <w:proofErr w:type="spellEnd"/>
+      <w:r>
+        <w:t>).</w:t>
+      </w:r>
+    </w:p>
+    <w:p>
+      <w:r>
+        <w:t xml:space="preserve">Les exceptions sont gérées </w:t>
+      </w:r>
+      <w:r>
+        <w:t>proprement dans l’import (erreurs de format, dates invalides, séparateur inconnu). L’utilisateur reçoit un message clair dans la zone de statut.</w:t>
+      </w:r>
+      <w:r>
+        <w:br w:type="page"/>
+      </w:r>
+    </w:p>
+    <w:p/>
+    <w:p>
+      <w:pPr>
+        <w:pStyle w:val="Titre1"/>
+      </w:pPr>
+      <w:r>
+        <w:t>Rapport de tests</w:t>
+      </w:r>
+      <w:bookmarkEnd w:id="4"/>
+    </w:p>
+    <w:p/>
+    <w:p/>
+    <w:p>
+      <w:pPr>
         <w:pStyle w:val="Titre1"/>
         <w:jc w:val="both"/>
       </w:pPr>
-      <w:r>
-        <w:lastRenderedPageBreak/>
+      <w:bookmarkStart w:id="5" w:name="_Toc210048744"/>
+      <w:r>
         <w:t>Journal de travail</w:t>
       </w:r>
+      <w:bookmarkEnd w:id="5"/>
     </w:p>
     <w:p/>
     <w:p>
       <w:r>
         <w:t>Le journal de travail retraçant toutes les étapes des différentes séquences est disponible dans le GitHub du projet.</w:t>
       </w:r>
+      <w:r>
+        <w:t xml:space="preserve"> Le lien pour s’y rendre est ici </w:t>
+      </w:r>
+      <w:r>
+        <w:t>https://github.com/Jazztel20/P_FUN/blob/main/JDT/T-P_FUN-MatiasDenis-JDT.xlsx</w:t>
+      </w:r>
     </w:p>
     <w:p/>
     <w:p>
       <w:pPr>
         <w:pStyle w:val="Titre1"/>
-      </w:pPr>
+        <w:jc w:val="both"/>
+      </w:pPr>
+      <w:bookmarkStart w:id="6" w:name="_Toc210048745"/>
       <w:r>
         <w:t>Usage de l’IA</w:t>
       </w:r>
-    </w:p>
-    <w:p/>
+      <w:bookmarkEnd w:id="6"/>
+    </w:p>
+    <w:p>
+      <w:pPr>
+        <w:jc w:val="both"/>
+      </w:pPr>
+    </w:p>
+    <w:p>
+      <w:pPr>
+        <w:jc w:val="both"/>
+      </w:pPr>
+      <w:r>
+        <w:t xml:space="preserve">L’IA a servi de guide dans ce projet car les bases, jusqu’ici acquises en C#, ne permettent pas de produire un projet comme celui-ci sans aide externe. De plus, tous les projets antérieurs ont été effectués en console et non en Windows Forms, ce qui rajoute de la difficulté. Il a été demandé à l’IA de produire ce qui prenait le plus de temps, le code et le </w:t>
+      </w:r>
+      <w:proofErr w:type="spellStart"/>
+      <w:r>
+        <w:t>debug</w:t>
+      </w:r>
+      <w:proofErr w:type="spellEnd"/>
+      <w:r>
+        <w:t xml:space="preserve"> des erreurs. </w:t>
+      </w:r>
+    </w:p>
     <w:p>
       <w:pPr>
         <w:pStyle w:val="Titre1"/>
-      </w:pPr>
+        <w:jc w:val="both"/>
+      </w:pPr>
+      <w:bookmarkStart w:id="7" w:name="_Toc210048746"/>
       <w:r>
         <w:t>Conclusion</w:t>
       </w:r>
-    </w:p>
-    <w:p/>
-    <w:p/>
+      <w:bookmarkEnd w:id="7"/>
+    </w:p>
+    <w:p>
+      <w:pPr>
+        <w:jc w:val="both"/>
+      </w:pPr>
+    </w:p>
+    <w:p>
+      <w:pPr>
+        <w:jc w:val="both"/>
+      </w:pPr>
+      <w:r>
+        <w:t>Ce projet est très difficile à faire pour une personne n’ayant pas le niveau requis en C# et en Windows Forms. Beaucoup de fonctionnalités comme l’import de CSV, l’affichage d’une fenêtre graphique où les données des fichiers CSV sont affichées sont des concepts nullement vus en cours. Le code basique et, lui aussi, dur à produire car les bases de C# ne sont pas acquises de mon côté. Je trouve ce projet peu pertinent aux vues du niveau global en programmation C# &amp; Windows Forms. Je n’y ai trouvé que très peu d’intérêt.</w:t>
+      </w:r>
+    </w:p>
     <w:sectPr>
       <w:headerReference w:type="default" r:id="rId9"/>
       <w:footerReference w:type="default" r:id="rId10"/>
@@ -1653,7 +2377,7 @@
               <w:sz w:val="18"/>
               <w:szCs w:val="18"/>
             </w:rPr>
-            <w:t>01.09.2025 15:34</w:t>
+            <w:t>15.09.2025 13:23</w:t>
           </w:r>
           <w:r>
             <w:rPr>
@@ -3330,6 +4054,19 @@
       <w:spacing w:after="100"/>
     </w:pPr>
   </w:style>
+  <w:style w:type="paragraph" w:styleId="TM2">
+    <w:name w:val="toc 2"/>
+    <w:basedOn w:val="Normal"/>
+    <w:next w:val="Normal"/>
+    <w:autoRedefine/>
+    <w:uiPriority w:val="39"/>
+    <w:unhideWhenUsed/>
+    <w:rsid w:val="00A40D9D"/>
+    <w:pPr>
+      <w:spacing w:after="100"/>
+      <w:ind w:left="200"/>
+    </w:pPr>
+  </w:style>
 </w:styles>
 </file>
 

</xml_diff>

<commit_message>
doc(Rapport): Rédaction de la suite du rapport de projet
</commit_message>
<xml_diff>
--- a/Rapport/Rapport-de-projet_P_FUN.docx
+++ b/Rapport/Rapport-de-projet_P_FUN.docx
@@ -344,7 +344,7 @@
           <w:r>
             <w:fldChar w:fldCharType="separate"/>
           </w:r>
-          <w:hyperlink w:anchor="_Toc210048739" w:history="1">
+          <w:hyperlink w:anchor="_Toc210902500" w:history="1">
             <w:r>
               <w:rPr>
                 <w:rStyle w:val="Lienhypertexte"/>
@@ -371,7 +371,7 @@
                 <w:noProof/>
                 <w:webHidden/>
               </w:rPr>
-              <w:instrText xml:space="preserve"> PAGEREF _Toc210048739 \h </w:instrText>
+              <w:instrText xml:space="preserve"> PAGEREF _Toc210902500 \h </w:instrText>
             </w:r>
             <w:r>
               <w:rPr>
@@ -417,7 +417,7 @@
               <w14:ligatures w14:val="standardContextual"/>
             </w:rPr>
           </w:pPr>
-          <w:hyperlink w:anchor="_Toc210048740" w:history="1">
+          <w:hyperlink w:anchor="_Toc210902501" w:history="1">
             <w:r>
               <w:rPr>
                 <w:rStyle w:val="Lienhypertexte"/>
@@ -444,7 +444,7 @@
                 <w:noProof/>
                 <w:webHidden/>
               </w:rPr>
-              <w:instrText xml:space="preserve"> PAGEREF _Toc210048740 \h </w:instrText>
+              <w:instrText xml:space="preserve"> PAGEREF _Toc210902501 \h </w:instrText>
             </w:r>
             <w:r>
               <w:rPr>
@@ -490,12 +490,85 @@
               <w14:ligatures w14:val="standardContextual"/>
             </w:rPr>
           </w:pPr>
-          <w:hyperlink w:anchor="_Toc210048741" w:history="1">
+          <w:hyperlink w:anchor="_Toc210902502" w:history="1">
             <w:r>
               <w:rPr>
                 <w:rStyle w:val="Lienhypertexte"/>
                 <w:noProof/>
               </w:rPr>
+              <w:t>Objectifs pédagogiques</w:t>
+            </w:r>
+            <w:r>
+              <w:rPr>
+                <w:noProof/>
+                <w:webHidden/>
+              </w:rPr>
+              <w:tab/>
+            </w:r>
+            <w:r>
+              <w:rPr>
+                <w:noProof/>
+                <w:webHidden/>
+              </w:rPr>
+              <w:fldChar w:fldCharType="begin"/>
+            </w:r>
+            <w:r>
+              <w:rPr>
+                <w:noProof/>
+                <w:webHidden/>
+              </w:rPr>
+              <w:instrText xml:space="preserve"> PAGEREF _Toc210902502 \h </w:instrText>
+            </w:r>
+            <w:r>
+              <w:rPr>
+                <w:noProof/>
+                <w:webHidden/>
+              </w:rPr>
+            </w:r>
+            <w:r>
+              <w:rPr>
+                <w:noProof/>
+                <w:webHidden/>
+              </w:rPr>
+              <w:fldChar w:fldCharType="separate"/>
+            </w:r>
+            <w:r>
+              <w:rPr>
+                <w:noProof/>
+                <w:webHidden/>
+              </w:rPr>
+              <w:t>3</w:t>
+            </w:r>
+            <w:r>
+              <w:rPr>
+                <w:noProof/>
+                <w:webHidden/>
+              </w:rPr>
+              <w:fldChar w:fldCharType="end"/>
+            </w:r>
+          </w:hyperlink>
+        </w:p>
+        <w:p>
+          <w:pPr>
+            <w:pStyle w:val="TM2"/>
+            <w:tabs>
+              <w:tab w:val="right" w:leader="dot" w:pos="9062"/>
+            </w:tabs>
+            <w:rPr>
+              <w:noProof/>
+              <w:kern w:val="2"/>
+              <w:sz w:val="24"/>
+              <w:szCs w:val="24"/>
+              <w:lang w:eastAsia="fr-CH"/>
+              <w14:ligatures w14:val="standardContextual"/>
+            </w:rPr>
+          </w:pPr>
+          <w:hyperlink w:anchor="_Toc210902503" w:history="1">
+            <w:r>
+              <w:rPr>
+                <w:rStyle w:val="Lienhypertexte"/>
+                <w:noProof/>
+              </w:rPr>
               <w:t>Domaine d’application</w:t>
             </w:r>
             <w:r>
@@ -517,7 +590,7 @@
                 <w:noProof/>
                 <w:webHidden/>
               </w:rPr>
-              <w:instrText xml:space="preserve"> PAGEREF _Toc210048741 \h </w:instrText>
+              <w:instrText xml:space="preserve"> PAGEREF _Toc210902503 \h </w:instrText>
             </w:r>
             <w:r>
               <w:rPr>
@@ -537,7 +610,7 @@
                 <w:noProof/>
                 <w:webHidden/>
               </w:rPr>
-              <w:t>3</w:t>
+              <w:t>4</w:t>
             </w:r>
             <w:r>
               <w:rPr>
@@ -563,7 +636,7 @@
               <w14:ligatures w14:val="standardContextual"/>
             </w:rPr>
           </w:pPr>
-          <w:hyperlink w:anchor="_Toc210048742" w:history="1">
+          <w:hyperlink w:anchor="_Toc210902504" w:history="1">
             <w:r>
               <w:rPr>
                 <w:rStyle w:val="Lienhypertexte"/>
@@ -590,7 +663,7 @@
                 <w:noProof/>
                 <w:webHidden/>
               </w:rPr>
-              <w:instrText xml:space="preserve"> PAGEREF _Toc210048742 \h </w:instrText>
+              <w:instrText xml:space="preserve"> PAGEREF _Toc210902504 \h </w:instrText>
             </w:r>
             <w:r>
               <w:rPr>
@@ -610,7 +683,7 @@
                 <w:noProof/>
                 <w:webHidden/>
               </w:rPr>
-              <w:t>3</w:t>
+              <w:t>4</w:t>
             </w:r>
             <w:r>
               <w:rPr>
@@ -636,13 +709,13 @@
               <w14:ligatures w14:val="standardContextual"/>
             </w:rPr>
           </w:pPr>
-          <w:hyperlink w:anchor="_Toc210048743" w:history="1">
+          <w:hyperlink w:anchor="_Toc210902505" w:history="1">
             <w:r>
               <w:rPr>
                 <w:rStyle w:val="Lienhypertexte"/>
                 <w:noProof/>
               </w:rPr>
-              <w:t>Rapport de tests</w:t>
+              <w:t>Production</w:t>
             </w:r>
             <w:r>
               <w:rPr>
@@ -663,7 +736,7 @@
                 <w:noProof/>
                 <w:webHidden/>
               </w:rPr>
-              <w:instrText xml:space="preserve"> PAGEREF _Toc210048743 \h </w:instrText>
+              <w:instrText xml:space="preserve"> PAGEREF _Toc210902505 \h </w:instrText>
             </w:r>
             <w:r>
               <w:rPr>
@@ -683,7 +756,299 @@
                 <w:noProof/>
                 <w:webHidden/>
               </w:rPr>
-              <w:t>4</w:t>
+              <w:t>5</w:t>
+            </w:r>
+            <w:r>
+              <w:rPr>
+                <w:noProof/>
+                <w:webHidden/>
+              </w:rPr>
+              <w:fldChar w:fldCharType="end"/>
+            </w:r>
+          </w:hyperlink>
+        </w:p>
+        <w:p>
+          <w:pPr>
+            <w:pStyle w:val="TM2"/>
+            <w:tabs>
+              <w:tab w:val="right" w:leader="dot" w:pos="9062"/>
+            </w:tabs>
+            <w:rPr>
+              <w:noProof/>
+              <w:kern w:val="2"/>
+              <w:sz w:val="24"/>
+              <w:szCs w:val="24"/>
+              <w:lang w:eastAsia="fr-CH"/>
+              <w14:ligatures w14:val="standardContextual"/>
+            </w:rPr>
+          </w:pPr>
+          <w:hyperlink w:anchor="_Toc210902506" w:history="1">
+            <w:r>
+              <w:rPr>
+                <w:rStyle w:val="Lienhypertexte"/>
+                <w:noProof/>
+              </w:rPr>
+              <w:t>Organisation du code</w:t>
+            </w:r>
+            <w:r>
+              <w:rPr>
+                <w:noProof/>
+                <w:webHidden/>
+              </w:rPr>
+              <w:tab/>
+            </w:r>
+            <w:r>
+              <w:rPr>
+                <w:noProof/>
+                <w:webHidden/>
+              </w:rPr>
+              <w:fldChar w:fldCharType="begin"/>
+            </w:r>
+            <w:r>
+              <w:rPr>
+                <w:noProof/>
+                <w:webHidden/>
+              </w:rPr>
+              <w:instrText xml:space="preserve"> PAGEREF _Toc210902506 \h </w:instrText>
+            </w:r>
+            <w:r>
+              <w:rPr>
+                <w:noProof/>
+                <w:webHidden/>
+              </w:rPr>
+            </w:r>
+            <w:r>
+              <w:rPr>
+                <w:noProof/>
+                <w:webHidden/>
+              </w:rPr>
+              <w:fldChar w:fldCharType="separate"/>
+            </w:r>
+            <w:r>
+              <w:rPr>
+                <w:noProof/>
+                <w:webHidden/>
+              </w:rPr>
+              <w:t>5</w:t>
+            </w:r>
+            <w:r>
+              <w:rPr>
+                <w:noProof/>
+                <w:webHidden/>
+              </w:rPr>
+              <w:fldChar w:fldCharType="end"/>
+            </w:r>
+          </w:hyperlink>
+        </w:p>
+        <w:p>
+          <w:pPr>
+            <w:pStyle w:val="TM2"/>
+            <w:tabs>
+              <w:tab w:val="right" w:leader="dot" w:pos="9062"/>
+            </w:tabs>
+            <w:rPr>
+              <w:noProof/>
+              <w:kern w:val="2"/>
+              <w:sz w:val="24"/>
+              <w:szCs w:val="24"/>
+              <w:lang w:eastAsia="fr-CH"/>
+              <w14:ligatures w14:val="standardContextual"/>
+            </w:rPr>
+          </w:pPr>
+          <w:hyperlink w:anchor="_Toc210902507" w:history="1">
+            <w:r>
+              <w:rPr>
+                <w:rStyle w:val="Lienhypertexte"/>
+                <w:noProof/>
+              </w:rPr>
+              <w:t>Choix techniques</w:t>
+            </w:r>
+            <w:r>
+              <w:rPr>
+                <w:noProof/>
+                <w:webHidden/>
+              </w:rPr>
+              <w:tab/>
+            </w:r>
+            <w:r>
+              <w:rPr>
+                <w:noProof/>
+                <w:webHidden/>
+              </w:rPr>
+              <w:fldChar w:fldCharType="begin"/>
+            </w:r>
+            <w:r>
+              <w:rPr>
+                <w:noProof/>
+                <w:webHidden/>
+              </w:rPr>
+              <w:instrText xml:space="preserve"> PAGEREF _Toc210902507 \h </w:instrText>
+            </w:r>
+            <w:r>
+              <w:rPr>
+                <w:noProof/>
+                <w:webHidden/>
+              </w:rPr>
+            </w:r>
+            <w:r>
+              <w:rPr>
+                <w:noProof/>
+                <w:webHidden/>
+              </w:rPr>
+              <w:fldChar w:fldCharType="separate"/>
+            </w:r>
+            <w:r>
+              <w:rPr>
+                <w:noProof/>
+                <w:webHidden/>
+              </w:rPr>
+              <w:t>5</w:t>
+            </w:r>
+            <w:r>
+              <w:rPr>
+                <w:noProof/>
+                <w:webHidden/>
+              </w:rPr>
+              <w:fldChar w:fldCharType="end"/>
+            </w:r>
+          </w:hyperlink>
+        </w:p>
+        <w:p>
+          <w:pPr>
+            <w:pStyle w:val="TM2"/>
+            <w:tabs>
+              <w:tab w:val="right" w:leader="dot" w:pos="9062"/>
+            </w:tabs>
+            <w:rPr>
+              <w:noProof/>
+              <w:kern w:val="2"/>
+              <w:sz w:val="24"/>
+              <w:szCs w:val="24"/>
+              <w:lang w:eastAsia="fr-CH"/>
+              <w14:ligatures w14:val="standardContextual"/>
+            </w:rPr>
+          </w:pPr>
+          <w:hyperlink w:anchor="_Toc210902508" w:history="1">
+            <w:r>
+              <w:rPr>
+                <w:rStyle w:val="Lienhypertexte"/>
+                <w:noProof/>
+              </w:rPr>
+              <w:t>Problèmes rencontrés et solutions</w:t>
+            </w:r>
+            <w:r>
+              <w:rPr>
+                <w:noProof/>
+                <w:webHidden/>
+              </w:rPr>
+              <w:tab/>
+            </w:r>
+            <w:r>
+              <w:rPr>
+                <w:noProof/>
+                <w:webHidden/>
+              </w:rPr>
+              <w:fldChar w:fldCharType="begin"/>
+            </w:r>
+            <w:r>
+              <w:rPr>
+                <w:noProof/>
+                <w:webHidden/>
+              </w:rPr>
+              <w:instrText xml:space="preserve"> PAGEREF _Toc210902508 \h </w:instrText>
+            </w:r>
+            <w:r>
+              <w:rPr>
+                <w:noProof/>
+                <w:webHidden/>
+              </w:rPr>
+            </w:r>
+            <w:r>
+              <w:rPr>
+                <w:noProof/>
+                <w:webHidden/>
+              </w:rPr>
+              <w:fldChar w:fldCharType="separate"/>
+            </w:r>
+            <w:r>
+              <w:rPr>
+                <w:noProof/>
+                <w:webHidden/>
+              </w:rPr>
+              <w:t>5</w:t>
+            </w:r>
+            <w:r>
+              <w:rPr>
+                <w:noProof/>
+                <w:webHidden/>
+              </w:rPr>
+              <w:fldChar w:fldCharType="end"/>
+            </w:r>
+          </w:hyperlink>
+        </w:p>
+        <w:p>
+          <w:pPr>
+            <w:pStyle w:val="TM2"/>
+            <w:tabs>
+              <w:tab w:val="right" w:leader="dot" w:pos="9062"/>
+            </w:tabs>
+            <w:rPr>
+              <w:noProof/>
+              <w:kern w:val="2"/>
+              <w:sz w:val="24"/>
+              <w:szCs w:val="24"/>
+              <w:lang w:eastAsia="fr-CH"/>
+              <w14:ligatures w14:val="standardContextual"/>
+            </w:rPr>
+          </w:pPr>
+          <w:hyperlink w:anchor="_Toc210902509" w:history="1">
+            <w:r>
+              <w:rPr>
+                <w:rStyle w:val="Lienhypertexte"/>
+                <w:noProof/>
+              </w:rPr>
+              <w:t>Qualité et bonnes pratiques</w:t>
+            </w:r>
+            <w:r>
+              <w:rPr>
+                <w:noProof/>
+                <w:webHidden/>
+              </w:rPr>
+              <w:tab/>
+            </w:r>
+            <w:r>
+              <w:rPr>
+                <w:noProof/>
+                <w:webHidden/>
+              </w:rPr>
+              <w:fldChar w:fldCharType="begin"/>
+            </w:r>
+            <w:r>
+              <w:rPr>
+                <w:noProof/>
+                <w:webHidden/>
+              </w:rPr>
+              <w:instrText xml:space="preserve"> PAGEREF _Toc210902509 \h </w:instrText>
+            </w:r>
+            <w:r>
+              <w:rPr>
+                <w:noProof/>
+                <w:webHidden/>
+              </w:rPr>
+            </w:r>
+            <w:r>
+              <w:rPr>
+                <w:noProof/>
+                <w:webHidden/>
+              </w:rPr>
+              <w:fldChar w:fldCharType="separate"/>
+            </w:r>
+            <w:r>
+              <w:rPr>
+                <w:noProof/>
+                <w:webHidden/>
+              </w:rPr>
+              <w:t>6</w:t>
             </w:r>
             <w:r>
               <w:rPr>
@@ -709,13 +1074,27 @@
               <w14:ligatures w14:val="standardContextual"/>
             </w:rPr>
           </w:pPr>
-          <w:hyperlink w:anchor="_Toc210048744" w:history="1">
+          <w:hyperlink w:anchor="_Toc210902510" w:history="1">
             <w:r>
               <w:rPr>
                 <w:rStyle w:val="Lienhypertexte"/>
                 <w:noProof/>
               </w:rPr>
-              <w:t>Journal de travail</w:t>
+              <w:t>Rapport</w:t>
+            </w:r>
+            <w:r>
+              <w:rPr>
+                <w:rStyle w:val="Lienhypertexte"/>
+                <w:noProof/>
+              </w:rPr>
+              <w:t xml:space="preserve"> </w:t>
+            </w:r>
+            <w:r>
+              <w:rPr>
+                <w:rStyle w:val="Lienhypertexte"/>
+                <w:noProof/>
+              </w:rPr>
+              <w:t>de tests</w:t>
             </w:r>
             <w:r>
               <w:rPr>
@@ -736,7 +1115,7 @@
                 <w:noProof/>
                 <w:webHidden/>
               </w:rPr>
-              <w:instrText xml:space="preserve"> PAGEREF _Toc210048744 \h </w:instrText>
+              <w:instrText xml:space="preserve"> PAGEREF _Toc210902510 \h </w:instrText>
             </w:r>
             <w:r>
               <w:rPr>
@@ -756,7 +1135,7 @@
                 <w:noProof/>
                 <w:webHidden/>
               </w:rPr>
-              <w:t>4</w:t>
+              <w:t>7</w:t>
             </w:r>
             <w:r>
               <w:rPr>
@@ -782,13 +1161,13 @@
               <w14:ligatures w14:val="standardContextual"/>
             </w:rPr>
           </w:pPr>
-          <w:hyperlink w:anchor="_Toc210048745" w:history="1">
+          <w:hyperlink w:anchor="_Toc210902511" w:history="1">
             <w:r>
               <w:rPr>
                 <w:rStyle w:val="Lienhypertexte"/>
                 <w:noProof/>
               </w:rPr>
-              <w:t>Usage de l’IA</w:t>
+              <w:t>Journal de travail</w:t>
             </w:r>
             <w:r>
               <w:rPr>
@@ -809,7 +1188,7 @@
                 <w:noProof/>
                 <w:webHidden/>
               </w:rPr>
-              <w:instrText xml:space="preserve"> PAGEREF _Toc210048745 \h </w:instrText>
+              <w:instrText xml:space="preserve"> PAGEREF _Toc210902511 \h </w:instrText>
             </w:r>
             <w:r>
               <w:rPr>
@@ -829,7 +1208,7 @@
                 <w:noProof/>
                 <w:webHidden/>
               </w:rPr>
-              <w:t>4</w:t>
+              <w:t>7</w:t>
             </w:r>
             <w:r>
               <w:rPr>
@@ -855,13 +1234,13 @@
               <w14:ligatures w14:val="standardContextual"/>
             </w:rPr>
           </w:pPr>
-          <w:hyperlink w:anchor="_Toc210048746" w:history="1">
+          <w:hyperlink w:anchor="_Toc210902512" w:history="1">
             <w:r>
               <w:rPr>
                 <w:rStyle w:val="Lienhypertexte"/>
                 <w:noProof/>
               </w:rPr>
-              <w:t>Conclusion</w:t>
+              <w:t>Usage de l’IA</w:t>
             </w:r>
             <w:r>
               <w:rPr>
@@ -882,7 +1261,7 @@
                 <w:noProof/>
                 <w:webHidden/>
               </w:rPr>
-              <w:instrText xml:space="preserve"> PAGEREF _Toc210048746 \h </w:instrText>
+              <w:instrText xml:space="preserve"> PAGEREF _Toc210902512 \h </w:instrText>
             </w:r>
             <w:r>
               <w:rPr>
@@ -902,7 +1281,7 @@
                 <w:noProof/>
                 <w:webHidden/>
               </w:rPr>
-              <w:t>4</w:t>
+              <w:t>7</w:t>
             </w:r>
             <w:r>
               <w:rPr>
@@ -914,6 +1293,79 @@
           </w:hyperlink>
         </w:p>
         <w:p>
+          <w:pPr>
+            <w:pStyle w:val="TM1"/>
+            <w:tabs>
+              <w:tab w:val="right" w:leader="dot" w:pos="9062"/>
+            </w:tabs>
+            <w:rPr>
+              <w:noProof/>
+              <w:kern w:val="2"/>
+              <w:sz w:val="24"/>
+              <w:szCs w:val="24"/>
+              <w:lang w:eastAsia="fr-CH"/>
+              <w14:ligatures w14:val="standardContextual"/>
+            </w:rPr>
+          </w:pPr>
+          <w:hyperlink w:anchor="_Toc210902513" w:history="1">
+            <w:r>
+              <w:rPr>
+                <w:rStyle w:val="Lienhypertexte"/>
+                <w:noProof/>
+              </w:rPr>
+              <w:t>Conclusion</w:t>
+            </w:r>
+            <w:r>
+              <w:rPr>
+                <w:noProof/>
+                <w:webHidden/>
+              </w:rPr>
+              <w:tab/>
+            </w:r>
+            <w:r>
+              <w:rPr>
+                <w:noProof/>
+                <w:webHidden/>
+              </w:rPr>
+              <w:fldChar w:fldCharType="begin"/>
+            </w:r>
+            <w:r>
+              <w:rPr>
+                <w:noProof/>
+                <w:webHidden/>
+              </w:rPr>
+              <w:instrText xml:space="preserve"> PAGEREF _Toc210902513 \h </w:instrText>
+            </w:r>
+            <w:r>
+              <w:rPr>
+                <w:noProof/>
+                <w:webHidden/>
+              </w:rPr>
+            </w:r>
+            <w:r>
+              <w:rPr>
+                <w:noProof/>
+                <w:webHidden/>
+              </w:rPr>
+              <w:fldChar w:fldCharType="separate"/>
+            </w:r>
+            <w:r>
+              <w:rPr>
+                <w:noProof/>
+                <w:webHidden/>
+              </w:rPr>
+              <w:t>7</w:t>
+            </w:r>
+            <w:r>
+              <w:rPr>
+                <w:noProof/>
+                <w:webHidden/>
+              </w:rPr>
+              <w:fldChar w:fldCharType="end"/>
+            </w:r>
+          </w:hyperlink>
+        </w:p>
+        <w:p>
           <w:r>
             <w:rPr>
               <w:b/>
@@ -943,7 +1395,7 @@
         <w:pStyle w:val="Titre1"/>
         <w:jc w:val="both"/>
       </w:pPr>
-      <w:bookmarkStart w:id="0" w:name="_Toc210048739"/>
+      <w:bookmarkStart w:id="0" w:name="_Toc210902500"/>
       <w:r>
         <w:lastRenderedPageBreak/>
         <w:t>Introduction du projet</w:t>
@@ -970,7 +1422,7 @@
       <w:pPr>
         <w:pStyle w:val="Titre2"/>
       </w:pPr>
-      <w:bookmarkStart w:id="1" w:name="_Toc210048740"/>
+      <w:bookmarkStart w:id="1" w:name="_Toc210902501"/>
       <w:r>
         <w:t>Objectifs du jeu</w:t>
       </w:r>
@@ -1164,92 +1616,21 @@
       <w:pPr>
         <w:pStyle w:val="Titre2"/>
       </w:pPr>
+      <w:bookmarkStart w:id="2" w:name="_Toc210902502"/>
       <w:r>
         <w:t>Objectifs pédagogiques</w:t>
       </w:r>
+      <w:bookmarkEnd w:id="2"/>
     </w:p>
     <w:p/>
-    <w:p/>
-    <w:p/>
-    <w:p>
-      <w:pPr>
-        <w:pStyle w:val="Titre2"/>
-      </w:pPr>
-      <w:bookmarkStart w:id="2" w:name="_Toc210048741"/>
-      <w:r>
-        <w:t>Domaine d’application</w:t>
-      </w:r>
-      <w:bookmarkEnd w:id="2"/>
-    </w:p>
-    <w:p>
-      <w:pPr>
-        <w:jc w:val="both"/>
-      </w:pPr>
-    </w:p>
-    <w:p>
-      <w:pPr>
-        <w:jc w:val="both"/>
-      </w:pPr>
-      <w:r>
-        <w:t>Le domaine d’application dans lequel le logiciel est utilisé est la météo en Suisse. Plus précisément, les précipitations mesurées dans quatre villes suisses : Lausanne, Davos, Zürich et Lugano depuis environ 150 ans.</w:t>
-      </w:r>
-    </w:p>
-    <w:p>
-      <w:pPr>
-        <w:jc w:val="both"/>
-      </w:pPr>
-    </w:p>
-    <w:p>
-      <w:pPr>
-        <w:jc w:val="both"/>
-      </w:pPr>
-      <w:r>
-        <w:t xml:space="preserve">Ces données ont été récupérées sur le site officiel de météorologie et de climatologie </w:t>
-      </w:r>
-      <w:proofErr w:type="spellStart"/>
-      <w:r>
-        <w:t>MétéoSuisse</w:t>
-      </w:r>
-      <w:proofErr w:type="spellEnd"/>
-      <w:r>
-        <w:t>.</w:t>
-      </w:r>
-    </w:p>
-    <w:p>
-      <w:pPr>
-        <w:jc w:val="both"/>
-      </w:pPr>
-    </w:p>
-    <w:p>
-      <w:pPr>
-        <w:pStyle w:val="Titre1"/>
-      </w:pPr>
-      <w:bookmarkStart w:id="3" w:name="_Toc210048742"/>
-      <w:r>
-        <w:t>Planification</w:t>
-      </w:r>
-      <w:bookmarkEnd w:id="3"/>
-    </w:p>
-    <w:p/>
-    <w:p>
-      <w:r>
-        <w:t xml:space="preserve">La planification a été faite sur GitHub </w:t>
-      </w:r>
-      <w:proofErr w:type="spellStart"/>
-      <w:r>
-        <w:t>Projects</w:t>
-      </w:r>
-      <w:proofErr w:type="spellEnd"/>
-      <w:r>
-        <w:t xml:space="preserve"> sous forme de </w:t>
-      </w:r>
-      <w:proofErr w:type="spellStart"/>
-      <w:r>
-        <w:t>monthly</w:t>
-      </w:r>
-      <w:proofErr w:type="spellEnd"/>
-      <w:r>
-        <w:t xml:space="preserve"> roadmap.</w:t>
+    <w:p>
+      <w:r>
+        <w:t>L’objectif principal de ce projet est de mettre en pratique les compétences acquises en C# et en gestion de projet à travers la réalisation d’une application complète de visualisation de séries temporelles.</w:t>
+      </w:r>
+    </w:p>
+    <w:p>
+      <w:r>
+        <w:t>Plus précisément, ce projet vise à :</w:t>
       </w:r>
     </w:p>
     <w:p>
@@ -1261,7 +1642,7 @@
         </w:numPr>
       </w:pPr>
       <w:r>
-        <w:t>25 août 2025 -&gt; Prise en main du projet</w:t>
+        <w:t>Gérer un mini-projet logiciel : définir des User Stories, planifier les tâches, tenir un journal de travail et livrer une version finale sur GitHub.</w:t>
       </w:r>
     </w:p>
     <w:p>
@@ -1273,7 +1654,7 @@
         </w:numPr>
       </w:pPr>
       <w:r>
-        <w:t>1 septembre 2025 -&gt; Création de la maquette de l’interface graphique du produit.</w:t>
+        <w:t>Appliquer de bonnes pratiques de programmation : code structuré, utilisation de LINQ et d’extensions C#, gestion des erreurs et documentation.</w:t>
       </w:r>
     </w:p>
     <w:p>
@@ -1285,7 +1666,7 @@
         </w:numPr>
       </w:pPr>
       <w:r>
-        <w:t>8 septembre 2025 -&gt; Début du code et donc de l’importation des fichiers CSV.</w:t>
+        <w:t>Traiter et importer des données réelles (CSV) de manière robuste.</w:t>
       </w:r>
     </w:p>
     <w:p>
@@ -1297,7 +1678,7 @@
         </w:numPr>
       </w:pPr>
       <w:r>
-        <w:t>15 septembre 2025 -&gt; Affichage d’une courbe simple.</w:t>
+        <w:t>Concevoir une interface WPF fonctionnelle permettant d’afficher plusieurs séries temporelles, de filtrer par date et d’interagir avec le graphique (zoom, reset)</w:t>
       </w:r>
     </w:p>
     <w:p>
@@ -1309,7 +1690,7 @@
         </w:numPr>
       </w:pPr>
       <w:r>
-        <w:t>29 septembre 2025 -&gt; Affichage de plusieurs courbes, séries de données importées.</w:t>
+        <w:t>Intégrer des fonctions mathématiques dans la visualisation pour enrichir l’analyse.</w:t>
       </w:r>
     </w:p>
     <w:p>
@@ -1321,7 +1702,94 @@
         </w:numPr>
       </w:pPr>
       <w:r>
-        <w:t xml:space="preserve">6 octobre 2025 -&gt; Implémentation de la navigation et du zoom. </w:t>
+        <w:t>Adopter une posture professionnelle : autonomie, communication avec le « client » et respect des consignes.</w:t>
+      </w:r>
+    </w:p>
+    <w:p>
+      <w:r>
+        <w:br w:type="page"/>
+      </w:r>
+    </w:p>
+    <w:p>
+      <w:pPr>
+        <w:pStyle w:val="Titre2"/>
+      </w:pPr>
+      <w:bookmarkStart w:id="3" w:name="_Toc210902503"/>
+      <w:r>
+        <w:lastRenderedPageBreak/>
+        <w:t>Domaine d’application</w:t>
+      </w:r>
+      <w:bookmarkEnd w:id="3"/>
+    </w:p>
+    <w:p>
+      <w:pPr>
+        <w:jc w:val="both"/>
+      </w:pPr>
+    </w:p>
+    <w:p>
+      <w:pPr>
+        <w:jc w:val="both"/>
+      </w:pPr>
+      <w:r>
+        <w:t>Le domaine d’application dans lequel le logiciel est utilisé est la météo en Suisse. Plus précisément, les précipitations mesurées dans quatre villes suisses : Lausanne, Davos, Zürich et Lugano depuis environ 150 ans.</w:t>
+      </w:r>
+    </w:p>
+    <w:p>
+      <w:pPr>
+        <w:jc w:val="both"/>
+      </w:pPr>
+    </w:p>
+    <w:p>
+      <w:pPr>
+        <w:jc w:val="both"/>
+      </w:pPr>
+      <w:r>
+        <w:t xml:space="preserve">Ces données ont été récupérées sur le site officiel de météorologie et de climatologie </w:t>
+      </w:r>
+      <w:proofErr w:type="spellStart"/>
+      <w:r>
+        <w:t>MétéoSuisse</w:t>
+      </w:r>
+      <w:proofErr w:type="spellEnd"/>
+      <w:r>
+        <w:t>.</w:t>
+      </w:r>
+    </w:p>
+    <w:p>
+      <w:pPr>
+        <w:jc w:val="both"/>
+      </w:pPr>
+    </w:p>
+    <w:p>
+      <w:pPr>
+        <w:pStyle w:val="Titre1"/>
+      </w:pPr>
+      <w:bookmarkStart w:id="4" w:name="_Toc210902504"/>
+      <w:r>
+        <w:t>Planification</w:t>
+      </w:r>
+      <w:bookmarkEnd w:id="4"/>
+    </w:p>
+    <w:p/>
+    <w:p>
+      <w:r>
+        <w:t xml:space="preserve">La planification a été faite sur GitHub </w:t>
+      </w:r>
+      <w:proofErr w:type="spellStart"/>
+      <w:r>
+        <w:t>Projects</w:t>
+      </w:r>
+      <w:proofErr w:type="spellEnd"/>
+      <w:r>
+        <w:t xml:space="preserve"> sous forme de </w:t>
+      </w:r>
+      <w:proofErr w:type="spellStart"/>
+      <w:r>
+        <w:t>monthly</w:t>
+      </w:r>
+      <w:proofErr w:type="spellEnd"/>
+      <w:r>
+        <w:t xml:space="preserve"> roadmap.</w:t>
       </w:r>
     </w:p>
     <w:p>
@@ -1333,42 +1801,7 @@
         </w:numPr>
       </w:pPr>
       <w:r>
-        <w:t>27 octobre 2025 -&gt; Implémentation d’un mode de fonctions mathématiques.</w:t>
-      </w:r>
-    </w:p>
-    <w:p>
-      <w:r>
-        <w:lastRenderedPageBreak/>
-        <w:br w:type="page"/>
-      </w:r>
-    </w:p>
-    <w:p>
-      <w:pPr>
-        <w:pStyle w:val="Titre1"/>
-      </w:pPr>
-      <w:bookmarkStart w:id="4" w:name="_Toc210048743"/>
-      <w:r>
-        <w:lastRenderedPageBreak/>
-        <w:t>Production</w:t>
-      </w:r>
-    </w:p>
-    <w:p/>
-    <w:p>
-      <w:r>
-        <w:t xml:space="preserve">Le projet est construit en C# avec Windows Forms pour l’interface graphique et </w:t>
-      </w:r>
-      <w:proofErr w:type="spellStart"/>
-      <w:r>
-        <w:t>ScottPlot</w:t>
-      </w:r>
-      <w:proofErr w:type="spellEnd"/>
-      <w:r>
-        <w:t xml:space="preserve"> v5 pour l’affichage des graphiques.</w:t>
-      </w:r>
-    </w:p>
-    <w:p>
-      <w:r>
-        <w:t>L’application permet de :</w:t>
+        <w:t>25 août 2025 -&gt; Prise en main du projet</w:t>
       </w:r>
     </w:p>
     <w:p>
@@ -1380,7 +1813,7 @@
         </w:numPr>
       </w:pPr>
       <w:r>
-        <w:t>Importer des données météorologiques (précipitations) depuis un fichier CSV (format important)</w:t>
+        <w:t>1 septembre 2025 -&gt; Création de la maquette de l’interface graphique du produit.</w:t>
       </w:r>
     </w:p>
     <w:p>
@@ -1392,7 +1825,7 @@
         </w:numPr>
       </w:pPr>
       <w:r>
-        <w:t>Visualiser ces données sous formes de courbes</w:t>
+        <w:t>8 septembre 2025 -&gt; Début du code et donc de l’importation des fichiers CSV.</w:t>
       </w:r>
     </w:p>
     <w:p>
@@ -1404,7 +1837,7 @@
         </w:numPr>
       </w:pPr>
       <w:r>
-        <w:t>Filtrer par ville et par période</w:t>
+        <w:t>15 septembre 2025 -&gt; Affichage d’une courbe simple.</w:t>
       </w:r>
     </w:p>
     <w:p>
@@ -1416,6 +1849,121 @@
         </w:numPr>
       </w:pPr>
       <w:r>
+        <w:t>29 septembre 2025 -&gt; Affichage de plusieurs courbes, séries de données importées.</w:t>
+      </w:r>
+    </w:p>
+    <w:p>
+      <w:pPr>
+        <w:pStyle w:val="Paragraphedeliste"/>
+        <w:numPr>
+          <w:ilvl w:val="0"/>
+          <w:numId w:val="3"/>
+        </w:numPr>
+      </w:pPr>
+      <w:r>
+        <w:t xml:space="preserve">6 octobre 2025 -&gt; Implémentation de la navigation et du zoom. </w:t>
+      </w:r>
+    </w:p>
+    <w:p>
+      <w:pPr>
+        <w:pStyle w:val="Paragraphedeliste"/>
+        <w:numPr>
+          <w:ilvl w:val="0"/>
+          <w:numId w:val="3"/>
+        </w:numPr>
+      </w:pPr>
+      <w:r>
+        <w:t>27 octobre 2025 -&gt; Implémentation d’un mode de fonctions mathématiques.</w:t>
+      </w:r>
+    </w:p>
+    <w:p>
+      <w:r>
+        <w:t xml:space="preserve">La planification finale n’a pas été respectée car il y a eu </w:t>
+      </w:r>
+      <w:r>
+        <w:t>des cas de maladie et d’accident, ce qui a apporté du retard. De plus, les tâches à faire ont été d’un niveau de complexité supérieur au niveau attendu.</w:t>
+      </w:r>
+    </w:p>
+    <w:p>
+      <w:r>
+        <w:br w:type="page"/>
+      </w:r>
+    </w:p>
+    <w:p>
+      <w:pPr>
+        <w:pStyle w:val="Titre1"/>
+      </w:pPr>
+      <w:bookmarkStart w:id="5" w:name="_Toc210902505"/>
+      <w:r>
+        <w:lastRenderedPageBreak/>
+        <w:t>Production</w:t>
+      </w:r>
+      <w:bookmarkEnd w:id="5"/>
+    </w:p>
+    <w:p/>
+    <w:p>
+      <w:r>
+        <w:t xml:space="preserve">Le projet est construit en C# avec Windows Forms pour l’interface graphique et </w:t>
+      </w:r>
+      <w:proofErr w:type="spellStart"/>
+      <w:r>
+        <w:t>ScottPlot</w:t>
+      </w:r>
+      <w:proofErr w:type="spellEnd"/>
+      <w:r>
+        <w:t xml:space="preserve"> v5 pour l’affichage des graphiques.</w:t>
+      </w:r>
+    </w:p>
+    <w:p>
+      <w:r>
+        <w:t>L’application permet de :</w:t>
+      </w:r>
+    </w:p>
+    <w:p>
+      <w:pPr>
+        <w:pStyle w:val="Paragraphedeliste"/>
+        <w:numPr>
+          <w:ilvl w:val="0"/>
+          <w:numId w:val="3"/>
+        </w:numPr>
+      </w:pPr>
+      <w:r>
+        <w:t>Importer des données météorologiques (précipitations) depuis un fichier CSV (format important)</w:t>
+      </w:r>
+    </w:p>
+    <w:p>
+      <w:pPr>
+        <w:pStyle w:val="Paragraphedeliste"/>
+        <w:numPr>
+          <w:ilvl w:val="0"/>
+          <w:numId w:val="3"/>
+        </w:numPr>
+      </w:pPr>
+      <w:r>
+        <w:t>Visualiser ces données sous formes de courbes</w:t>
+      </w:r>
+    </w:p>
+    <w:p>
+      <w:pPr>
+        <w:pStyle w:val="Paragraphedeliste"/>
+        <w:numPr>
+          <w:ilvl w:val="0"/>
+          <w:numId w:val="3"/>
+        </w:numPr>
+      </w:pPr>
+      <w:r>
+        <w:t>Filtrer par ville et par période</w:t>
+      </w:r>
+    </w:p>
+    <w:p>
+      <w:pPr>
+        <w:pStyle w:val="Paragraphedeliste"/>
+        <w:numPr>
+          <w:ilvl w:val="0"/>
+          <w:numId w:val="3"/>
+        </w:numPr>
+      </w:pPr>
+      <w:r>
         <w:t>Appliquer éventuellement une fonction mathématique de démonstration</w:t>
       </w:r>
     </w:p>
@@ -1424,8 +1972,13 @@
       <w:pPr>
         <w:pStyle w:val="Titre2"/>
       </w:pPr>
-      <w:r>
-        <w:t xml:space="preserve">Organisation du code </w:t>
+      <w:bookmarkStart w:id="6" w:name="_Toc210902506"/>
+      <w:r>
+        <w:t>Organisation du code</w:t>
+      </w:r>
+      <w:bookmarkEnd w:id="6"/>
+      <w:r>
+        <w:t xml:space="preserve"> </w:t>
       </w:r>
     </w:p>
     <w:p/>
@@ -1601,9 +2154,11 @@
       <w:pPr>
         <w:pStyle w:val="Titre2"/>
       </w:pPr>
+      <w:bookmarkStart w:id="7" w:name="_Toc210902507"/>
       <w:r>
         <w:t>Choix techniques</w:t>
       </w:r>
+      <w:bookmarkEnd w:id="7"/>
     </w:p>
     <w:p/>
     <w:p>
@@ -1652,15 +2207,13 @@
     </w:p>
     <w:p>
       <w:r>
-        <w:t xml:space="preserve">Une attention particulière a été portée à l’encodage (UTF-8 / Latin-1), car les fichiers contiennent des accents qui causent </w:t>
-      </w:r>
-      <w:proofErr w:type="gramStart"/>
-      <w:r>
-        <w:t>des erreurs si mal décodés</w:t>
-      </w:r>
-      <w:proofErr w:type="gramEnd"/>
-      <w:r>
-        <w:t>.</w:t>
+        <w:t>Une attention particulière a été portée à l’encodage (UTF-8 / Latin-1), car les fichiers contiennent des accents qui causent des erreurs si mal décodé</w:t>
+      </w:r>
+      <w:r>
+        <w:t>e</w:t>
+      </w:r>
+      <w:r>
+        <w:t>s.</w:t>
       </w:r>
     </w:p>
     <w:p/>
@@ -1668,9 +2221,11 @@
       <w:pPr>
         <w:pStyle w:val="Titre2"/>
       </w:pPr>
+      <w:bookmarkStart w:id="8" w:name="_Toc210902508"/>
       <w:r>
         <w:t>Problèmes rencontrés et solutions</w:t>
       </w:r>
+      <w:bookmarkEnd w:id="8"/>
     </w:p>
     <w:p>
       <w:r>
@@ -1738,10 +2293,12 @@
       <w:pPr>
         <w:pStyle w:val="Titre2"/>
       </w:pPr>
+      <w:bookmarkStart w:id="9" w:name="_Toc210902509"/>
       <w:r>
         <w:lastRenderedPageBreak/>
         <w:t>Qualité et bonnes pratiques</w:t>
       </w:r>
+      <w:bookmarkEnd w:id="9"/>
     </w:p>
     <w:p/>
     <w:p>
@@ -1786,10 +2343,11 @@
       <w:pPr>
         <w:pStyle w:val="Titre1"/>
       </w:pPr>
+      <w:bookmarkStart w:id="10" w:name="_Toc210902510"/>
       <w:r>
         <w:t>Rapport de tests</w:t>
       </w:r>
-      <w:bookmarkEnd w:id="4"/>
+      <w:bookmarkEnd w:id="10"/>
     </w:p>
     <w:p/>
     <w:p/>
@@ -1798,11 +2356,11 @@
         <w:pStyle w:val="Titre1"/>
         <w:jc w:val="both"/>
       </w:pPr>
-      <w:bookmarkStart w:id="5" w:name="_Toc210048744"/>
+      <w:bookmarkStart w:id="11" w:name="_Toc210902511"/>
       <w:r>
         <w:t>Journal de travail</w:t>
       </w:r>
-      <w:bookmarkEnd w:id="5"/>
+      <w:bookmarkEnd w:id="11"/>
     </w:p>
     <w:p/>
     <w:p>
@@ -1822,11 +2380,11 @@
         <w:pStyle w:val="Titre1"/>
         <w:jc w:val="both"/>
       </w:pPr>
-      <w:bookmarkStart w:id="6" w:name="_Toc210048745"/>
+      <w:bookmarkStart w:id="12" w:name="_Toc210902512"/>
       <w:r>
         <w:t>Usage de l’IA</w:t>
       </w:r>
-      <w:bookmarkEnd w:id="6"/>
+      <w:bookmarkEnd w:id="12"/>
     </w:p>
     <w:p>
       <w:pPr>
@@ -1854,11 +2412,11 @@
         <w:pStyle w:val="Titre1"/>
         <w:jc w:val="both"/>
       </w:pPr>
-      <w:bookmarkStart w:id="7" w:name="_Toc210048746"/>
+      <w:bookmarkStart w:id="13" w:name="_Toc210902513"/>
       <w:r>
         <w:t>Conclusion</w:t>
       </w:r>
-      <w:bookmarkEnd w:id="7"/>
+      <w:bookmarkEnd w:id="13"/>
     </w:p>
     <w:p>
       <w:pPr>
@@ -2377,7 +2935,7 @@
               <w:sz w:val="18"/>
               <w:szCs w:val="18"/>
             </w:rPr>
-            <w:t>15.09.2025 13:23</w:t>
+            <w:t>29.09.2025 15:39</w:t>
           </w:r>
           <w:r>
             <w:rPr>

</xml_diff>

<commit_message>
doc(rapport): Rédaction de la fin du rapport de projet
</commit_message>
<xml_diff>
--- a/Rapport/Rapport-de-projet_P_FUN.docx
+++ b/Rapport/Rapport-de-projet_P_FUN.docx
@@ -1,6 +1,6 @@
 
 <file path=word/document.xml><?xml version="1.0" encoding="utf-8"?>
-<w:document xmlns:wpc="http://schemas.microsoft.com/office/word/2010/wordprocessingCanvas" xmlns:cx="http://schemas.microsoft.com/office/drawing/2014/chartex" xmlns:cx1="http://schemas.microsoft.com/office/drawing/2015/9/8/chartex" xmlns:cx2="http://schemas.microsoft.com/office/drawing/2015/10/21/chartex" xmlns:cx3="http://schemas.microsoft.com/office/drawing/2016/5/9/chartex" xmlns:cx4="http://schemas.microsoft.com/office/drawing/2016/5/10/chartex" xmlns:cx5="http://schemas.microsoft.com/office/drawing/2016/5/11/chartex" xmlns:cx6="http://schemas.microsoft.com/office/drawing/2016/5/12/chartex" xmlns:cx7="http://schemas.microsoft.com/office/drawing/2016/5/13/chartex" xmlns:cx8="http://schemas.microsoft.com/office/drawing/2016/5/14/chartex" xmlns:mc="http://schemas.openxmlformats.org/markup-compatibility/2006" xmlns:aink="http://schemas.microsoft.com/office/drawing/2016/ink" xmlns:am3d="http://schemas.microsoft.com/office/drawing/2017/model3d" xmlns:o="urn:schemas-microsoft-com:office:office" xmlns:oel="http://schemas.microsoft.com/office/2019/extlst" xmlns:r="http://schemas.openxmlformats.org/officeDocument/2006/relationships" xmlns:m="http://schemas.openxmlformats.org/officeDocument/2006/math" xmlns:v="urn:schemas-microsoft-com:vml" xmlns:wp14="http://schemas.microsoft.com/office/word/2010/wordprocessingDrawing" xmlns:wp="http://schemas.openxmlformats.org/drawingml/2006/wordprocessingDrawing" xmlns:w10="urn:schemas-microsoft-com:office:word" xmlns:w="http://schemas.openxmlformats.org/wordprocessingml/2006/main" xmlns:w14="http://schemas.microsoft.com/office/word/2010/wordml" xmlns:w15="http://schemas.microsoft.com/office/word/2012/wordml" xmlns:w16cex="http://schemas.microsoft.com/office/word/2018/wordml/cex" xmlns:w16cid="http://schemas.microsoft.com/office/word/2016/wordml/cid" xmlns:w16="http://schemas.microsoft.com/office/word/2018/wordml" xmlns:w16sdtdh="http://schemas.microsoft.com/office/word/2020/wordml/sdtdatahash" xmlns:w16se="http://schemas.microsoft.com/office/word/2015/wordml/symex" xmlns:wpg="http://schemas.microsoft.com/office/word/2010/wordprocessingGroup" xmlns:wpi="http://schemas.microsoft.com/office/word/2010/wordprocessingInk" xmlns:wne="http://schemas.microsoft.com/office/word/2006/wordml" xmlns:wps="http://schemas.microsoft.com/office/word/2010/wordprocessingShape" mc:Ignorable="w14 w15 w16se w16cid w16 w16cex w16sdtdh wp14">
+<w:document xmlns:wpc="http://schemas.microsoft.com/office/word/2010/wordprocessingCanvas" xmlns:cx="http://schemas.microsoft.com/office/drawing/2014/chartex" xmlns:cx1="http://schemas.microsoft.com/office/drawing/2015/9/8/chartex" xmlns:cx2="http://schemas.microsoft.com/office/drawing/2015/10/21/chartex" xmlns:cx3="http://schemas.microsoft.com/office/drawing/2016/5/9/chartex" xmlns:cx4="http://schemas.microsoft.com/office/drawing/2016/5/10/chartex" xmlns:cx5="http://schemas.microsoft.com/office/drawing/2016/5/11/chartex" xmlns:cx6="http://schemas.microsoft.com/office/drawing/2016/5/12/chartex" xmlns:cx7="http://schemas.microsoft.com/office/drawing/2016/5/13/chartex" xmlns:cx8="http://schemas.microsoft.com/office/drawing/2016/5/14/chartex" xmlns:mc="http://schemas.openxmlformats.org/markup-compatibility/2006" xmlns:aink="http://schemas.microsoft.com/office/drawing/2016/ink" xmlns:am3d="http://schemas.microsoft.com/office/drawing/2017/model3d" xmlns:o="urn:schemas-microsoft-com:office:office" xmlns:oel="http://schemas.microsoft.com/office/2019/extlst" xmlns:r="http://schemas.openxmlformats.org/officeDocument/2006/relationships" xmlns:m="http://schemas.openxmlformats.org/officeDocument/2006/math" xmlns:v="urn:schemas-microsoft-com:vml" xmlns:wp14="http://schemas.microsoft.com/office/word/2010/wordprocessingDrawing" xmlns:wp="http://schemas.openxmlformats.org/drawingml/2006/wordprocessingDrawing" xmlns:w10="urn:schemas-microsoft-com:office:word" xmlns:w="http://schemas.openxmlformats.org/wordprocessingml/2006/main" xmlns:w14="http://schemas.microsoft.com/office/word/2010/wordml" xmlns:w15="http://schemas.microsoft.com/office/word/2012/wordml" xmlns:w16cex="http://schemas.microsoft.com/office/word/2018/wordml/cex" xmlns:w16cid="http://schemas.microsoft.com/office/word/2016/wordml/cid" xmlns:w16="http://schemas.microsoft.com/office/word/2018/wordml" xmlns:w16du="http://schemas.microsoft.com/office/word/2023/wordml/word16du" xmlns:w16sdtdh="http://schemas.microsoft.com/office/word/2020/wordml/sdtdatahash" xmlns:w16sdtfl="http://schemas.microsoft.com/office/word/2024/wordml/sdtformatlock" xmlns:w16se="http://schemas.microsoft.com/office/word/2015/wordml/symex" xmlns:wpg="http://schemas.microsoft.com/office/word/2010/wordprocessingGroup" xmlns:wpi="http://schemas.microsoft.com/office/word/2010/wordprocessingInk" xmlns:wne="http://schemas.microsoft.com/office/word/2006/wordml" xmlns:wps="http://schemas.microsoft.com/office/word/2010/wordprocessingShape" mc:Ignorable="w14 w15 w16se w16cid w16 w16cex w16sdtdh w16sdtfl w16du wp14">
   <w:body>
     <w:p>
       <w:pPr>
@@ -1080,21 +1080,7 @@
                 <w:rStyle w:val="Lienhypertexte"/>
                 <w:noProof/>
               </w:rPr>
-              <w:t>Rapport</w:t>
-            </w:r>
-            <w:r>
-              <w:rPr>
-                <w:rStyle w:val="Lienhypertexte"/>
-                <w:noProof/>
-              </w:rPr>
-              <w:t xml:space="preserve"> </w:t>
-            </w:r>
-            <w:r>
-              <w:rPr>
-                <w:rStyle w:val="Lienhypertexte"/>
-                <w:noProof/>
-              </w:rPr>
-              <w:t>de tests</w:t>
+              <w:t>Rapport de tests</w:t>
             </w:r>
             <w:r>
               <w:rPr>
@@ -1567,11 +1553,9 @@
         </w:numPr>
         <w:jc w:val="both"/>
       </w:pPr>
-      <w:proofErr w:type="spellStart"/>
       <w:r>
         <w:t>Pro-activité</w:t>
       </w:r>
-      <w:proofErr w:type="spellEnd"/>
     </w:p>
     <w:p>
       <w:pPr>
@@ -1744,15 +1728,7 @@
         <w:jc w:val="both"/>
       </w:pPr>
       <w:r>
-        <w:t xml:space="preserve">Ces données ont été récupérées sur le site officiel de météorologie et de climatologie </w:t>
-      </w:r>
-      <w:proofErr w:type="spellStart"/>
-      <w:r>
-        <w:t>MétéoSuisse</w:t>
-      </w:r>
-      <w:proofErr w:type="spellEnd"/>
-      <w:r>
-        <w:t>.</w:t>
+        <w:t>Ces données ont été récupérées sur le site officiel de météorologie et de climatologie MétéoSuisse.</w:t>
       </w:r>
     </w:p>
     <w:p>
@@ -1773,23 +1749,7 @@
     <w:p/>
     <w:p>
       <w:r>
-        <w:t xml:space="preserve">La planification a été faite sur GitHub </w:t>
-      </w:r>
-      <w:proofErr w:type="spellStart"/>
-      <w:r>
-        <w:t>Projects</w:t>
-      </w:r>
-      <w:proofErr w:type="spellEnd"/>
-      <w:r>
-        <w:t xml:space="preserve"> sous forme de </w:t>
-      </w:r>
-      <w:proofErr w:type="spellStart"/>
-      <w:r>
-        <w:t>monthly</w:t>
-      </w:r>
-      <w:proofErr w:type="spellEnd"/>
-      <w:r>
-        <w:t xml:space="preserve"> roadmap.</w:t>
+        <w:t>La planification a été faite sur GitHub Projects sous forme de monthly roadmap.</w:t>
       </w:r>
     </w:p>
     <w:p>
@@ -1903,15 +1863,7 @@
     <w:p/>
     <w:p>
       <w:r>
-        <w:t xml:space="preserve">Le projet est construit en C# avec Windows Forms pour l’interface graphique et </w:t>
-      </w:r>
-      <w:proofErr w:type="spellStart"/>
-      <w:r>
-        <w:t>ScottPlot</w:t>
-      </w:r>
-      <w:proofErr w:type="spellEnd"/>
-      <w:r>
-        <w:t xml:space="preserve"> v5 pour l’affichage des graphiques.</w:t>
+        <w:t>Le projet est construit en C# avec Windows Forms pour l’interface graphique et ScottPlot v5 pour l’affichage des graphiques.</w:t>
       </w:r>
     </w:p>
     <w:p>
@@ -1983,7 +1935,6 @@
     </w:p>
     <w:p/>
     <w:p>
-      <w:proofErr w:type="spellStart"/>
       <w:r>
         <w:rPr>
           <w:b/>
@@ -1991,60 +1942,31 @@
         </w:rPr>
         <w:t>MainWindow.xaml.cs</w:t>
       </w:r>
-      <w:proofErr w:type="spellEnd"/>
       <w:r>
         <w:t xml:space="preserve"> : contient la logique de l’interface. On y trouve les gestionnaires d’événements (boutons, cases à cocher/décocher, sélection de dates) et la méthode </w:t>
       </w:r>
-      <w:proofErr w:type="spellStart"/>
-      <w:proofErr w:type="gramStart"/>
       <w:r>
         <w:rPr>
           <w:b/>
           <w:bCs/>
         </w:rPr>
-        <w:t>Redraw</w:t>
-      </w:r>
-      <w:proofErr w:type="spellEnd"/>
+        <w:t>Redraw()</w:t>
+      </w:r>
+      <w:r>
+        <w:t xml:space="preserve"> qui met à jour le graphique.</w:t>
+      </w:r>
+    </w:p>
+    <w:p>
       <w:r>
         <w:rPr>
           <w:b/>
           <w:bCs/>
         </w:rPr>
-        <w:t>(</w:t>
-      </w:r>
-      <w:proofErr w:type="gramEnd"/>
-      <w:r>
-        <w:rPr>
-          <w:b/>
-          <w:bCs/>
-        </w:rPr>
-        <w:t>)</w:t>
-      </w:r>
-      <w:r>
-        <w:t xml:space="preserve"> qui met à jour le graphique.</w:t>
-      </w:r>
-    </w:p>
-    <w:p>
-      <w:proofErr w:type="spellStart"/>
-      <w:r>
-        <w:rPr>
-          <w:b/>
-          <w:bCs/>
-        </w:rPr>
-        <w:t>MeteoSuisseCsvImporter.cs</w:t>
-      </w:r>
-      <w:proofErr w:type="spellEnd"/>
-      <w:r>
-        <w:rPr>
-          <w:b/>
-          <w:bCs/>
-        </w:rPr>
-        <w:t xml:space="preserve"> : </w:t>
+        <w:t xml:space="preserve">MeteoSuisseCsvImporter.cs : </w:t>
       </w:r>
       <w:r>
         <w:t xml:space="preserve">classe utilitaire qui lit les fichiers CSV, détecte le séparateur, gère l’encodage, et transforme chaque ligne en objet </w:t>
       </w:r>
-      <w:proofErr w:type="spellStart"/>
       <w:r>
         <w:rPr>
           <w:b/>
@@ -2052,21 +1974,136 @@
         </w:rPr>
         <w:t>TimePoint</w:t>
       </w:r>
-      <w:proofErr w:type="spellEnd"/>
       <w:r>
         <w:t>.</w:t>
       </w:r>
     </w:p>
     <w:p>
-      <w:proofErr w:type="spellStart"/>
       <w:r>
         <w:rPr>
           <w:b/>
           <w:bCs/>
         </w:rPr>
-        <w:t>TimePoint</w:t>
-      </w:r>
-      <w:proofErr w:type="spellEnd"/>
+        <w:t>TimePoint </w:t>
+      </w:r>
+      <w:r>
+        <w:t xml:space="preserve">(record) </w:t>
+      </w:r>
+      <w:r>
+        <w:t>:</w:t>
+      </w:r>
+      <w:r>
+        <w:rPr>
+          <w:b/>
+          <w:bCs/>
+        </w:rPr>
+        <w:t xml:space="preserve"> </w:t>
+      </w:r>
+      <w:r>
+        <w:t xml:space="preserve">représente un couple </w:t>
+      </w:r>
+      <w:r>
+        <w:rPr>
+          <w:b/>
+          <w:bCs/>
+        </w:rPr>
+        <w:t>(Date, Valeur)</w:t>
+      </w:r>
+      <w:r>
+        <w:rPr>
+          <w:b/>
+          <w:bCs/>
+        </w:rPr>
+        <w:t xml:space="preserve"> </w:t>
+      </w:r>
+      <w:r>
+        <w:t>correspondant à une mesure de précipitations.</w:t>
+      </w:r>
+    </w:p>
+    <w:p>
+      <w:r>
+        <w:rPr>
+          <w:b/>
+          <w:bCs/>
+        </w:rPr>
+        <w:t>Extensions LINQ </w:t>
+      </w:r>
+      <w:r>
+        <w:t>: ajoutées pour faciliter le filtrage des données par période, obtenir les bornes, etc…</w:t>
+      </w:r>
+    </w:p>
+    <w:p>
+      <w:r>
+        <w:rPr>
+          <w:b/>
+          <w:bCs/>
+        </w:rPr>
+        <w:t>FunctionFactory </w:t>
+      </w:r>
+      <w:r>
+        <w:t>: permet d’ajouter des fonctions mathématiques à tracer (utilisé comme démonstration) de fonctionnalités de ScottPlot).</w:t>
+      </w:r>
+    </w:p>
+    <w:p/>
+    <w:p>
+      <w:pPr>
+        <w:pStyle w:val="Titre2"/>
+      </w:pPr>
+      <w:bookmarkStart w:id="7" w:name="_Toc210902507"/>
+      <w:r>
+        <w:t>Choix techniques</w:t>
+      </w:r>
+      <w:bookmarkEnd w:id="7"/>
+    </w:p>
+    <w:p/>
+    <w:p>
+      <w:r>
+        <w:t>ScottPlot v5 a été choisi pour la simplicité de génération de graphiques interactifs.</w:t>
+      </w:r>
+    </w:p>
+    <w:p>
+      <w:r>
+        <w:t>Le code utilise LINQ au lieu de boucles for, ce qui rend le traitement des séries plus lisible et concis.</w:t>
+      </w:r>
+    </w:p>
+    <w:p>
+      <w:r>
+        <w:t>La lecture du CSV a été rendue robuste : détection automatique du séparateur ( ; ou , ou tabulation), prise en compte de différents formats de date (ex : dd.mm.yyyym yyyy-mm-dd), gestion des décimales avec virgules ou points.</w:t>
+      </w:r>
+    </w:p>
+    <w:p>
+      <w:r>
+        <w:t>Une attention particulière a été portée à l’encodage (UTF-8 / Latin-1), car les fichiers contiennent des accents qui causent des erreurs si mal décodé</w:t>
+      </w:r>
+      <w:r>
+        <w:t>e</w:t>
+      </w:r>
+      <w:r>
+        <w:t>s.</w:t>
+      </w:r>
+    </w:p>
+    <w:p/>
+    <w:p>
+      <w:pPr>
+        <w:pStyle w:val="Titre2"/>
+      </w:pPr>
+      <w:bookmarkStart w:id="8" w:name="_Toc210902508"/>
+      <w:r>
+        <w:t>Problèmes rencontrés et solutions</w:t>
+      </w:r>
+      <w:bookmarkEnd w:id="8"/>
+    </w:p>
+    <w:p>
+      <w:r>
+        <w:t xml:space="preserve"> </w:t>
+      </w:r>
+      <w:r>
+        <w:rPr>
+          <w:b/>
+          <w:bCs/>
+        </w:rPr>
+        <w:t>Encodage</w:t>
+      </w:r>
       <w:r>
         <w:rPr>
           <w:b/>
@@ -2075,186 +2112,7 @@
         <w:t> </w:t>
       </w:r>
       <w:r>
-        <w:t xml:space="preserve">(record) </w:t>
-      </w:r>
-      <w:r>
-        <w:t>:</w:t>
-      </w:r>
-      <w:r>
-        <w:rPr>
-          <w:b/>
-          <w:bCs/>
-        </w:rPr>
-        <w:t xml:space="preserve"> </w:t>
-      </w:r>
-      <w:r>
-        <w:t xml:space="preserve">représente un couple </w:t>
-      </w:r>
-      <w:r>
-        <w:rPr>
-          <w:b/>
-          <w:bCs/>
-        </w:rPr>
-        <w:t>(Date, Valeur)</w:t>
-      </w:r>
-      <w:r>
-        <w:rPr>
-          <w:b/>
-          <w:bCs/>
-        </w:rPr>
-        <w:t xml:space="preserve"> </w:t>
-      </w:r>
-      <w:r>
-        <w:t>correspondant à une mesure de précipitations.</w:t>
-      </w:r>
-    </w:p>
-    <w:p>
-      <w:r>
-        <w:rPr>
-          <w:b/>
-          <w:bCs/>
-        </w:rPr>
-        <w:t>Extensions LINQ </w:t>
-      </w:r>
-      <w:r>
-        <w:t>: ajoutées pour faciliter le filtrage des données par période, obtenir les bornes, etc…</w:t>
-      </w:r>
-    </w:p>
-    <w:p>
-      <w:proofErr w:type="spellStart"/>
-      <w:r>
-        <w:rPr>
-          <w:b/>
-          <w:bCs/>
-        </w:rPr>
-        <w:t>FunctionFactory</w:t>
-      </w:r>
-      <w:proofErr w:type="spellEnd"/>
-      <w:r>
-        <w:rPr>
-          <w:b/>
-          <w:bCs/>
-        </w:rPr>
-        <w:t> </w:t>
-      </w:r>
-      <w:r>
-        <w:t xml:space="preserve">: permet d’ajouter des fonctions mathématiques à tracer (utilisé comme démonstration) de fonctionnalités de </w:t>
-      </w:r>
-      <w:proofErr w:type="spellStart"/>
-      <w:r>
-        <w:t>ScottPlot</w:t>
-      </w:r>
-      <w:proofErr w:type="spellEnd"/>
-      <w:r>
-        <w:t>).</w:t>
-      </w:r>
-    </w:p>
-    <w:p/>
-    <w:p>
-      <w:pPr>
-        <w:pStyle w:val="Titre2"/>
-      </w:pPr>
-      <w:bookmarkStart w:id="7" w:name="_Toc210902507"/>
-      <w:r>
-        <w:t>Choix techniques</w:t>
-      </w:r>
-      <w:bookmarkEnd w:id="7"/>
-    </w:p>
-    <w:p/>
-    <w:p>
-      <w:proofErr w:type="spellStart"/>
-      <w:r>
-        <w:t>ScottPlot</w:t>
-      </w:r>
-      <w:proofErr w:type="spellEnd"/>
-      <w:r>
-        <w:t xml:space="preserve"> v5 a été choisi pour la simplicité de génération de graphiques interactifs.</w:t>
-      </w:r>
-    </w:p>
-    <w:p>
-      <w:r>
-        <w:t>Le code utilise LINQ au lieu de boucles for, ce qui rend le traitement des séries plus lisible et concis.</w:t>
-      </w:r>
-    </w:p>
-    <w:p>
-      <w:r>
-        <w:t xml:space="preserve">La lecture du CSV a été rendue robuste : détection automatique du séparateur </w:t>
-      </w:r>
-      <w:proofErr w:type="gramStart"/>
-      <w:r>
-        <w:t>( ;</w:t>
-      </w:r>
-      <w:proofErr w:type="gramEnd"/>
-      <w:r>
-        <w:t xml:space="preserve"> ou , ou tabulation), prise en compte de différents formats de date (ex : </w:t>
-      </w:r>
-      <w:proofErr w:type="spellStart"/>
-      <w:r>
-        <w:t>dd.mm.yyyym</w:t>
-      </w:r>
-      <w:proofErr w:type="spellEnd"/>
-      <w:r>
-        <w:t xml:space="preserve"> </w:t>
-      </w:r>
-      <w:proofErr w:type="spellStart"/>
-      <w:r>
-        <w:t>yyyy</w:t>
-      </w:r>
-      <w:proofErr w:type="spellEnd"/>
-      <w:r>
-        <w:t>-mm-dd), gestion des décimales avec virgules ou points.</w:t>
-      </w:r>
-    </w:p>
-    <w:p>
-      <w:r>
-        <w:t>Une attention particulière a été portée à l’encodage (UTF-8 / Latin-1), car les fichiers contiennent des accents qui causent des erreurs si mal décodé</w:t>
-      </w:r>
-      <w:r>
-        <w:t>e</w:t>
-      </w:r>
-      <w:r>
-        <w:t>s.</w:t>
-      </w:r>
-    </w:p>
-    <w:p/>
-    <w:p>
-      <w:pPr>
-        <w:pStyle w:val="Titre2"/>
-      </w:pPr>
-      <w:bookmarkStart w:id="8" w:name="_Toc210902508"/>
-      <w:r>
-        <w:t>Problèmes rencontrés et solutions</w:t>
-      </w:r>
-      <w:bookmarkEnd w:id="8"/>
-    </w:p>
-    <w:p>
-      <w:r>
-        <w:t xml:space="preserve"> </w:t>
-      </w:r>
-      <w:r>
-        <w:rPr>
-          <w:b/>
-          <w:bCs/>
-        </w:rPr>
-        <w:t>Encodage</w:t>
-      </w:r>
-      <w:r>
-        <w:rPr>
-          <w:b/>
-          <w:bCs/>
-        </w:rPr>
-        <w:t> </w:t>
-      </w:r>
-      <w:r>
-        <w:t xml:space="preserve">: les fichiers de </w:t>
-      </w:r>
-      <w:proofErr w:type="spellStart"/>
-      <w:r>
-        <w:t>MétéoSuisse</w:t>
-      </w:r>
-      <w:proofErr w:type="spellEnd"/>
-      <w:r>
-        <w:t xml:space="preserve"> étaient en Latin-1, ce qui empêchait la reconnaissance correcte des colonnes. La solution a été de forcer la lecture avec </w:t>
+        <w:t xml:space="preserve">: les fichiers de MétéoSuisse étaient en Latin-1, ce qui empêchait la reconnaissance correcte des colonnes. La solution a été de forcer la lecture avec </w:t>
       </w:r>
       <w:r>
         <w:rPr>
@@ -2308,23 +2166,7 @@
     </w:p>
     <w:p>
       <w:r>
-        <w:t xml:space="preserve">Le code est largement commenté et respecte les conventions de nommage de l’ETML (identifiants explicites, variables en </w:t>
-      </w:r>
-      <w:proofErr w:type="spellStart"/>
-      <w:r>
-        <w:t>camelCase</w:t>
-      </w:r>
-      <w:proofErr w:type="spellEnd"/>
-      <w:r>
-        <w:t xml:space="preserve">, classes en </w:t>
-      </w:r>
-      <w:proofErr w:type="spellStart"/>
-      <w:r>
-        <w:t>PascalCase</w:t>
-      </w:r>
-      <w:proofErr w:type="spellEnd"/>
-      <w:r>
-        <w:t>).</w:t>
+        <w:t>Le code est largement commenté et respecte les conventions de nommage de l’ETML (identifiants explicites, variables en camelCase, classes en PascalCase).</w:t>
       </w:r>
     </w:p>
     <w:p>
@@ -2338,26 +2180,789 @@
         <w:br w:type="page"/>
       </w:r>
     </w:p>
+    <w:p>
+      <w:pPr>
+        <w:pStyle w:val="Titre1"/>
+      </w:pPr>
+      <w:bookmarkStart w:id="10" w:name="_Toc210902510"/>
+      <w:r>
+        <w:lastRenderedPageBreak/>
+        <w:t>Rapport de tests</w:t>
+      </w:r>
+      <w:bookmarkEnd w:id="10"/>
+    </w:p>
     <w:p/>
     <w:p>
       <w:pPr>
-        <w:pStyle w:val="Titre1"/>
-      </w:pPr>
-      <w:bookmarkStart w:id="10" w:name="_Toc210902510"/>
-      <w:r>
-        <w:t>Rapport de tests</w:t>
-      </w:r>
-      <w:bookmarkEnd w:id="10"/>
+        <w:pStyle w:val="Sous-titre"/>
+      </w:pPr>
+      <w:r>
+        <w:t>Scénario 1 — US1 : Navigation et zoom</w:t>
+      </w:r>
+    </w:p>
+    <w:p>
+      <w:r>
+        <w:t>Objectif : Vérifier le zoom et le déplacement du graphique, et le bouton Réinitialiser.</w:t>
+      </w:r>
+    </w:p>
+    <w:p>
+      <w:r>
+        <w:t>Arrange / Given</w:t>
+      </w:r>
+    </w:p>
+    <w:p>
+      <w:pPr>
+        <w:numPr>
+          <w:ilvl w:val="0"/>
+          <w:numId w:val="4"/>
+        </w:numPr>
+      </w:pPr>
+      <w:r>
+        <w:t>Lancer l’application PTL avec au moins une série affichée (ex : Lausanne).</w:t>
+      </w:r>
+    </w:p>
+    <w:p>
+      <w:pPr>
+        <w:numPr>
+          <w:ilvl w:val="0"/>
+          <w:numId w:val="4"/>
+        </w:numPr>
+      </w:pPr>
+      <w:r>
+        <w:t>Vue initiale = affichage global (toutes les années disponibles).</w:t>
+      </w:r>
+    </w:p>
+    <w:p>
+      <w:r>
+        <w:t>Act / When</w:t>
+      </w:r>
+    </w:p>
+    <w:p>
+      <w:pPr>
+        <w:numPr>
+          <w:ilvl w:val="0"/>
+          <w:numId w:val="5"/>
+        </w:numPr>
+      </w:pPr>
+      <w:r>
+        <w:t>Utiliser la molette de la souris sur la zone du graphique (zoom avant/arrière).</w:t>
+      </w:r>
+    </w:p>
+    <w:p>
+      <w:pPr>
+        <w:numPr>
+          <w:ilvl w:val="0"/>
+          <w:numId w:val="5"/>
+        </w:numPr>
+      </w:pPr>
+      <w:r>
+        <w:t>Cliquer-glisser (bouton gauche) sur la zone du graphique pour panner (déplacer la vue).</w:t>
+      </w:r>
+    </w:p>
+    <w:p>
+      <w:pPr>
+        <w:numPr>
+          <w:ilvl w:val="0"/>
+          <w:numId w:val="5"/>
+        </w:numPr>
+      </w:pPr>
+      <w:r>
+        <w:t>Cliquer sur le bouton Réinitialiser.</w:t>
+      </w:r>
+    </w:p>
+    <w:p>
+      <w:r>
+        <w:t>Assert / Then</w:t>
+      </w:r>
+    </w:p>
+    <w:p>
+      <w:pPr>
+        <w:numPr>
+          <w:ilvl w:val="0"/>
+          <w:numId w:val="6"/>
+        </w:numPr>
+      </w:pPr>
+      <w:r>
+        <w:t>Zoom avec la molette modifie l’échelle visible sur l’axe X et/ou Y.</w:t>
+      </w:r>
+    </w:p>
+    <w:p>
+      <w:pPr>
+        <w:numPr>
+          <w:ilvl w:val="0"/>
+          <w:numId w:val="6"/>
+        </w:numPr>
+      </w:pPr>
+      <w:r>
+        <w:t>Le clic-glisser permet de déplacer la fenêtre visible (pan).</w:t>
+      </w:r>
+    </w:p>
+    <w:p>
+      <w:pPr>
+        <w:numPr>
+          <w:ilvl w:val="0"/>
+          <w:numId w:val="6"/>
+        </w:numPr>
+      </w:pPr>
+      <w:r>
+        <w:t xml:space="preserve">Après clic sur Réinitialiser, l’affichage </w:t>
+      </w:r>
+      <w:r>
+        <w:t xml:space="preserve">ne </w:t>
+      </w:r>
+      <w:r>
+        <w:t xml:space="preserve">revient </w:t>
+      </w:r>
+      <w:r>
+        <w:t xml:space="preserve">pas </w:t>
+      </w:r>
+      <w:r>
+        <w:t>exactement à la vue globale initiale (min/max dates et échelle d’origine).</w:t>
+      </w:r>
+    </w:p>
+    <w:p>
+      <w:r>
+        <w:t>Résultat : KO</w:t>
+      </w:r>
+    </w:p>
+    <w:p>
+      <w:r>
+        <w:t>Remarque : Tester sur plusieurs niveaux de zoom</w:t>
+      </w:r>
+      <w:r>
+        <w:t>.</w:t>
+      </w:r>
     </w:p>
     <w:p/>
     <w:p/>
     <w:p>
       <w:pPr>
+        <w:pStyle w:val="Sous-titre"/>
+      </w:pPr>
+      <w:r>
+        <w:t>Scénario 2 — US2 : Afficher plusieurs séries</w:t>
+      </w:r>
+    </w:p>
+    <w:p>
+      <w:r>
+        <w:t>Objectif : Permettre la comparaison : importer et afficher plusieurs séries simultanément.</w:t>
+      </w:r>
+    </w:p>
+    <w:p>
+      <w:r>
+        <w:t>Arrange / Given</w:t>
+      </w:r>
+    </w:p>
+    <w:p>
+      <w:pPr>
+        <w:numPr>
+          <w:ilvl w:val="0"/>
+          <w:numId w:val="7"/>
+        </w:numPr>
+      </w:pPr>
+      <w:r>
+        <w:t>Préparer 2 fichiers CSV distincts (ex : Lausanne.csv, Zürich.csv) ou 2 fichiers couvrant des années différentes.</w:t>
+      </w:r>
+    </w:p>
+    <w:p>
+      <w:pPr>
+        <w:numPr>
+          <w:ilvl w:val="0"/>
+          <w:numId w:val="7"/>
+        </w:numPr>
+      </w:pPr>
+      <w:r>
+        <w:t>Application ouverte, pas de séries encore importées.</w:t>
+      </w:r>
+    </w:p>
+    <w:p>
+      <w:r>
+        <w:t>Act / When</w:t>
+      </w:r>
+    </w:p>
+    <w:p>
+      <w:pPr>
+        <w:numPr>
+          <w:ilvl w:val="0"/>
+          <w:numId w:val="8"/>
+        </w:numPr>
+      </w:pPr>
+      <w:r>
+        <w:t>Cliquer sur Importer un fichier → sélectionner le premier CSV → valider.</w:t>
+      </w:r>
+    </w:p>
+    <w:p>
+      <w:pPr>
+        <w:numPr>
+          <w:ilvl w:val="0"/>
+          <w:numId w:val="8"/>
+        </w:numPr>
+      </w:pPr>
+      <w:r>
+        <w:t>Répéter pour le second CSV.</w:t>
+      </w:r>
+    </w:p>
+    <w:p>
+      <w:pPr>
+        <w:numPr>
+          <w:ilvl w:val="0"/>
+          <w:numId w:val="8"/>
+        </w:numPr>
+      </w:pPr>
+      <w:r>
+        <w:t>Vérifier que les deux séries sont cochées/activées dans la liste des séries.</w:t>
+      </w:r>
+    </w:p>
+    <w:p>
+      <w:r>
+        <w:t>Assert / Then</w:t>
+      </w:r>
+    </w:p>
+    <w:p>
+      <w:pPr>
+        <w:numPr>
+          <w:ilvl w:val="0"/>
+          <w:numId w:val="9"/>
+        </w:numPr>
+      </w:pPr>
+      <w:r>
+        <w:t>Les deux séries apparaissent simultanément sur le graphique.</w:t>
+      </w:r>
+    </w:p>
+    <w:p>
+      <w:pPr>
+        <w:numPr>
+          <w:ilvl w:val="0"/>
+          <w:numId w:val="9"/>
+        </w:numPr>
+      </w:pPr>
+      <w:r>
+        <w:t>Chaque série a une couleur différente (visuellement distincte).</w:t>
+      </w:r>
+    </w:p>
+    <w:p>
+      <w:pPr>
+        <w:numPr>
+          <w:ilvl w:val="0"/>
+          <w:numId w:val="9"/>
+        </w:numPr>
+      </w:pPr>
+      <w:r>
+        <w:t>La légende liste les deux séries avec un identifiant clair (ex : "Lausanne", "Zürich") et on peut repérer quelle couleur correspond à quelle série.</w:t>
+      </w:r>
+    </w:p>
+    <w:p>
+      <w:r>
+        <w:t xml:space="preserve">Résultat : </w:t>
+      </w:r>
+      <w:r>
+        <w:t>O</w:t>
+      </w:r>
+      <w:r>
+        <w:t xml:space="preserve">K </w:t>
+      </w:r>
+    </w:p>
+    <w:p>
+      <w:r>
+        <w:lastRenderedPageBreak/>
+        <w:t>Remarque : Tester aussi l’import de 3+ fichiers</w:t>
+      </w:r>
+      <w:r>
+        <w:t xml:space="preserve">, </w:t>
+      </w:r>
+      <w:r>
+        <w:t>vérifier gestion des noms identiques (conflit) et comportement de la légende quand il y a de nombreuses séries.</w:t>
+      </w:r>
+    </w:p>
+    <w:p/>
+    <w:p>
+      <w:pPr>
+        <w:pStyle w:val="Sous-titre"/>
+      </w:pPr>
+      <w:r>
+        <w:t>Scénario 3 — US3 : Afficher une courbe simple</w:t>
+      </w:r>
+    </w:p>
+    <w:p>
+      <w:r>
+        <w:t>Objectif : Vérifier l’affichage d’une série simple (températures dans le temps).</w:t>
+      </w:r>
+    </w:p>
+    <w:p>
+      <w:r>
+        <w:t>Arrange / Given</w:t>
+      </w:r>
+    </w:p>
+    <w:p>
+      <w:pPr>
+        <w:numPr>
+          <w:ilvl w:val="0"/>
+          <w:numId w:val="10"/>
+        </w:numPr>
+      </w:pPr>
+      <w:r>
+        <w:t>Avoir un fichier CSV valide contenant colonnes Date et heure et Précipitations (mm) ou Température (adapter le mapping si nécessaire).</w:t>
+      </w:r>
+    </w:p>
+    <w:p>
+      <w:pPr>
+        <w:numPr>
+          <w:ilvl w:val="0"/>
+          <w:numId w:val="10"/>
+        </w:numPr>
+      </w:pPr>
+      <w:r>
+        <w:t>Application ouverte.</w:t>
+      </w:r>
+    </w:p>
+    <w:p>
+      <w:r>
+        <w:t>Act / When</w:t>
+      </w:r>
+    </w:p>
+    <w:p>
+      <w:pPr>
+        <w:numPr>
+          <w:ilvl w:val="0"/>
+          <w:numId w:val="11"/>
+        </w:numPr>
+      </w:pPr>
+      <w:r>
+        <w:t>Importer le fichier CSV (bouton Importer un fichier).</w:t>
+      </w:r>
+    </w:p>
+    <w:p>
+      <w:pPr>
+        <w:numPr>
+          <w:ilvl w:val="0"/>
+          <w:numId w:val="11"/>
+        </w:numPr>
+      </w:pPr>
+      <w:r>
+        <w:t>S’assurer que la série importée est cochée/affichée.</w:t>
+      </w:r>
+    </w:p>
+    <w:p>
+      <w:r>
+        <w:t>Assert / Then</w:t>
+      </w:r>
+    </w:p>
+    <w:p>
+      <w:pPr>
+        <w:numPr>
+          <w:ilvl w:val="0"/>
+          <w:numId w:val="12"/>
+        </w:numPr>
+      </w:pPr>
+      <w:r>
+        <w:t>Axe X affiche des dates (graduations lisibles, ex : ticks annuels).</w:t>
+      </w:r>
+    </w:p>
+    <w:p>
+      <w:pPr>
+        <w:numPr>
+          <w:ilvl w:val="0"/>
+          <w:numId w:val="12"/>
+        </w:numPr>
+      </w:pPr>
+      <w:r>
+        <w:t>Axe Y affiche la valeur (températures / précipitations) avec unité si possible.</w:t>
+      </w:r>
+    </w:p>
+    <w:p>
+      <w:pPr>
+        <w:numPr>
+          <w:ilvl w:val="0"/>
+          <w:numId w:val="12"/>
+        </w:numPr>
+      </w:pPr>
+      <w:r>
+        <w:t>La légende affiche le nom de la série (ex : Lausanne</w:t>
+      </w:r>
+      <w:r>
+        <w:t xml:space="preserve"> 2024</w:t>
+      </w:r>
+      <w:r>
+        <w:t>) et on le voit clairement sur l’UI.</w:t>
+      </w:r>
+    </w:p>
+    <w:p>
+      <w:r>
+        <w:t>Résultat : OK</w:t>
+      </w:r>
+    </w:p>
+    <w:p>
+      <w:r>
+        <w:t>Remarque : Si le CSV contient des valeurs par année (01.01.YYYY) la fenêtre doit les interpréter comme dates annuelles. Vérifier l’échelle lorsque les dates sont en format dd.MM.yyyy HH:mm.</w:t>
+      </w:r>
+    </w:p>
+    <w:p/>
+    <w:p/>
+    <w:p>
+      <w:pPr>
+        <w:pStyle w:val="Sous-titre"/>
+      </w:pPr>
+      <w:r>
+        <w:t>Scénario 4 — US4 : Importation de fichiers CSV</w:t>
+      </w:r>
+    </w:p>
+    <w:p>
+      <w:r>
+        <w:t>Objectif : Valider l’import CSV (date + valeur) et le traitement en objets TimePoint.</w:t>
+      </w:r>
+    </w:p>
+    <w:p>
+      <w:r>
+        <w:t>Arrange / Given</w:t>
+      </w:r>
+    </w:p>
+    <w:p>
+      <w:pPr>
+        <w:numPr>
+          <w:ilvl w:val="0"/>
+          <w:numId w:val="13"/>
+        </w:numPr>
+      </w:pPr>
+      <w:r>
+        <w:t>Avoir un bouton Importer un fichier visible.</w:t>
+      </w:r>
+    </w:p>
+    <w:p>
+      <w:pPr>
+        <w:numPr>
+          <w:ilvl w:val="0"/>
+          <w:numId w:val="13"/>
+        </w:numPr>
+      </w:pPr>
+      <w:r>
+        <w:t>Préparer : 1 CSV valide (format attendu : Ville;Date et heure;Précipitations (mm);Jours de précipitations) et 1 CSV invalide (ex : colonne manquante).</w:t>
+      </w:r>
+    </w:p>
+    <w:p>
+      <w:r>
+        <w:t>Act / When</w:t>
+      </w:r>
+    </w:p>
+    <w:p>
+      <w:pPr>
+        <w:numPr>
+          <w:ilvl w:val="0"/>
+          <w:numId w:val="14"/>
+        </w:numPr>
+      </w:pPr>
+      <w:r>
+        <w:t>Cliquer sur Importer un fichier et choisir le CSV valide.</w:t>
+      </w:r>
+    </w:p>
+    <w:p>
+      <w:pPr>
+        <w:numPr>
+          <w:ilvl w:val="0"/>
+          <w:numId w:val="14"/>
+        </w:numPr>
+      </w:pPr>
+      <w:r>
+        <w:t>Observer message de statut / comportement.</w:t>
+      </w:r>
+    </w:p>
+    <w:p>
+      <w:pPr>
+        <w:numPr>
+          <w:ilvl w:val="0"/>
+          <w:numId w:val="14"/>
+        </w:numPr>
+      </w:pPr>
+      <w:r>
+        <w:t>Répéter avec le CSV invalide.</w:t>
+      </w:r>
+    </w:p>
+    <w:p>
+      <w:r>
+        <w:t>Assert / Then</w:t>
+      </w:r>
+    </w:p>
+    <w:p>
+      <w:pPr>
+        <w:numPr>
+          <w:ilvl w:val="0"/>
+          <w:numId w:val="15"/>
+        </w:numPr>
+      </w:pPr>
+      <w:r>
+        <w:t>Pour le fichier valide : le parser crée une liste d’objets (Date, Valeur) et la série est ajoutée dans _series.</w:t>
+      </w:r>
+    </w:p>
+    <w:p>
+      <w:pPr>
+        <w:numPr>
+          <w:ilvl w:val="0"/>
+          <w:numId w:val="15"/>
+        </w:numPr>
+      </w:pPr>
+      <w:r>
+        <w:t xml:space="preserve">Un message de confirmation s’affiche : </w:t>
+      </w:r>
+      <w:r>
+        <w:rPr>
+          <w:i/>
+          <w:iCs/>
+        </w:rPr>
+        <w:t>“Fichier chargé avec succès !”</w:t>
+      </w:r>
+      <w:r>
+        <w:t xml:space="preserve"> ou équivalent.</w:t>
+      </w:r>
+    </w:p>
+    <w:p>
+      <w:pPr>
+        <w:numPr>
+          <w:ilvl w:val="0"/>
+          <w:numId w:val="15"/>
+        </w:numPr>
+      </w:pPr>
+      <w:r>
+        <w:t xml:space="preserve">Pour le fichier invalide : afficher un message d’erreur clair (ex : </w:t>
+      </w:r>
+      <w:r>
+        <w:rPr>
+          <w:i/>
+          <w:iCs/>
+        </w:rPr>
+        <w:t>“Fichier invalide. Vérifiez les colonnes et le séparateur.”</w:t>
+      </w:r>
+      <w:r>
+        <w:t>), et aucune exception non gérée ne doit planter l’application.</w:t>
+      </w:r>
+    </w:p>
+    <w:p>
+      <w:r>
+        <w:lastRenderedPageBreak/>
+        <w:t xml:space="preserve">Résultat : OK </w:t>
+      </w:r>
+    </w:p>
+    <w:p>
+      <w:r>
+        <w:t>Remarque : Tester valeurs manquantes et doublons (agrégation par date attendue).</w:t>
+      </w:r>
+    </w:p>
+    <w:p/>
+    <w:p/>
+    <w:p>
+      <w:pPr>
+        <w:pStyle w:val="Sous-titre"/>
+      </w:pPr>
+      <w:r>
+        <w:t>Scénario 5 — US5 : Mode fonctions mathématiques</w:t>
+      </w:r>
+    </w:p>
+    <w:p>
+      <w:r>
+        <w:t>Objectif : Permettre le tracé de fonctions (prédéfinies + personnalisée).</w:t>
+      </w:r>
+    </w:p>
+    <w:p>
+      <w:r>
+        <w:t>Arrange / Given</w:t>
+      </w:r>
+    </w:p>
+    <w:p>
+      <w:pPr>
+        <w:numPr>
+          <w:ilvl w:val="0"/>
+          <w:numId w:val="16"/>
+        </w:numPr>
+      </w:pPr>
+      <w:r>
+        <w:t>L’application ouverte, onglet/contrôle Fonctions accessible (ComboBox / onglet).</w:t>
+      </w:r>
+    </w:p>
+    <w:p>
+      <w:pPr>
+        <w:numPr>
+          <w:ilvl w:val="0"/>
+          <w:numId w:val="16"/>
+        </w:numPr>
+      </w:pPr>
+      <w:r>
+        <w:t>Champ texte disponible (pour saisie fonction personnalisée).</w:t>
+      </w:r>
+    </w:p>
+    <w:p>
+      <w:r>
+        <w:t>Act / When</w:t>
+      </w:r>
+    </w:p>
+    <w:p>
+      <w:pPr>
+        <w:numPr>
+          <w:ilvl w:val="0"/>
+          <w:numId w:val="17"/>
+        </w:numPr>
+      </w:pPr>
+      <w:r>
+        <w:t>Sélectionner une fonction prédéfinie (ex : x^2) dans la liste.</w:t>
+      </w:r>
+    </w:p>
+    <w:p>
+      <w:pPr>
+        <w:numPr>
+          <w:ilvl w:val="0"/>
+          <w:numId w:val="17"/>
+        </w:numPr>
+      </w:pPr>
+      <w:r>
+        <w:t>Visualiser le graphe.</w:t>
+      </w:r>
+    </w:p>
+    <w:p>
+      <w:pPr>
+        <w:numPr>
+          <w:ilvl w:val="0"/>
+          <w:numId w:val="17"/>
+        </w:numPr>
+      </w:pPr>
+      <w:r>
+        <w:t xml:space="preserve">Saisir une expression personnalisée (ex : sin(x) + 0.5*x) dans le champ texte et valider (bouton </w:t>
+      </w:r>
+      <w:r>
+        <w:rPr>
+          <w:i/>
+          <w:iCs/>
+        </w:rPr>
+        <w:t>Tracer</w:t>
+      </w:r>
+      <w:r>
+        <w:t xml:space="preserve"> ou </w:t>
+      </w:r>
+      <w:r>
+        <w:rPr>
+          <w:i/>
+          <w:iCs/>
+        </w:rPr>
+        <w:t>Entrée</w:t>
+      </w:r>
+      <w:r>
+        <w:t>).</w:t>
+      </w:r>
+    </w:p>
+    <w:p>
+      <w:pPr>
+        <w:numPr>
+          <w:ilvl w:val="0"/>
+          <w:numId w:val="17"/>
+        </w:numPr>
+      </w:pPr>
+      <w:r>
+        <w:t>Tester une expression invalide (ex : sin() ou abc) et valider.</w:t>
+      </w:r>
+    </w:p>
+    <w:p>
+      <w:r>
+        <w:t>Assert / Then</w:t>
+      </w:r>
+    </w:p>
+    <w:p>
+      <w:pPr>
+        <w:numPr>
+          <w:ilvl w:val="0"/>
+          <w:numId w:val="18"/>
+        </w:numPr>
+      </w:pPr>
+      <w:r>
+        <w:t>La sélection d’un preset trace correctement la courbe correspondante.</w:t>
+      </w:r>
+    </w:p>
+    <w:p>
+      <w:pPr>
+        <w:numPr>
+          <w:ilvl w:val="0"/>
+          <w:numId w:val="18"/>
+        </w:numPr>
+      </w:pPr>
+      <w:r>
+        <w:t xml:space="preserve">L’expression personnalisée est évaluée (via Roslyn ou parser) et la courbe s’affiche ; en cas d’erreur, afficher un message d’erreur lisible (ex : </w:t>
+      </w:r>
+      <w:r>
+        <w:rPr>
+          <w:i/>
+          <w:iCs/>
+        </w:rPr>
+        <w:t>“Expression invalide : erreur de compilation”</w:t>
+      </w:r>
+      <w:r>
+        <w:t>).</w:t>
+      </w:r>
+    </w:p>
+    <w:p>
+      <w:pPr>
+        <w:numPr>
+          <w:ilvl w:val="0"/>
+          <w:numId w:val="18"/>
+        </w:numPr>
+      </w:pPr>
+      <w:r>
+        <w:t xml:space="preserve">Les fonctions utilisent un domaine visuel par défaut (ex : x </w:t>
+      </w:r>
+      <w:r>
+        <w:rPr>
+          <w:rFonts w:ascii="Cambria Math" w:hAnsi="Cambria Math" w:cs="Cambria Math"/>
+        </w:rPr>
+        <w:t>∈</w:t>
+      </w:r>
+      <w:r>
+        <w:t xml:space="preserve"> [-10,10]) avec possibilit</w:t>
+      </w:r>
+      <w:r>
+        <w:rPr>
+          <w:rFonts w:ascii="Aptos" w:hAnsi="Aptos" w:cs="Aptos"/>
+        </w:rPr>
+        <w:t>é</w:t>
+      </w:r>
+      <w:r>
+        <w:t xml:space="preserve"> d</w:t>
+      </w:r>
+      <w:r>
+        <w:rPr>
+          <w:rFonts w:ascii="Aptos" w:hAnsi="Aptos" w:cs="Aptos"/>
+        </w:rPr>
+        <w:t>’</w:t>
+      </w:r>
+      <w:r>
+        <w:t>ajuster (id</w:t>
+      </w:r>
+      <w:r>
+        <w:rPr>
+          <w:rFonts w:ascii="Aptos" w:hAnsi="Aptos" w:cs="Aptos"/>
+        </w:rPr>
+        <w:t>é</w:t>
+      </w:r>
+      <w:r>
+        <w:t>alement via champs min/max).</w:t>
+      </w:r>
+    </w:p>
+    <w:p>
+      <w:r>
+        <w:t>Résultat :  KO</w:t>
+      </w:r>
+    </w:p>
+    <w:p>
+      <w:r>
+        <w:t>Remarque : Tester expressions utilisant sin, cos, ^ (mapped to Math.Pow) et nombres décimaux.</w:t>
+      </w:r>
+    </w:p>
+    <w:p>
+      <w:r>
+        <w:br w:type="page"/>
+      </w:r>
+    </w:p>
+    <w:p>
+      <w:pPr>
         <w:pStyle w:val="Titre1"/>
         <w:jc w:val="both"/>
       </w:pPr>
       <w:bookmarkStart w:id="11" w:name="_Toc210902511"/>
       <w:r>
+        <w:lastRenderedPageBreak/>
         <w:t>Journal de travail</w:t>
       </w:r>
       <w:bookmarkEnd w:id="11"/>
@@ -2396,15 +3001,16 @@
         <w:jc w:val="both"/>
       </w:pPr>
       <w:r>
-        <w:t xml:space="preserve">L’IA a servi de guide dans ce projet car les bases, jusqu’ici acquises en C#, ne permettent pas de produire un projet comme celui-ci sans aide externe. De plus, tous les projets antérieurs ont été effectués en console et non en Windows Forms, ce qui rajoute de la difficulté. Il a été demandé à l’IA de produire ce qui prenait le plus de temps, le code et le </w:t>
-      </w:r>
-      <w:proofErr w:type="spellStart"/>
-      <w:r>
-        <w:t>debug</w:t>
-      </w:r>
-      <w:proofErr w:type="spellEnd"/>
-      <w:r>
-        <w:t xml:space="preserve"> des erreurs. </w:t>
+        <w:t>L’IA a servi de guide dans ce projet car les bases, jusqu’ici acquises en C#, ne permettent pas de produire un projet comme celui-ci sans aide externe. De plus, tous les projets antérieurs ont été effectués en console et non en Windows Forms, ce qui rajoute de la difficulté. Il a été demandé à l’IA de produire ce qui prenait le plus de temps, le code</w:t>
+      </w:r>
+      <w:r>
+        <w:t xml:space="preserve">, </w:t>
+      </w:r>
+      <w:r>
+        <w:t>le debug des erreurs</w:t>
+      </w:r>
+      <w:r>
+        <w:t>, ainsi que les rapports de tests fonctionnels.</w:t>
       </w:r>
     </w:p>
     <w:p>
@@ -2445,7 +3051,7 @@
 </file>
 
 <file path=word/endnotes.xml><?xml version="1.0" encoding="utf-8"?>
-<w:endnotes xmlns:wpc="http://schemas.microsoft.com/office/word/2010/wordprocessingCanvas" xmlns:cx="http://schemas.microsoft.com/office/drawing/2014/chartex" xmlns:cx1="http://schemas.microsoft.com/office/drawing/2015/9/8/chartex" xmlns:cx2="http://schemas.microsoft.com/office/drawing/2015/10/21/chartex" xmlns:cx3="http://schemas.microsoft.com/office/drawing/2016/5/9/chartex" xmlns:cx4="http://schemas.microsoft.com/office/drawing/2016/5/10/chartex" xmlns:cx5="http://schemas.microsoft.com/office/drawing/2016/5/11/chartex" xmlns:cx6="http://schemas.microsoft.com/office/drawing/2016/5/12/chartex" xmlns:cx7="http://schemas.microsoft.com/office/drawing/2016/5/13/chartex" xmlns:cx8="http://schemas.microsoft.com/office/drawing/2016/5/14/chartex" xmlns:mc="http://schemas.openxmlformats.org/markup-compatibility/2006" xmlns:aink="http://schemas.microsoft.com/office/drawing/2016/ink" xmlns:am3d="http://schemas.microsoft.com/office/drawing/2017/model3d" xmlns:o="urn:schemas-microsoft-com:office:office" xmlns:oel="http://schemas.microsoft.com/office/2019/extlst" xmlns:r="http://schemas.openxmlformats.org/officeDocument/2006/relationships" xmlns:m="http://schemas.openxmlformats.org/officeDocument/2006/math" xmlns:v="urn:schemas-microsoft-com:vml" xmlns:wp14="http://schemas.microsoft.com/office/word/2010/wordprocessingDrawing" xmlns:wp="http://schemas.openxmlformats.org/drawingml/2006/wordprocessingDrawing" xmlns:w10="urn:schemas-microsoft-com:office:word" xmlns:w="http://schemas.openxmlformats.org/wordprocessingml/2006/main" xmlns:w14="http://schemas.microsoft.com/office/word/2010/wordml" xmlns:w15="http://schemas.microsoft.com/office/word/2012/wordml" xmlns:w16cex="http://schemas.microsoft.com/office/word/2018/wordml/cex" xmlns:w16cid="http://schemas.microsoft.com/office/word/2016/wordml/cid" xmlns:w16="http://schemas.microsoft.com/office/word/2018/wordml" xmlns:w16sdtdh="http://schemas.microsoft.com/office/word/2020/wordml/sdtdatahash" xmlns:w16se="http://schemas.microsoft.com/office/word/2015/wordml/symex" xmlns:wpg="http://schemas.microsoft.com/office/word/2010/wordprocessingGroup" xmlns:wpi="http://schemas.microsoft.com/office/word/2010/wordprocessingInk" xmlns:wne="http://schemas.microsoft.com/office/word/2006/wordml" xmlns:wps="http://schemas.microsoft.com/office/word/2010/wordprocessingShape" mc:Ignorable="w14 w15 w16se w16cid w16 w16cex w16sdtdh wp14">
+<w:endnotes xmlns:wpc="http://schemas.microsoft.com/office/word/2010/wordprocessingCanvas" xmlns:cx="http://schemas.microsoft.com/office/drawing/2014/chartex" xmlns:cx1="http://schemas.microsoft.com/office/drawing/2015/9/8/chartex" xmlns:cx2="http://schemas.microsoft.com/office/drawing/2015/10/21/chartex" xmlns:cx3="http://schemas.microsoft.com/office/drawing/2016/5/9/chartex" xmlns:cx4="http://schemas.microsoft.com/office/drawing/2016/5/10/chartex" xmlns:cx5="http://schemas.microsoft.com/office/drawing/2016/5/11/chartex" xmlns:cx6="http://schemas.microsoft.com/office/drawing/2016/5/12/chartex" xmlns:cx7="http://schemas.microsoft.com/office/drawing/2016/5/13/chartex" xmlns:cx8="http://schemas.microsoft.com/office/drawing/2016/5/14/chartex" xmlns:mc="http://schemas.openxmlformats.org/markup-compatibility/2006" xmlns:aink="http://schemas.microsoft.com/office/drawing/2016/ink" xmlns:am3d="http://schemas.microsoft.com/office/drawing/2017/model3d" xmlns:o="urn:schemas-microsoft-com:office:office" xmlns:oel="http://schemas.microsoft.com/office/2019/extlst" xmlns:r="http://schemas.openxmlformats.org/officeDocument/2006/relationships" xmlns:m="http://schemas.openxmlformats.org/officeDocument/2006/math" xmlns:v="urn:schemas-microsoft-com:vml" xmlns:wp14="http://schemas.microsoft.com/office/word/2010/wordprocessingDrawing" xmlns:wp="http://schemas.openxmlformats.org/drawingml/2006/wordprocessingDrawing" xmlns:w10="urn:schemas-microsoft-com:office:word" xmlns:w="http://schemas.openxmlformats.org/wordprocessingml/2006/main" xmlns:w14="http://schemas.microsoft.com/office/word/2010/wordml" xmlns:w15="http://schemas.microsoft.com/office/word/2012/wordml" xmlns:w16cex="http://schemas.microsoft.com/office/word/2018/wordml/cex" xmlns:w16cid="http://schemas.microsoft.com/office/word/2016/wordml/cid" xmlns:w16="http://schemas.microsoft.com/office/word/2018/wordml" xmlns:w16du="http://schemas.microsoft.com/office/word/2023/wordml/word16du" xmlns:w16sdtdh="http://schemas.microsoft.com/office/word/2020/wordml/sdtdatahash" xmlns:w16sdtfl="http://schemas.microsoft.com/office/word/2024/wordml/sdtformatlock" xmlns:w16se="http://schemas.microsoft.com/office/word/2015/wordml/symex" xmlns:wpg="http://schemas.microsoft.com/office/word/2010/wordprocessingGroup" xmlns:wpi="http://schemas.microsoft.com/office/word/2010/wordprocessingInk" xmlns:wne="http://schemas.microsoft.com/office/word/2006/wordml" xmlns:wps="http://schemas.microsoft.com/office/word/2010/wordprocessingShape" mc:Ignorable="w14 w15 w16se w16cid w16 w16cex w16sdtdh w16sdtfl w16du wp14">
   <w:endnote w:type="separator" w:id="-1">
     <w:p>
       <w:pPr>
@@ -2470,7 +3076,7 @@
 </file>
 
 <file path=word/footer1.xml><?xml version="1.0" encoding="utf-8"?>
-<w:ftr xmlns:wpc="http://schemas.microsoft.com/office/word/2010/wordprocessingCanvas" xmlns:cx="http://schemas.microsoft.com/office/drawing/2014/chartex" xmlns:cx1="http://schemas.microsoft.com/office/drawing/2015/9/8/chartex" xmlns:cx2="http://schemas.microsoft.com/office/drawing/2015/10/21/chartex" xmlns:cx3="http://schemas.microsoft.com/office/drawing/2016/5/9/chartex" xmlns:cx4="http://schemas.microsoft.com/office/drawing/2016/5/10/chartex" xmlns:cx5="http://schemas.microsoft.com/office/drawing/2016/5/11/chartex" xmlns:cx6="http://schemas.microsoft.com/office/drawing/2016/5/12/chartex" xmlns:cx7="http://schemas.microsoft.com/office/drawing/2016/5/13/chartex" xmlns:cx8="http://schemas.microsoft.com/office/drawing/2016/5/14/chartex" xmlns:mc="http://schemas.openxmlformats.org/markup-compatibility/2006" xmlns:aink="http://schemas.microsoft.com/office/drawing/2016/ink" xmlns:am3d="http://schemas.microsoft.com/office/drawing/2017/model3d" xmlns:o="urn:schemas-microsoft-com:office:office" xmlns:oel="http://schemas.microsoft.com/office/2019/extlst" xmlns:r="http://schemas.openxmlformats.org/officeDocument/2006/relationships" xmlns:m="http://schemas.openxmlformats.org/officeDocument/2006/math" xmlns:v="urn:schemas-microsoft-com:vml" xmlns:wp14="http://schemas.microsoft.com/office/word/2010/wordprocessingDrawing" xmlns:wp="http://schemas.openxmlformats.org/drawingml/2006/wordprocessingDrawing" xmlns:w10="urn:schemas-microsoft-com:office:word" xmlns:w="http://schemas.openxmlformats.org/wordprocessingml/2006/main" xmlns:w14="http://schemas.microsoft.com/office/word/2010/wordml" xmlns:w15="http://schemas.microsoft.com/office/word/2012/wordml" xmlns:w16cex="http://schemas.microsoft.com/office/word/2018/wordml/cex" xmlns:w16cid="http://schemas.microsoft.com/office/word/2016/wordml/cid" xmlns:w16="http://schemas.microsoft.com/office/word/2018/wordml" xmlns:w16sdtdh="http://schemas.microsoft.com/office/word/2020/wordml/sdtdatahash" xmlns:w16se="http://schemas.microsoft.com/office/word/2015/wordml/symex" xmlns:wpg="http://schemas.microsoft.com/office/word/2010/wordprocessingGroup" xmlns:wpi="http://schemas.microsoft.com/office/word/2010/wordprocessingInk" xmlns:wne="http://schemas.microsoft.com/office/word/2006/wordml" xmlns:wps="http://schemas.microsoft.com/office/word/2010/wordprocessingShape" mc:Ignorable="w14 w15 w16se w16cid w16 w16cex w16sdtdh wp14">
+<w:ftr xmlns:wpc="http://schemas.microsoft.com/office/word/2010/wordprocessingCanvas" xmlns:cx="http://schemas.microsoft.com/office/drawing/2014/chartex" xmlns:cx1="http://schemas.microsoft.com/office/drawing/2015/9/8/chartex" xmlns:cx2="http://schemas.microsoft.com/office/drawing/2015/10/21/chartex" xmlns:cx3="http://schemas.microsoft.com/office/drawing/2016/5/9/chartex" xmlns:cx4="http://schemas.microsoft.com/office/drawing/2016/5/10/chartex" xmlns:cx5="http://schemas.microsoft.com/office/drawing/2016/5/11/chartex" xmlns:cx6="http://schemas.microsoft.com/office/drawing/2016/5/12/chartex" xmlns:cx7="http://schemas.microsoft.com/office/drawing/2016/5/13/chartex" xmlns:cx8="http://schemas.microsoft.com/office/drawing/2016/5/14/chartex" xmlns:mc="http://schemas.openxmlformats.org/markup-compatibility/2006" xmlns:aink="http://schemas.microsoft.com/office/drawing/2016/ink" xmlns:am3d="http://schemas.microsoft.com/office/drawing/2017/model3d" xmlns:o="urn:schemas-microsoft-com:office:office" xmlns:oel="http://schemas.microsoft.com/office/2019/extlst" xmlns:r="http://schemas.openxmlformats.org/officeDocument/2006/relationships" xmlns:m="http://schemas.openxmlformats.org/officeDocument/2006/math" xmlns:v="urn:schemas-microsoft-com:vml" xmlns:wp14="http://schemas.microsoft.com/office/word/2010/wordprocessingDrawing" xmlns:wp="http://schemas.openxmlformats.org/drawingml/2006/wordprocessingDrawing" xmlns:w10="urn:schemas-microsoft-com:office:word" xmlns:w="http://schemas.openxmlformats.org/wordprocessingml/2006/main" xmlns:w14="http://schemas.microsoft.com/office/word/2010/wordml" xmlns:w15="http://schemas.microsoft.com/office/word/2012/wordml" xmlns:w16cex="http://schemas.microsoft.com/office/word/2018/wordml/cex" xmlns:w16cid="http://schemas.microsoft.com/office/word/2016/wordml/cid" xmlns:w16="http://schemas.microsoft.com/office/word/2018/wordml" xmlns:w16du="http://schemas.microsoft.com/office/word/2023/wordml/word16du" xmlns:w16sdtdh="http://schemas.microsoft.com/office/word/2020/wordml/sdtdatahash" xmlns:w16sdtfl="http://schemas.microsoft.com/office/word/2024/wordml/sdtformatlock" xmlns:w16se="http://schemas.microsoft.com/office/word/2015/wordml/symex" xmlns:wpg="http://schemas.microsoft.com/office/word/2010/wordprocessingGroup" xmlns:wpi="http://schemas.microsoft.com/office/word/2010/wordprocessingInk" xmlns:wne="http://schemas.microsoft.com/office/word/2006/wordml" xmlns:wps="http://schemas.microsoft.com/office/word/2010/wordprocessingShape" mc:Ignorable="w14 w15 w16se w16cid w16 w16cex w16sdtdh w16sdtfl w16du wp14">
   <w:tbl>
     <w:tblPr>
       <w:tblStyle w:val="Grilledutableau"/>
@@ -2935,7 +3541,7 @@
               <w:sz w:val="18"/>
               <w:szCs w:val="18"/>
             </w:rPr>
-            <w:t>29.09.2025 15:39</w:t>
+            <w:t>26.10.2025 13:43</w:t>
           </w:r>
           <w:r>
             <w:rPr>
@@ -3022,7 +3628,7 @@
 </file>
 
 <file path=word/footnotes.xml><?xml version="1.0" encoding="utf-8"?>
-<w:footnotes xmlns:wpc="http://schemas.microsoft.com/office/word/2010/wordprocessingCanvas" xmlns:cx="http://schemas.microsoft.com/office/drawing/2014/chartex" xmlns:cx1="http://schemas.microsoft.com/office/drawing/2015/9/8/chartex" xmlns:cx2="http://schemas.microsoft.com/office/drawing/2015/10/21/chartex" xmlns:cx3="http://schemas.microsoft.com/office/drawing/2016/5/9/chartex" xmlns:cx4="http://schemas.microsoft.com/office/drawing/2016/5/10/chartex" xmlns:cx5="http://schemas.microsoft.com/office/drawing/2016/5/11/chartex" xmlns:cx6="http://schemas.microsoft.com/office/drawing/2016/5/12/chartex" xmlns:cx7="http://schemas.microsoft.com/office/drawing/2016/5/13/chartex" xmlns:cx8="http://schemas.microsoft.com/office/drawing/2016/5/14/chartex" xmlns:mc="http://schemas.openxmlformats.org/markup-compatibility/2006" xmlns:aink="http://schemas.microsoft.com/office/drawing/2016/ink" xmlns:am3d="http://schemas.microsoft.com/office/drawing/2017/model3d" xmlns:o="urn:schemas-microsoft-com:office:office" xmlns:oel="http://schemas.microsoft.com/office/2019/extlst" xmlns:r="http://schemas.openxmlformats.org/officeDocument/2006/relationships" xmlns:m="http://schemas.openxmlformats.org/officeDocument/2006/math" xmlns:v="urn:schemas-microsoft-com:vml" xmlns:wp14="http://schemas.microsoft.com/office/word/2010/wordprocessingDrawing" xmlns:wp="http://schemas.openxmlformats.org/drawingml/2006/wordprocessingDrawing" xmlns:w10="urn:schemas-microsoft-com:office:word" xmlns:w="http://schemas.openxmlformats.org/wordprocessingml/2006/main" xmlns:w14="http://schemas.microsoft.com/office/word/2010/wordml" xmlns:w15="http://schemas.microsoft.com/office/word/2012/wordml" xmlns:w16cex="http://schemas.microsoft.com/office/word/2018/wordml/cex" xmlns:w16cid="http://schemas.microsoft.com/office/word/2016/wordml/cid" xmlns:w16="http://schemas.microsoft.com/office/word/2018/wordml" xmlns:w16sdtdh="http://schemas.microsoft.com/office/word/2020/wordml/sdtdatahash" xmlns:w16se="http://schemas.microsoft.com/office/word/2015/wordml/symex" xmlns:wpg="http://schemas.microsoft.com/office/word/2010/wordprocessingGroup" xmlns:wpi="http://schemas.microsoft.com/office/word/2010/wordprocessingInk" xmlns:wne="http://schemas.microsoft.com/office/word/2006/wordml" xmlns:wps="http://schemas.microsoft.com/office/word/2010/wordprocessingShape" mc:Ignorable="w14 w15 w16se w16cid w16 w16cex w16sdtdh wp14">
+<w:footnotes xmlns:wpc="http://schemas.microsoft.com/office/word/2010/wordprocessingCanvas" xmlns:cx="http://schemas.microsoft.com/office/drawing/2014/chartex" xmlns:cx1="http://schemas.microsoft.com/office/drawing/2015/9/8/chartex" xmlns:cx2="http://schemas.microsoft.com/office/drawing/2015/10/21/chartex" xmlns:cx3="http://schemas.microsoft.com/office/drawing/2016/5/9/chartex" xmlns:cx4="http://schemas.microsoft.com/office/drawing/2016/5/10/chartex" xmlns:cx5="http://schemas.microsoft.com/office/drawing/2016/5/11/chartex" xmlns:cx6="http://schemas.microsoft.com/office/drawing/2016/5/12/chartex" xmlns:cx7="http://schemas.microsoft.com/office/drawing/2016/5/13/chartex" xmlns:cx8="http://schemas.microsoft.com/office/drawing/2016/5/14/chartex" xmlns:mc="http://schemas.openxmlformats.org/markup-compatibility/2006" xmlns:aink="http://schemas.microsoft.com/office/drawing/2016/ink" xmlns:am3d="http://schemas.microsoft.com/office/drawing/2017/model3d" xmlns:o="urn:schemas-microsoft-com:office:office" xmlns:oel="http://schemas.microsoft.com/office/2019/extlst" xmlns:r="http://schemas.openxmlformats.org/officeDocument/2006/relationships" xmlns:m="http://schemas.openxmlformats.org/officeDocument/2006/math" xmlns:v="urn:schemas-microsoft-com:vml" xmlns:wp14="http://schemas.microsoft.com/office/word/2010/wordprocessingDrawing" xmlns:wp="http://schemas.openxmlformats.org/drawingml/2006/wordprocessingDrawing" xmlns:w10="urn:schemas-microsoft-com:office:word" xmlns:w="http://schemas.openxmlformats.org/wordprocessingml/2006/main" xmlns:w14="http://schemas.microsoft.com/office/word/2010/wordml" xmlns:w15="http://schemas.microsoft.com/office/word/2012/wordml" xmlns:w16cex="http://schemas.microsoft.com/office/word/2018/wordml/cex" xmlns:w16cid="http://schemas.microsoft.com/office/word/2016/wordml/cid" xmlns:w16="http://schemas.microsoft.com/office/word/2018/wordml" xmlns:w16du="http://schemas.microsoft.com/office/word/2023/wordml/word16du" xmlns:w16sdtdh="http://schemas.microsoft.com/office/word/2020/wordml/sdtdatahash" xmlns:w16sdtfl="http://schemas.microsoft.com/office/word/2024/wordml/sdtformatlock" xmlns:w16se="http://schemas.microsoft.com/office/word/2015/wordml/symex" xmlns:wpg="http://schemas.microsoft.com/office/word/2010/wordprocessingGroup" xmlns:wpi="http://schemas.microsoft.com/office/word/2010/wordprocessingInk" xmlns:wne="http://schemas.microsoft.com/office/word/2006/wordml" xmlns:wps="http://schemas.microsoft.com/office/word/2010/wordprocessingShape" mc:Ignorable="w14 w15 w16se w16cid w16 w16cex w16sdtdh w16sdtfl w16du wp14">
   <w:footnote w:type="separator" w:id="-1">
     <w:p>
       <w:pPr>
@@ -3047,7 +3653,7 @@
 </file>
 
 <file path=word/header1.xml><?xml version="1.0" encoding="utf-8"?>
-<w:hdr xmlns:wpc="http://schemas.microsoft.com/office/word/2010/wordprocessingCanvas" xmlns:cx="http://schemas.microsoft.com/office/drawing/2014/chartex" xmlns:cx1="http://schemas.microsoft.com/office/drawing/2015/9/8/chartex" xmlns:cx2="http://schemas.microsoft.com/office/drawing/2015/10/21/chartex" xmlns:cx3="http://schemas.microsoft.com/office/drawing/2016/5/9/chartex" xmlns:cx4="http://schemas.microsoft.com/office/drawing/2016/5/10/chartex" xmlns:cx5="http://schemas.microsoft.com/office/drawing/2016/5/11/chartex" xmlns:cx6="http://schemas.microsoft.com/office/drawing/2016/5/12/chartex" xmlns:cx7="http://schemas.microsoft.com/office/drawing/2016/5/13/chartex" xmlns:cx8="http://schemas.microsoft.com/office/drawing/2016/5/14/chartex" xmlns:mc="http://schemas.openxmlformats.org/markup-compatibility/2006" xmlns:aink="http://schemas.microsoft.com/office/drawing/2016/ink" xmlns:am3d="http://schemas.microsoft.com/office/drawing/2017/model3d" xmlns:o="urn:schemas-microsoft-com:office:office" xmlns:oel="http://schemas.microsoft.com/office/2019/extlst" xmlns:r="http://schemas.openxmlformats.org/officeDocument/2006/relationships" xmlns:m="http://schemas.openxmlformats.org/officeDocument/2006/math" xmlns:v="urn:schemas-microsoft-com:vml" xmlns:wp14="http://schemas.microsoft.com/office/word/2010/wordprocessingDrawing" xmlns:wp="http://schemas.openxmlformats.org/drawingml/2006/wordprocessingDrawing" xmlns:w10="urn:schemas-microsoft-com:office:word" xmlns:w="http://schemas.openxmlformats.org/wordprocessingml/2006/main" xmlns:w14="http://schemas.microsoft.com/office/word/2010/wordml" xmlns:w15="http://schemas.microsoft.com/office/word/2012/wordml" xmlns:w16cex="http://schemas.microsoft.com/office/word/2018/wordml/cex" xmlns:w16cid="http://schemas.microsoft.com/office/word/2016/wordml/cid" xmlns:w16="http://schemas.microsoft.com/office/word/2018/wordml" xmlns:w16sdtdh="http://schemas.microsoft.com/office/word/2020/wordml/sdtdatahash" xmlns:w16se="http://schemas.microsoft.com/office/word/2015/wordml/symex" xmlns:wpg="http://schemas.microsoft.com/office/word/2010/wordprocessingGroup" xmlns:wpi="http://schemas.microsoft.com/office/word/2010/wordprocessingInk" xmlns:wne="http://schemas.microsoft.com/office/word/2006/wordml" xmlns:wps="http://schemas.microsoft.com/office/word/2010/wordprocessingShape" mc:Ignorable="w14 w15 w16se w16cid w16 w16cex w16sdtdh wp14">
+<w:hdr xmlns:wpc="http://schemas.microsoft.com/office/word/2010/wordprocessingCanvas" xmlns:cx="http://schemas.microsoft.com/office/drawing/2014/chartex" xmlns:cx1="http://schemas.microsoft.com/office/drawing/2015/9/8/chartex" xmlns:cx2="http://schemas.microsoft.com/office/drawing/2015/10/21/chartex" xmlns:cx3="http://schemas.microsoft.com/office/drawing/2016/5/9/chartex" xmlns:cx4="http://schemas.microsoft.com/office/drawing/2016/5/10/chartex" xmlns:cx5="http://schemas.microsoft.com/office/drawing/2016/5/11/chartex" xmlns:cx6="http://schemas.microsoft.com/office/drawing/2016/5/12/chartex" xmlns:cx7="http://schemas.microsoft.com/office/drawing/2016/5/13/chartex" xmlns:cx8="http://schemas.microsoft.com/office/drawing/2016/5/14/chartex" xmlns:mc="http://schemas.openxmlformats.org/markup-compatibility/2006" xmlns:aink="http://schemas.microsoft.com/office/drawing/2016/ink" xmlns:am3d="http://schemas.microsoft.com/office/drawing/2017/model3d" xmlns:o="urn:schemas-microsoft-com:office:office" xmlns:oel="http://schemas.microsoft.com/office/2019/extlst" xmlns:r="http://schemas.openxmlformats.org/officeDocument/2006/relationships" xmlns:m="http://schemas.openxmlformats.org/officeDocument/2006/math" xmlns:v="urn:schemas-microsoft-com:vml" xmlns:wp14="http://schemas.microsoft.com/office/word/2010/wordprocessingDrawing" xmlns:wp="http://schemas.openxmlformats.org/drawingml/2006/wordprocessingDrawing" xmlns:w10="urn:schemas-microsoft-com:office:word" xmlns:w="http://schemas.openxmlformats.org/wordprocessingml/2006/main" xmlns:w14="http://schemas.microsoft.com/office/word/2010/wordml" xmlns:w15="http://schemas.microsoft.com/office/word/2012/wordml" xmlns:w16cex="http://schemas.microsoft.com/office/word/2018/wordml/cex" xmlns:w16cid="http://schemas.microsoft.com/office/word/2016/wordml/cid" xmlns:w16="http://schemas.microsoft.com/office/word/2018/wordml" xmlns:w16du="http://schemas.microsoft.com/office/word/2023/wordml/word16du" xmlns:w16sdtdh="http://schemas.microsoft.com/office/word/2020/wordml/sdtdatahash" xmlns:w16sdtfl="http://schemas.microsoft.com/office/word/2024/wordml/sdtformatlock" xmlns:w16se="http://schemas.microsoft.com/office/word/2015/wordml/symex" xmlns:wpg="http://schemas.microsoft.com/office/word/2010/wordprocessingGroup" xmlns:wpi="http://schemas.microsoft.com/office/word/2010/wordprocessingInk" xmlns:wne="http://schemas.microsoft.com/office/word/2006/wordml" xmlns:wps="http://schemas.microsoft.com/office/word/2010/wordprocessingShape" mc:Ignorable="w14 w15 w16se w16cid w16 w16cex w16sdtdh w16sdtfl w16du wp14">
   <w:tbl>
     <w:tblPr>
       <w:tblStyle w:val="Grilledutableau"/>
@@ -3079,16 +3685,12 @@
               <w:rFonts w:ascii="ETML" w:hAnsi="ETML"/>
             </w:rPr>
           </w:pPr>
-          <w:proofErr w:type="spellStart"/>
-          <w:proofErr w:type="gramStart"/>
           <w:r>
             <w:rPr>
               <w:rFonts w:ascii="ETML" w:hAnsi="ETML"/>
             </w:rPr>
             <w:t>etml</w:t>
           </w:r>
-          <w:proofErr w:type="spellEnd"/>
-          <w:proofErr w:type="gramEnd"/>
         </w:p>
       </w:tc>
       <w:tc>
@@ -3100,11 +3702,9 @@
             <w:pStyle w:val="En-tte"/>
             <w:jc w:val="center"/>
           </w:pPr>
-          <w:proofErr w:type="spellStart"/>
           <w:r>
             <w:t>P_Bulles</w:t>
           </w:r>
-          <w:proofErr w:type="spellEnd"/>
         </w:p>
       </w:tc>
       <w:tc>
@@ -3179,8 +3779,1914 @@
 </file>
 
 <file path=word/numbering.xml><?xml version="1.0" encoding="utf-8"?>
-<w:numbering xmlns:wpc="http://schemas.microsoft.com/office/word/2010/wordprocessingCanvas" xmlns:cx="http://schemas.microsoft.com/office/drawing/2014/chartex" xmlns:cx1="http://schemas.microsoft.com/office/drawing/2015/9/8/chartex" xmlns:cx2="http://schemas.microsoft.com/office/drawing/2015/10/21/chartex" xmlns:cx3="http://schemas.microsoft.com/office/drawing/2016/5/9/chartex" xmlns:cx4="http://schemas.microsoft.com/office/drawing/2016/5/10/chartex" xmlns:cx5="http://schemas.microsoft.com/office/drawing/2016/5/11/chartex" xmlns:cx6="http://schemas.microsoft.com/office/drawing/2016/5/12/chartex" xmlns:cx7="http://schemas.microsoft.com/office/drawing/2016/5/13/chartex" xmlns:cx8="http://schemas.microsoft.com/office/drawing/2016/5/14/chartex" xmlns:mc="http://schemas.openxmlformats.org/markup-compatibility/2006" xmlns:aink="http://schemas.microsoft.com/office/drawing/2016/ink" xmlns:am3d="http://schemas.microsoft.com/office/drawing/2017/model3d" xmlns:o="urn:schemas-microsoft-com:office:office" xmlns:oel="http://schemas.microsoft.com/office/2019/extlst" xmlns:r="http://schemas.openxmlformats.org/officeDocument/2006/relationships" xmlns:m="http://schemas.openxmlformats.org/officeDocument/2006/math" xmlns:v="urn:schemas-microsoft-com:vml" xmlns:wp14="http://schemas.microsoft.com/office/word/2010/wordprocessingDrawing" xmlns:wp="http://schemas.openxmlformats.org/drawingml/2006/wordprocessingDrawing" xmlns:w10="urn:schemas-microsoft-com:office:word" xmlns:w="http://schemas.openxmlformats.org/wordprocessingml/2006/main" xmlns:w14="http://schemas.microsoft.com/office/word/2010/wordml" xmlns:w15="http://schemas.microsoft.com/office/word/2012/wordml" xmlns:w16cex="http://schemas.microsoft.com/office/word/2018/wordml/cex" xmlns:w16cid="http://schemas.microsoft.com/office/word/2016/wordml/cid" xmlns:w16="http://schemas.microsoft.com/office/word/2018/wordml" xmlns:w16sdtdh="http://schemas.microsoft.com/office/word/2020/wordml/sdtdatahash" xmlns:w16se="http://schemas.microsoft.com/office/word/2015/wordml/symex" xmlns:wpg="http://schemas.microsoft.com/office/word/2010/wordprocessingGroup" xmlns:wpi="http://schemas.microsoft.com/office/word/2010/wordprocessingInk" xmlns:wne="http://schemas.microsoft.com/office/word/2006/wordml" xmlns:wps="http://schemas.microsoft.com/office/word/2010/wordprocessingShape" mc:Ignorable="w14 w15 w16se w16cid w16 w16cex w16sdtdh wp14">
+<w:numbering xmlns:wpc="http://schemas.microsoft.com/office/word/2010/wordprocessingCanvas" xmlns:cx="http://schemas.microsoft.com/office/drawing/2014/chartex" xmlns:cx1="http://schemas.microsoft.com/office/drawing/2015/9/8/chartex" xmlns:cx2="http://schemas.microsoft.com/office/drawing/2015/10/21/chartex" xmlns:cx3="http://schemas.microsoft.com/office/drawing/2016/5/9/chartex" xmlns:cx4="http://schemas.microsoft.com/office/drawing/2016/5/10/chartex" xmlns:cx5="http://schemas.microsoft.com/office/drawing/2016/5/11/chartex" xmlns:cx6="http://schemas.microsoft.com/office/drawing/2016/5/12/chartex" xmlns:cx7="http://schemas.microsoft.com/office/drawing/2016/5/13/chartex" xmlns:cx8="http://schemas.microsoft.com/office/drawing/2016/5/14/chartex" xmlns:mc="http://schemas.openxmlformats.org/markup-compatibility/2006" xmlns:aink="http://schemas.microsoft.com/office/drawing/2016/ink" xmlns:am3d="http://schemas.microsoft.com/office/drawing/2017/model3d" xmlns:o="urn:schemas-microsoft-com:office:office" xmlns:oel="http://schemas.microsoft.com/office/2019/extlst" xmlns:r="http://schemas.openxmlformats.org/officeDocument/2006/relationships" xmlns:m="http://schemas.openxmlformats.org/officeDocument/2006/math" xmlns:v="urn:schemas-microsoft-com:vml" xmlns:wp14="http://schemas.microsoft.com/office/word/2010/wordprocessingDrawing" xmlns:wp="http://schemas.openxmlformats.org/drawingml/2006/wordprocessingDrawing" xmlns:w10="urn:schemas-microsoft-com:office:word" xmlns:w="http://schemas.openxmlformats.org/wordprocessingml/2006/main" xmlns:w14="http://schemas.microsoft.com/office/word/2010/wordml" xmlns:w15="http://schemas.microsoft.com/office/word/2012/wordml" xmlns:w16cex="http://schemas.microsoft.com/office/word/2018/wordml/cex" xmlns:w16cid="http://schemas.microsoft.com/office/word/2016/wordml/cid" xmlns:w16="http://schemas.microsoft.com/office/word/2018/wordml" xmlns:w16du="http://schemas.microsoft.com/office/word/2023/wordml/word16du" xmlns:w16sdtdh="http://schemas.microsoft.com/office/word/2020/wordml/sdtdatahash" xmlns:w16sdtfl="http://schemas.microsoft.com/office/word/2024/wordml/sdtformatlock" xmlns:w16se="http://schemas.microsoft.com/office/word/2015/wordml/symex" xmlns:wpg="http://schemas.microsoft.com/office/word/2010/wordprocessingGroup" xmlns:wpi="http://schemas.microsoft.com/office/word/2010/wordprocessingInk" xmlns:wne="http://schemas.microsoft.com/office/word/2006/wordml" xmlns:wps="http://schemas.microsoft.com/office/word/2010/wordprocessingShape" mc:Ignorable="w14 w15 w16se w16cid w16 w16cex w16sdtdh w16sdtfl w16du wp14">
   <w:abstractNum w:abstractNumId="0" w15:restartNumberingAfterBreak="0">
+    <w:nsid w:val="1194073F"/>
+    <w:multiLevelType w:val="multilevel"/>
+    <w:tmpl w:val="5382F51A"/>
+    <w:lvl w:ilvl="0">
+      <w:start w:val="1"/>
+      <w:numFmt w:val="bullet"/>
+      <w:lvlText w:val=""/>
+      <w:lvlJc w:val="left"/>
+      <w:pPr>
+        <w:tabs>
+          <w:tab w:val="num" w:pos="720"/>
+        </w:tabs>
+        <w:ind w:left="720" w:hanging="360"/>
+      </w:pPr>
+      <w:rPr>
+        <w:rFonts w:ascii="Symbol" w:hAnsi="Symbol" w:hint="default"/>
+        <w:sz w:val="20"/>
+      </w:rPr>
+    </w:lvl>
+    <w:lvl w:ilvl="1" w:tentative="1">
+      <w:start w:val="1"/>
+      <w:numFmt w:val="bullet"/>
+      <w:lvlText w:val="o"/>
+      <w:lvlJc w:val="left"/>
+      <w:pPr>
+        <w:tabs>
+          <w:tab w:val="num" w:pos="1440"/>
+        </w:tabs>
+        <w:ind w:left="1440" w:hanging="360"/>
+      </w:pPr>
+      <w:rPr>
+        <w:rFonts w:ascii="Courier New" w:hAnsi="Courier New" w:hint="default"/>
+        <w:sz w:val="20"/>
+      </w:rPr>
+    </w:lvl>
+    <w:lvl w:ilvl="2" w:tentative="1">
+      <w:start w:val="1"/>
+      <w:numFmt w:val="bullet"/>
+      <w:lvlText w:val=""/>
+      <w:lvlJc w:val="left"/>
+      <w:pPr>
+        <w:tabs>
+          <w:tab w:val="num" w:pos="2160"/>
+        </w:tabs>
+        <w:ind w:left="2160" w:hanging="360"/>
+      </w:pPr>
+      <w:rPr>
+        <w:rFonts w:ascii="Wingdings" w:hAnsi="Wingdings" w:hint="default"/>
+        <w:sz w:val="20"/>
+      </w:rPr>
+    </w:lvl>
+    <w:lvl w:ilvl="3" w:tentative="1">
+      <w:start w:val="1"/>
+      <w:numFmt w:val="bullet"/>
+      <w:lvlText w:val=""/>
+      <w:lvlJc w:val="left"/>
+      <w:pPr>
+        <w:tabs>
+          <w:tab w:val="num" w:pos="2880"/>
+        </w:tabs>
+        <w:ind w:left="2880" w:hanging="360"/>
+      </w:pPr>
+      <w:rPr>
+        <w:rFonts w:ascii="Wingdings" w:hAnsi="Wingdings" w:hint="default"/>
+        <w:sz w:val="20"/>
+      </w:rPr>
+    </w:lvl>
+    <w:lvl w:ilvl="4" w:tentative="1">
+      <w:start w:val="1"/>
+      <w:numFmt w:val="bullet"/>
+      <w:lvlText w:val=""/>
+      <w:lvlJc w:val="left"/>
+      <w:pPr>
+        <w:tabs>
+          <w:tab w:val="num" w:pos="3600"/>
+        </w:tabs>
+        <w:ind w:left="3600" w:hanging="360"/>
+      </w:pPr>
+      <w:rPr>
+        <w:rFonts w:ascii="Wingdings" w:hAnsi="Wingdings" w:hint="default"/>
+        <w:sz w:val="20"/>
+      </w:rPr>
+    </w:lvl>
+    <w:lvl w:ilvl="5" w:tentative="1">
+      <w:start w:val="1"/>
+      <w:numFmt w:val="bullet"/>
+      <w:lvlText w:val=""/>
+      <w:lvlJc w:val="left"/>
+      <w:pPr>
+        <w:tabs>
+          <w:tab w:val="num" w:pos="4320"/>
+        </w:tabs>
+        <w:ind w:left="4320" w:hanging="360"/>
+      </w:pPr>
+      <w:rPr>
+        <w:rFonts w:ascii="Wingdings" w:hAnsi="Wingdings" w:hint="default"/>
+        <w:sz w:val="20"/>
+      </w:rPr>
+    </w:lvl>
+    <w:lvl w:ilvl="6" w:tentative="1">
+      <w:start w:val="1"/>
+      <w:numFmt w:val="bullet"/>
+      <w:lvlText w:val=""/>
+      <w:lvlJc w:val="left"/>
+      <w:pPr>
+        <w:tabs>
+          <w:tab w:val="num" w:pos="5040"/>
+        </w:tabs>
+        <w:ind w:left="5040" w:hanging="360"/>
+      </w:pPr>
+      <w:rPr>
+        <w:rFonts w:ascii="Wingdings" w:hAnsi="Wingdings" w:hint="default"/>
+        <w:sz w:val="20"/>
+      </w:rPr>
+    </w:lvl>
+    <w:lvl w:ilvl="7" w:tentative="1">
+      <w:start w:val="1"/>
+      <w:numFmt w:val="bullet"/>
+      <w:lvlText w:val=""/>
+      <w:lvlJc w:val="left"/>
+      <w:pPr>
+        <w:tabs>
+          <w:tab w:val="num" w:pos="5760"/>
+        </w:tabs>
+        <w:ind w:left="5760" w:hanging="360"/>
+      </w:pPr>
+      <w:rPr>
+        <w:rFonts w:ascii="Wingdings" w:hAnsi="Wingdings" w:hint="default"/>
+        <w:sz w:val="20"/>
+      </w:rPr>
+    </w:lvl>
+    <w:lvl w:ilvl="8" w:tentative="1">
+      <w:start w:val="1"/>
+      <w:numFmt w:val="bullet"/>
+      <w:lvlText w:val=""/>
+      <w:lvlJc w:val="left"/>
+      <w:pPr>
+        <w:tabs>
+          <w:tab w:val="num" w:pos="6480"/>
+        </w:tabs>
+        <w:ind w:left="6480" w:hanging="360"/>
+      </w:pPr>
+      <w:rPr>
+        <w:rFonts w:ascii="Wingdings" w:hAnsi="Wingdings" w:hint="default"/>
+        <w:sz w:val="20"/>
+      </w:rPr>
+    </w:lvl>
+  </w:abstractNum>
+  <w:abstractNum w:abstractNumId="1" w15:restartNumberingAfterBreak="0">
+    <w:nsid w:val="19A45685"/>
+    <w:multiLevelType w:val="multilevel"/>
+    <w:tmpl w:val="F9E09F62"/>
+    <w:lvl w:ilvl="0">
+      <w:start w:val="1"/>
+      <w:numFmt w:val="decimal"/>
+      <w:lvlText w:val="%1."/>
+      <w:lvlJc w:val="left"/>
+      <w:pPr>
+        <w:tabs>
+          <w:tab w:val="num" w:pos="720"/>
+        </w:tabs>
+        <w:ind w:left="720" w:hanging="360"/>
+      </w:pPr>
+    </w:lvl>
+    <w:lvl w:ilvl="1" w:tentative="1">
+      <w:start w:val="1"/>
+      <w:numFmt w:val="decimal"/>
+      <w:lvlText w:val="%2."/>
+      <w:lvlJc w:val="left"/>
+      <w:pPr>
+        <w:tabs>
+          <w:tab w:val="num" w:pos="1440"/>
+        </w:tabs>
+        <w:ind w:left="1440" w:hanging="360"/>
+      </w:pPr>
+    </w:lvl>
+    <w:lvl w:ilvl="2" w:tentative="1">
+      <w:start w:val="1"/>
+      <w:numFmt w:val="decimal"/>
+      <w:lvlText w:val="%3."/>
+      <w:lvlJc w:val="left"/>
+      <w:pPr>
+        <w:tabs>
+          <w:tab w:val="num" w:pos="2160"/>
+        </w:tabs>
+        <w:ind w:left="2160" w:hanging="360"/>
+      </w:pPr>
+    </w:lvl>
+    <w:lvl w:ilvl="3" w:tentative="1">
+      <w:start w:val="1"/>
+      <w:numFmt w:val="decimal"/>
+      <w:lvlText w:val="%4."/>
+      <w:lvlJc w:val="left"/>
+      <w:pPr>
+        <w:tabs>
+          <w:tab w:val="num" w:pos="2880"/>
+        </w:tabs>
+        <w:ind w:left="2880" w:hanging="360"/>
+      </w:pPr>
+    </w:lvl>
+    <w:lvl w:ilvl="4" w:tentative="1">
+      <w:start w:val="1"/>
+      <w:numFmt w:val="decimal"/>
+      <w:lvlText w:val="%5."/>
+      <w:lvlJc w:val="left"/>
+      <w:pPr>
+        <w:tabs>
+          <w:tab w:val="num" w:pos="3600"/>
+        </w:tabs>
+        <w:ind w:left="3600" w:hanging="360"/>
+      </w:pPr>
+    </w:lvl>
+    <w:lvl w:ilvl="5" w:tentative="1">
+      <w:start w:val="1"/>
+      <w:numFmt w:val="decimal"/>
+      <w:lvlText w:val="%6."/>
+      <w:lvlJc w:val="left"/>
+      <w:pPr>
+        <w:tabs>
+          <w:tab w:val="num" w:pos="4320"/>
+        </w:tabs>
+        <w:ind w:left="4320" w:hanging="360"/>
+      </w:pPr>
+    </w:lvl>
+    <w:lvl w:ilvl="6" w:tentative="1">
+      <w:start w:val="1"/>
+      <w:numFmt w:val="decimal"/>
+      <w:lvlText w:val="%7."/>
+      <w:lvlJc w:val="left"/>
+      <w:pPr>
+        <w:tabs>
+          <w:tab w:val="num" w:pos="5040"/>
+        </w:tabs>
+        <w:ind w:left="5040" w:hanging="360"/>
+      </w:pPr>
+    </w:lvl>
+    <w:lvl w:ilvl="7" w:tentative="1">
+      <w:start w:val="1"/>
+      <w:numFmt w:val="decimal"/>
+      <w:lvlText w:val="%8."/>
+      <w:lvlJc w:val="left"/>
+      <w:pPr>
+        <w:tabs>
+          <w:tab w:val="num" w:pos="5760"/>
+        </w:tabs>
+        <w:ind w:left="5760" w:hanging="360"/>
+      </w:pPr>
+    </w:lvl>
+    <w:lvl w:ilvl="8" w:tentative="1">
+      <w:start w:val="1"/>
+      <w:numFmt w:val="decimal"/>
+      <w:lvlText w:val="%9."/>
+      <w:lvlJc w:val="left"/>
+      <w:pPr>
+        <w:tabs>
+          <w:tab w:val="num" w:pos="6480"/>
+        </w:tabs>
+        <w:ind w:left="6480" w:hanging="360"/>
+      </w:pPr>
+    </w:lvl>
+  </w:abstractNum>
+  <w:abstractNum w:abstractNumId="2" w15:restartNumberingAfterBreak="0">
+    <w:nsid w:val="1CA50FFA"/>
+    <w:multiLevelType w:val="multilevel"/>
+    <w:tmpl w:val="433E132E"/>
+    <w:lvl w:ilvl="0">
+      <w:start w:val="1"/>
+      <w:numFmt w:val="decimal"/>
+      <w:lvlText w:val="%1."/>
+      <w:lvlJc w:val="left"/>
+      <w:pPr>
+        <w:tabs>
+          <w:tab w:val="num" w:pos="720"/>
+        </w:tabs>
+        <w:ind w:left="720" w:hanging="360"/>
+      </w:pPr>
+    </w:lvl>
+    <w:lvl w:ilvl="1" w:tentative="1">
+      <w:start w:val="1"/>
+      <w:numFmt w:val="decimal"/>
+      <w:lvlText w:val="%2."/>
+      <w:lvlJc w:val="left"/>
+      <w:pPr>
+        <w:tabs>
+          <w:tab w:val="num" w:pos="1440"/>
+        </w:tabs>
+        <w:ind w:left="1440" w:hanging="360"/>
+      </w:pPr>
+    </w:lvl>
+    <w:lvl w:ilvl="2" w:tentative="1">
+      <w:start w:val="1"/>
+      <w:numFmt w:val="decimal"/>
+      <w:lvlText w:val="%3."/>
+      <w:lvlJc w:val="left"/>
+      <w:pPr>
+        <w:tabs>
+          <w:tab w:val="num" w:pos="2160"/>
+        </w:tabs>
+        <w:ind w:left="2160" w:hanging="360"/>
+      </w:pPr>
+    </w:lvl>
+    <w:lvl w:ilvl="3" w:tentative="1">
+      <w:start w:val="1"/>
+      <w:numFmt w:val="decimal"/>
+      <w:lvlText w:val="%4."/>
+      <w:lvlJc w:val="left"/>
+      <w:pPr>
+        <w:tabs>
+          <w:tab w:val="num" w:pos="2880"/>
+        </w:tabs>
+        <w:ind w:left="2880" w:hanging="360"/>
+      </w:pPr>
+    </w:lvl>
+    <w:lvl w:ilvl="4" w:tentative="1">
+      <w:start w:val="1"/>
+      <w:numFmt w:val="decimal"/>
+      <w:lvlText w:val="%5."/>
+      <w:lvlJc w:val="left"/>
+      <w:pPr>
+        <w:tabs>
+          <w:tab w:val="num" w:pos="3600"/>
+        </w:tabs>
+        <w:ind w:left="3600" w:hanging="360"/>
+      </w:pPr>
+    </w:lvl>
+    <w:lvl w:ilvl="5" w:tentative="1">
+      <w:start w:val="1"/>
+      <w:numFmt w:val="decimal"/>
+      <w:lvlText w:val="%6."/>
+      <w:lvlJc w:val="left"/>
+      <w:pPr>
+        <w:tabs>
+          <w:tab w:val="num" w:pos="4320"/>
+        </w:tabs>
+        <w:ind w:left="4320" w:hanging="360"/>
+      </w:pPr>
+    </w:lvl>
+    <w:lvl w:ilvl="6" w:tentative="1">
+      <w:start w:val="1"/>
+      <w:numFmt w:val="decimal"/>
+      <w:lvlText w:val="%7."/>
+      <w:lvlJc w:val="left"/>
+      <w:pPr>
+        <w:tabs>
+          <w:tab w:val="num" w:pos="5040"/>
+        </w:tabs>
+        <w:ind w:left="5040" w:hanging="360"/>
+      </w:pPr>
+    </w:lvl>
+    <w:lvl w:ilvl="7" w:tentative="1">
+      <w:start w:val="1"/>
+      <w:numFmt w:val="decimal"/>
+      <w:lvlText w:val="%8."/>
+      <w:lvlJc w:val="left"/>
+      <w:pPr>
+        <w:tabs>
+          <w:tab w:val="num" w:pos="5760"/>
+        </w:tabs>
+        <w:ind w:left="5760" w:hanging="360"/>
+      </w:pPr>
+    </w:lvl>
+    <w:lvl w:ilvl="8" w:tentative="1">
+      <w:start w:val="1"/>
+      <w:numFmt w:val="decimal"/>
+      <w:lvlText w:val="%9."/>
+      <w:lvlJc w:val="left"/>
+      <w:pPr>
+        <w:tabs>
+          <w:tab w:val="num" w:pos="6480"/>
+        </w:tabs>
+        <w:ind w:left="6480" w:hanging="360"/>
+      </w:pPr>
+    </w:lvl>
+  </w:abstractNum>
+  <w:abstractNum w:abstractNumId="3" w15:restartNumberingAfterBreak="0">
+    <w:nsid w:val="264D1FE1"/>
+    <w:multiLevelType w:val="multilevel"/>
+    <w:tmpl w:val="4178E31C"/>
+    <w:lvl w:ilvl="0">
+      <w:start w:val="1"/>
+      <w:numFmt w:val="bullet"/>
+      <w:lvlText w:val=""/>
+      <w:lvlJc w:val="left"/>
+      <w:pPr>
+        <w:tabs>
+          <w:tab w:val="num" w:pos="720"/>
+        </w:tabs>
+        <w:ind w:left="720" w:hanging="360"/>
+      </w:pPr>
+      <w:rPr>
+        <w:rFonts w:ascii="Symbol" w:hAnsi="Symbol" w:hint="default"/>
+        <w:sz w:val="20"/>
+      </w:rPr>
+    </w:lvl>
+    <w:lvl w:ilvl="1" w:tentative="1">
+      <w:start w:val="1"/>
+      <w:numFmt w:val="bullet"/>
+      <w:lvlText w:val="o"/>
+      <w:lvlJc w:val="left"/>
+      <w:pPr>
+        <w:tabs>
+          <w:tab w:val="num" w:pos="1440"/>
+        </w:tabs>
+        <w:ind w:left="1440" w:hanging="360"/>
+      </w:pPr>
+      <w:rPr>
+        <w:rFonts w:ascii="Courier New" w:hAnsi="Courier New" w:hint="default"/>
+        <w:sz w:val="20"/>
+      </w:rPr>
+    </w:lvl>
+    <w:lvl w:ilvl="2" w:tentative="1">
+      <w:start w:val="1"/>
+      <w:numFmt w:val="bullet"/>
+      <w:lvlText w:val=""/>
+      <w:lvlJc w:val="left"/>
+      <w:pPr>
+        <w:tabs>
+          <w:tab w:val="num" w:pos="2160"/>
+        </w:tabs>
+        <w:ind w:left="2160" w:hanging="360"/>
+      </w:pPr>
+      <w:rPr>
+        <w:rFonts w:ascii="Wingdings" w:hAnsi="Wingdings" w:hint="default"/>
+        <w:sz w:val="20"/>
+      </w:rPr>
+    </w:lvl>
+    <w:lvl w:ilvl="3" w:tentative="1">
+      <w:start w:val="1"/>
+      <w:numFmt w:val="bullet"/>
+      <w:lvlText w:val=""/>
+      <w:lvlJc w:val="left"/>
+      <w:pPr>
+        <w:tabs>
+          <w:tab w:val="num" w:pos="2880"/>
+        </w:tabs>
+        <w:ind w:left="2880" w:hanging="360"/>
+      </w:pPr>
+      <w:rPr>
+        <w:rFonts w:ascii="Wingdings" w:hAnsi="Wingdings" w:hint="default"/>
+        <w:sz w:val="20"/>
+      </w:rPr>
+    </w:lvl>
+    <w:lvl w:ilvl="4" w:tentative="1">
+      <w:start w:val="1"/>
+      <w:numFmt w:val="bullet"/>
+      <w:lvlText w:val=""/>
+      <w:lvlJc w:val="left"/>
+      <w:pPr>
+        <w:tabs>
+          <w:tab w:val="num" w:pos="3600"/>
+        </w:tabs>
+        <w:ind w:left="3600" w:hanging="360"/>
+      </w:pPr>
+      <w:rPr>
+        <w:rFonts w:ascii="Wingdings" w:hAnsi="Wingdings" w:hint="default"/>
+        <w:sz w:val="20"/>
+      </w:rPr>
+    </w:lvl>
+    <w:lvl w:ilvl="5" w:tentative="1">
+      <w:start w:val="1"/>
+      <w:numFmt w:val="bullet"/>
+      <w:lvlText w:val=""/>
+      <w:lvlJc w:val="left"/>
+      <w:pPr>
+        <w:tabs>
+          <w:tab w:val="num" w:pos="4320"/>
+        </w:tabs>
+        <w:ind w:left="4320" w:hanging="360"/>
+      </w:pPr>
+      <w:rPr>
+        <w:rFonts w:ascii="Wingdings" w:hAnsi="Wingdings" w:hint="default"/>
+        <w:sz w:val="20"/>
+      </w:rPr>
+    </w:lvl>
+    <w:lvl w:ilvl="6" w:tentative="1">
+      <w:start w:val="1"/>
+      <w:numFmt w:val="bullet"/>
+      <w:lvlText w:val=""/>
+      <w:lvlJc w:val="left"/>
+      <w:pPr>
+        <w:tabs>
+          <w:tab w:val="num" w:pos="5040"/>
+        </w:tabs>
+        <w:ind w:left="5040" w:hanging="360"/>
+      </w:pPr>
+      <w:rPr>
+        <w:rFonts w:ascii="Wingdings" w:hAnsi="Wingdings" w:hint="default"/>
+        <w:sz w:val="20"/>
+      </w:rPr>
+    </w:lvl>
+    <w:lvl w:ilvl="7" w:tentative="1">
+      <w:start w:val="1"/>
+      <w:numFmt w:val="bullet"/>
+      <w:lvlText w:val=""/>
+      <w:lvlJc w:val="left"/>
+      <w:pPr>
+        <w:tabs>
+          <w:tab w:val="num" w:pos="5760"/>
+        </w:tabs>
+        <w:ind w:left="5760" w:hanging="360"/>
+      </w:pPr>
+      <w:rPr>
+        <w:rFonts w:ascii="Wingdings" w:hAnsi="Wingdings" w:hint="default"/>
+        <w:sz w:val="20"/>
+      </w:rPr>
+    </w:lvl>
+    <w:lvl w:ilvl="8" w:tentative="1">
+      <w:start w:val="1"/>
+      <w:numFmt w:val="bullet"/>
+      <w:lvlText w:val=""/>
+      <w:lvlJc w:val="left"/>
+      <w:pPr>
+        <w:tabs>
+          <w:tab w:val="num" w:pos="6480"/>
+        </w:tabs>
+        <w:ind w:left="6480" w:hanging="360"/>
+      </w:pPr>
+      <w:rPr>
+        <w:rFonts w:ascii="Wingdings" w:hAnsi="Wingdings" w:hint="default"/>
+        <w:sz w:val="20"/>
+      </w:rPr>
+    </w:lvl>
+  </w:abstractNum>
+  <w:abstractNum w:abstractNumId="4" w15:restartNumberingAfterBreak="0">
+    <w:nsid w:val="3B957834"/>
+    <w:multiLevelType w:val="multilevel"/>
+    <w:tmpl w:val="5DA29FEE"/>
+    <w:lvl w:ilvl="0">
+      <w:start w:val="1"/>
+      <w:numFmt w:val="decimal"/>
+      <w:lvlText w:val="%1."/>
+      <w:lvlJc w:val="left"/>
+      <w:pPr>
+        <w:tabs>
+          <w:tab w:val="num" w:pos="720"/>
+        </w:tabs>
+        <w:ind w:left="720" w:hanging="360"/>
+      </w:pPr>
+    </w:lvl>
+    <w:lvl w:ilvl="1" w:tentative="1">
+      <w:start w:val="1"/>
+      <w:numFmt w:val="decimal"/>
+      <w:lvlText w:val="%2."/>
+      <w:lvlJc w:val="left"/>
+      <w:pPr>
+        <w:tabs>
+          <w:tab w:val="num" w:pos="1440"/>
+        </w:tabs>
+        <w:ind w:left="1440" w:hanging="360"/>
+      </w:pPr>
+    </w:lvl>
+    <w:lvl w:ilvl="2" w:tentative="1">
+      <w:start w:val="1"/>
+      <w:numFmt w:val="decimal"/>
+      <w:lvlText w:val="%3."/>
+      <w:lvlJc w:val="left"/>
+      <w:pPr>
+        <w:tabs>
+          <w:tab w:val="num" w:pos="2160"/>
+        </w:tabs>
+        <w:ind w:left="2160" w:hanging="360"/>
+      </w:pPr>
+    </w:lvl>
+    <w:lvl w:ilvl="3" w:tentative="1">
+      <w:start w:val="1"/>
+      <w:numFmt w:val="decimal"/>
+      <w:lvlText w:val="%4."/>
+      <w:lvlJc w:val="left"/>
+      <w:pPr>
+        <w:tabs>
+          <w:tab w:val="num" w:pos="2880"/>
+        </w:tabs>
+        <w:ind w:left="2880" w:hanging="360"/>
+      </w:pPr>
+    </w:lvl>
+    <w:lvl w:ilvl="4" w:tentative="1">
+      <w:start w:val="1"/>
+      <w:numFmt w:val="decimal"/>
+      <w:lvlText w:val="%5."/>
+      <w:lvlJc w:val="left"/>
+      <w:pPr>
+        <w:tabs>
+          <w:tab w:val="num" w:pos="3600"/>
+        </w:tabs>
+        <w:ind w:left="3600" w:hanging="360"/>
+      </w:pPr>
+    </w:lvl>
+    <w:lvl w:ilvl="5" w:tentative="1">
+      <w:start w:val="1"/>
+      <w:numFmt w:val="decimal"/>
+      <w:lvlText w:val="%6."/>
+      <w:lvlJc w:val="left"/>
+      <w:pPr>
+        <w:tabs>
+          <w:tab w:val="num" w:pos="4320"/>
+        </w:tabs>
+        <w:ind w:left="4320" w:hanging="360"/>
+      </w:pPr>
+    </w:lvl>
+    <w:lvl w:ilvl="6" w:tentative="1">
+      <w:start w:val="1"/>
+      <w:numFmt w:val="decimal"/>
+      <w:lvlText w:val="%7."/>
+      <w:lvlJc w:val="left"/>
+      <w:pPr>
+        <w:tabs>
+          <w:tab w:val="num" w:pos="5040"/>
+        </w:tabs>
+        <w:ind w:left="5040" w:hanging="360"/>
+      </w:pPr>
+    </w:lvl>
+    <w:lvl w:ilvl="7" w:tentative="1">
+      <w:start w:val="1"/>
+      <w:numFmt w:val="decimal"/>
+      <w:lvlText w:val="%8."/>
+      <w:lvlJc w:val="left"/>
+      <w:pPr>
+        <w:tabs>
+          <w:tab w:val="num" w:pos="5760"/>
+        </w:tabs>
+        <w:ind w:left="5760" w:hanging="360"/>
+      </w:pPr>
+    </w:lvl>
+    <w:lvl w:ilvl="8" w:tentative="1">
+      <w:start w:val="1"/>
+      <w:numFmt w:val="decimal"/>
+      <w:lvlText w:val="%9."/>
+      <w:lvlJc w:val="left"/>
+      <w:pPr>
+        <w:tabs>
+          <w:tab w:val="num" w:pos="6480"/>
+        </w:tabs>
+        <w:ind w:left="6480" w:hanging="360"/>
+      </w:pPr>
+    </w:lvl>
+  </w:abstractNum>
+  <w:abstractNum w:abstractNumId="5" w15:restartNumberingAfterBreak="0">
+    <w:nsid w:val="4320524A"/>
+    <w:multiLevelType w:val="multilevel"/>
+    <w:tmpl w:val="36AA90D2"/>
+    <w:lvl w:ilvl="0">
+      <w:start w:val="1"/>
+      <w:numFmt w:val="bullet"/>
+      <w:lvlText w:val=""/>
+      <w:lvlJc w:val="left"/>
+      <w:pPr>
+        <w:tabs>
+          <w:tab w:val="num" w:pos="720"/>
+        </w:tabs>
+        <w:ind w:left="720" w:hanging="360"/>
+      </w:pPr>
+      <w:rPr>
+        <w:rFonts w:ascii="Symbol" w:hAnsi="Symbol" w:hint="default"/>
+        <w:sz w:val="20"/>
+      </w:rPr>
+    </w:lvl>
+    <w:lvl w:ilvl="1" w:tentative="1">
+      <w:start w:val="1"/>
+      <w:numFmt w:val="bullet"/>
+      <w:lvlText w:val="o"/>
+      <w:lvlJc w:val="left"/>
+      <w:pPr>
+        <w:tabs>
+          <w:tab w:val="num" w:pos="1440"/>
+        </w:tabs>
+        <w:ind w:left="1440" w:hanging="360"/>
+      </w:pPr>
+      <w:rPr>
+        <w:rFonts w:ascii="Courier New" w:hAnsi="Courier New" w:hint="default"/>
+        <w:sz w:val="20"/>
+      </w:rPr>
+    </w:lvl>
+    <w:lvl w:ilvl="2" w:tentative="1">
+      <w:start w:val="1"/>
+      <w:numFmt w:val="bullet"/>
+      <w:lvlText w:val=""/>
+      <w:lvlJc w:val="left"/>
+      <w:pPr>
+        <w:tabs>
+          <w:tab w:val="num" w:pos="2160"/>
+        </w:tabs>
+        <w:ind w:left="2160" w:hanging="360"/>
+      </w:pPr>
+      <w:rPr>
+        <w:rFonts w:ascii="Wingdings" w:hAnsi="Wingdings" w:hint="default"/>
+        <w:sz w:val="20"/>
+      </w:rPr>
+    </w:lvl>
+    <w:lvl w:ilvl="3" w:tentative="1">
+      <w:start w:val="1"/>
+      <w:numFmt w:val="bullet"/>
+      <w:lvlText w:val=""/>
+      <w:lvlJc w:val="left"/>
+      <w:pPr>
+        <w:tabs>
+          <w:tab w:val="num" w:pos="2880"/>
+        </w:tabs>
+        <w:ind w:left="2880" w:hanging="360"/>
+      </w:pPr>
+      <w:rPr>
+        <w:rFonts w:ascii="Wingdings" w:hAnsi="Wingdings" w:hint="default"/>
+        <w:sz w:val="20"/>
+      </w:rPr>
+    </w:lvl>
+    <w:lvl w:ilvl="4" w:tentative="1">
+      <w:start w:val="1"/>
+      <w:numFmt w:val="bullet"/>
+      <w:lvlText w:val=""/>
+      <w:lvlJc w:val="left"/>
+      <w:pPr>
+        <w:tabs>
+          <w:tab w:val="num" w:pos="3600"/>
+        </w:tabs>
+        <w:ind w:left="3600" w:hanging="360"/>
+      </w:pPr>
+      <w:rPr>
+        <w:rFonts w:ascii="Wingdings" w:hAnsi="Wingdings" w:hint="default"/>
+        <w:sz w:val="20"/>
+      </w:rPr>
+    </w:lvl>
+    <w:lvl w:ilvl="5" w:tentative="1">
+      <w:start w:val="1"/>
+      <w:numFmt w:val="bullet"/>
+      <w:lvlText w:val=""/>
+      <w:lvlJc w:val="left"/>
+      <w:pPr>
+        <w:tabs>
+          <w:tab w:val="num" w:pos="4320"/>
+        </w:tabs>
+        <w:ind w:left="4320" w:hanging="360"/>
+      </w:pPr>
+      <w:rPr>
+        <w:rFonts w:ascii="Wingdings" w:hAnsi="Wingdings" w:hint="default"/>
+        <w:sz w:val="20"/>
+      </w:rPr>
+    </w:lvl>
+    <w:lvl w:ilvl="6" w:tentative="1">
+      <w:start w:val="1"/>
+      <w:numFmt w:val="bullet"/>
+      <w:lvlText w:val=""/>
+      <w:lvlJc w:val="left"/>
+      <w:pPr>
+        <w:tabs>
+          <w:tab w:val="num" w:pos="5040"/>
+        </w:tabs>
+        <w:ind w:left="5040" w:hanging="360"/>
+      </w:pPr>
+      <w:rPr>
+        <w:rFonts w:ascii="Wingdings" w:hAnsi="Wingdings" w:hint="default"/>
+        <w:sz w:val="20"/>
+      </w:rPr>
+    </w:lvl>
+    <w:lvl w:ilvl="7" w:tentative="1">
+      <w:start w:val="1"/>
+      <w:numFmt w:val="bullet"/>
+      <w:lvlText w:val=""/>
+      <w:lvlJc w:val="left"/>
+      <w:pPr>
+        <w:tabs>
+          <w:tab w:val="num" w:pos="5760"/>
+        </w:tabs>
+        <w:ind w:left="5760" w:hanging="360"/>
+      </w:pPr>
+      <w:rPr>
+        <w:rFonts w:ascii="Wingdings" w:hAnsi="Wingdings" w:hint="default"/>
+        <w:sz w:val="20"/>
+      </w:rPr>
+    </w:lvl>
+    <w:lvl w:ilvl="8" w:tentative="1">
+      <w:start w:val="1"/>
+      <w:numFmt w:val="bullet"/>
+      <w:lvlText w:val=""/>
+      <w:lvlJc w:val="left"/>
+      <w:pPr>
+        <w:tabs>
+          <w:tab w:val="num" w:pos="6480"/>
+        </w:tabs>
+        <w:ind w:left="6480" w:hanging="360"/>
+      </w:pPr>
+      <w:rPr>
+        <w:rFonts w:ascii="Wingdings" w:hAnsi="Wingdings" w:hint="default"/>
+        <w:sz w:val="20"/>
+      </w:rPr>
+    </w:lvl>
+  </w:abstractNum>
+  <w:abstractNum w:abstractNumId="6" w15:restartNumberingAfterBreak="0">
+    <w:nsid w:val="479E2A8A"/>
+    <w:multiLevelType w:val="multilevel"/>
+    <w:tmpl w:val="76B43A8E"/>
+    <w:lvl w:ilvl="0">
+      <w:start w:val="1"/>
+      <w:numFmt w:val="decimal"/>
+      <w:lvlText w:val="%1."/>
+      <w:lvlJc w:val="left"/>
+      <w:pPr>
+        <w:tabs>
+          <w:tab w:val="num" w:pos="720"/>
+        </w:tabs>
+        <w:ind w:left="720" w:hanging="360"/>
+      </w:pPr>
+    </w:lvl>
+    <w:lvl w:ilvl="1" w:tentative="1">
+      <w:start w:val="1"/>
+      <w:numFmt w:val="decimal"/>
+      <w:lvlText w:val="%2."/>
+      <w:lvlJc w:val="left"/>
+      <w:pPr>
+        <w:tabs>
+          <w:tab w:val="num" w:pos="1440"/>
+        </w:tabs>
+        <w:ind w:left="1440" w:hanging="360"/>
+      </w:pPr>
+    </w:lvl>
+    <w:lvl w:ilvl="2" w:tentative="1">
+      <w:start w:val="1"/>
+      <w:numFmt w:val="decimal"/>
+      <w:lvlText w:val="%3."/>
+      <w:lvlJc w:val="left"/>
+      <w:pPr>
+        <w:tabs>
+          <w:tab w:val="num" w:pos="2160"/>
+        </w:tabs>
+        <w:ind w:left="2160" w:hanging="360"/>
+      </w:pPr>
+    </w:lvl>
+    <w:lvl w:ilvl="3" w:tentative="1">
+      <w:start w:val="1"/>
+      <w:numFmt w:val="decimal"/>
+      <w:lvlText w:val="%4."/>
+      <w:lvlJc w:val="left"/>
+      <w:pPr>
+        <w:tabs>
+          <w:tab w:val="num" w:pos="2880"/>
+        </w:tabs>
+        <w:ind w:left="2880" w:hanging="360"/>
+      </w:pPr>
+    </w:lvl>
+    <w:lvl w:ilvl="4" w:tentative="1">
+      <w:start w:val="1"/>
+      <w:numFmt w:val="decimal"/>
+      <w:lvlText w:val="%5."/>
+      <w:lvlJc w:val="left"/>
+      <w:pPr>
+        <w:tabs>
+          <w:tab w:val="num" w:pos="3600"/>
+        </w:tabs>
+        <w:ind w:left="3600" w:hanging="360"/>
+      </w:pPr>
+    </w:lvl>
+    <w:lvl w:ilvl="5" w:tentative="1">
+      <w:start w:val="1"/>
+      <w:numFmt w:val="decimal"/>
+      <w:lvlText w:val="%6."/>
+      <w:lvlJc w:val="left"/>
+      <w:pPr>
+        <w:tabs>
+          <w:tab w:val="num" w:pos="4320"/>
+        </w:tabs>
+        <w:ind w:left="4320" w:hanging="360"/>
+      </w:pPr>
+    </w:lvl>
+    <w:lvl w:ilvl="6" w:tentative="1">
+      <w:start w:val="1"/>
+      <w:numFmt w:val="decimal"/>
+      <w:lvlText w:val="%7."/>
+      <w:lvlJc w:val="left"/>
+      <w:pPr>
+        <w:tabs>
+          <w:tab w:val="num" w:pos="5040"/>
+        </w:tabs>
+        <w:ind w:left="5040" w:hanging="360"/>
+      </w:pPr>
+    </w:lvl>
+    <w:lvl w:ilvl="7" w:tentative="1">
+      <w:start w:val="1"/>
+      <w:numFmt w:val="decimal"/>
+      <w:lvlText w:val="%8."/>
+      <w:lvlJc w:val="left"/>
+      <w:pPr>
+        <w:tabs>
+          <w:tab w:val="num" w:pos="5760"/>
+        </w:tabs>
+        <w:ind w:left="5760" w:hanging="360"/>
+      </w:pPr>
+    </w:lvl>
+    <w:lvl w:ilvl="8" w:tentative="1">
+      <w:start w:val="1"/>
+      <w:numFmt w:val="decimal"/>
+      <w:lvlText w:val="%9."/>
+      <w:lvlJc w:val="left"/>
+      <w:pPr>
+        <w:tabs>
+          <w:tab w:val="num" w:pos="6480"/>
+        </w:tabs>
+        <w:ind w:left="6480" w:hanging="360"/>
+      </w:pPr>
+    </w:lvl>
+  </w:abstractNum>
+  <w:abstractNum w:abstractNumId="7" w15:restartNumberingAfterBreak="0">
+    <w:nsid w:val="498540AF"/>
+    <w:multiLevelType w:val="multilevel"/>
+    <w:tmpl w:val="5060FA72"/>
+    <w:lvl w:ilvl="0">
+      <w:start w:val="1"/>
+      <w:numFmt w:val="bullet"/>
+      <w:lvlText w:val=""/>
+      <w:lvlJc w:val="left"/>
+      <w:pPr>
+        <w:tabs>
+          <w:tab w:val="num" w:pos="720"/>
+        </w:tabs>
+        <w:ind w:left="720" w:hanging="360"/>
+      </w:pPr>
+      <w:rPr>
+        <w:rFonts w:ascii="Symbol" w:hAnsi="Symbol" w:hint="default"/>
+        <w:sz w:val="20"/>
+      </w:rPr>
+    </w:lvl>
+    <w:lvl w:ilvl="1" w:tentative="1">
+      <w:start w:val="1"/>
+      <w:numFmt w:val="bullet"/>
+      <w:lvlText w:val="o"/>
+      <w:lvlJc w:val="left"/>
+      <w:pPr>
+        <w:tabs>
+          <w:tab w:val="num" w:pos="1440"/>
+        </w:tabs>
+        <w:ind w:left="1440" w:hanging="360"/>
+      </w:pPr>
+      <w:rPr>
+        <w:rFonts w:ascii="Courier New" w:hAnsi="Courier New" w:hint="default"/>
+        <w:sz w:val="20"/>
+      </w:rPr>
+    </w:lvl>
+    <w:lvl w:ilvl="2" w:tentative="1">
+      <w:start w:val="1"/>
+      <w:numFmt w:val="bullet"/>
+      <w:lvlText w:val=""/>
+      <w:lvlJc w:val="left"/>
+      <w:pPr>
+        <w:tabs>
+          <w:tab w:val="num" w:pos="2160"/>
+        </w:tabs>
+        <w:ind w:left="2160" w:hanging="360"/>
+      </w:pPr>
+      <w:rPr>
+        <w:rFonts w:ascii="Wingdings" w:hAnsi="Wingdings" w:hint="default"/>
+        <w:sz w:val="20"/>
+      </w:rPr>
+    </w:lvl>
+    <w:lvl w:ilvl="3" w:tentative="1">
+      <w:start w:val="1"/>
+      <w:numFmt w:val="bullet"/>
+      <w:lvlText w:val=""/>
+      <w:lvlJc w:val="left"/>
+      <w:pPr>
+        <w:tabs>
+          <w:tab w:val="num" w:pos="2880"/>
+        </w:tabs>
+        <w:ind w:left="2880" w:hanging="360"/>
+      </w:pPr>
+      <w:rPr>
+        <w:rFonts w:ascii="Wingdings" w:hAnsi="Wingdings" w:hint="default"/>
+        <w:sz w:val="20"/>
+      </w:rPr>
+    </w:lvl>
+    <w:lvl w:ilvl="4" w:tentative="1">
+      <w:start w:val="1"/>
+      <w:numFmt w:val="bullet"/>
+      <w:lvlText w:val=""/>
+      <w:lvlJc w:val="left"/>
+      <w:pPr>
+        <w:tabs>
+          <w:tab w:val="num" w:pos="3600"/>
+        </w:tabs>
+        <w:ind w:left="3600" w:hanging="360"/>
+      </w:pPr>
+      <w:rPr>
+        <w:rFonts w:ascii="Wingdings" w:hAnsi="Wingdings" w:hint="default"/>
+        <w:sz w:val="20"/>
+      </w:rPr>
+    </w:lvl>
+    <w:lvl w:ilvl="5" w:tentative="1">
+      <w:start w:val="1"/>
+      <w:numFmt w:val="bullet"/>
+      <w:lvlText w:val=""/>
+      <w:lvlJc w:val="left"/>
+      <w:pPr>
+        <w:tabs>
+          <w:tab w:val="num" w:pos="4320"/>
+        </w:tabs>
+        <w:ind w:left="4320" w:hanging="360"/>
+      </w:pPr>
+      <w:rPr>
+        <w:rFonts w:ascii="Wingdings" w:hAnsi="Wingdings" w:hint="default"/>
+        <w:sz w:val="20"/>
+      </w:rPr>
+    </w:lvl>
+    <w:lvl w:ilvl="6" w:tentative="1">
+      <w:start w:val="1"/>
+      <w:numFmt w:val="bullet"/>
+      <w:lvlText w:val=""/>
+      <w:lvlJc w:val="left"/>
+      <w:pPr>
+        <w:tabs>
+          <w:tab w:val="num" w:pos="5040"/>
+        </w:tabs>
+        <w:ind w:left="5040" w:hanging="360"/>
+      </w:pPr>
+      <w:rPr>
+        <w:rFonts w:ascii="Wingdings" w:hAnsi="Wingdings" w:hint="default"/>
+        <w:sz w:val="20"/>
+      </w:rPr>
+    </w:lvl>
+    <w:lvl w:ilvl="7" w:tentative="1">
+      <w:start w:val="1"/>
+      <w:numFmt w:val="bullet"/>
+      <w:lvlText w:val=""/>
+      <w:lvlJc w:val="left"/>
+      <w:pPr>
+        <w:tabs>
+          <w:tab w:val="num" w:pos="5760"/>
+        </w:tabs>
+        <w:ind w:left="5760" w:hanging="360"/>
+      </w:pPr>
+      <w:rPr>
+        <w:rFonts w:ascii="Wingdings" w:hAnsi="Wingdings" w:hint="default"/>
+        <w:sz w:val="20"/>
+      </w:rPr>
+    </w:lvl>
+    <w:lvl w:ilvl="8" w:tentative="1">
+      <w:start w:val="1"/>
+      <w:numFmt w:val="bullet"/>
+      <w:lvlText w:val=""/>
+      <w:lvlJc w:val="left"/>
+      <w:pPr>
+        <w:tabs>
+          <w:tab w:val="num" w:pos="6480"/>
+        </w:tabs>
+        <w:ind w:left="6480" w:hanging="360"/>
+      </w:pPr>
+      <w:rPr>
+        <w:rFonts w:ascii="Wingdings" w:hAnsi="Wingdings" w:hint="default"/>
+        <w:sz w:val="20"/>
+      </w:rPr>
+    </w:lvl>
+  </w:abstractNum>
+  <w:abstractNum w:abstractNumId="8" w15:restartNumberingAfterBreak="0">
+    <w:nsid w:val="534F322D"/>
+    <w:multiLevelType w:val="multilevel"/>
+    <w:tmpl w:val="5CE40A1E"/>
+    <w:lvl w:ilvl="0">
+      <w:start w:val="1"/>
+      <w:numFmt w:val="bullet"/>
+      <w:lvlText w:val=""/>
+      <w:lvlJc w:val="left"/>
+      <w:pPr>
+        <w:tabs>
+          <w:tab w:val="num" w:pos="720"/>
+        </w:tabs>
+        <w:ind w:left="720" w:hanging="360"/>
+      </w:pPr>
+      <w:rPr>
+        <w:rFonts w:ascii="Symbol" w:hAnsi="Symbol" w:hint="default"/>
+        <w:sz w:val="20"/>
+      </w:rPr>
+    </w:lvl>
+    <w:lvl w:ilvl="1" w:tentative="1">
+      <w:start w:val="1"/>
+      <w:numFmt w:val="bullet"/>
+      <w:lvlText w:val="o"/>
+      <w:lvlJc w:val="left"/>
+      <w:pPr>
+        <w:tabs>
+          <w:tab w:val="num" w:pos="1440"/>
+        </w:tabs>
+        <w:ind w:left="1440" w:hanging="360"/>
+      </w:pPr>
+      <w:rPr>
+        <w:rFonts w:ascii="Courier New" w:hAnsi="Courier New" w:hint="default"/>
+        <w:sz w:val="20"/>
+      </w:rPr>
+    </w:lvl>
+    <w:lvl w:ilvl="2" w:tentative="1">
+      <w:start w:val="1"/>
+      <w:numFmt w:val="bullet"/>
+      <w:lvlText w:val=""/>
+      <w:lvlJc w:val="left"/>
+      <w:pPr>
+        <w:tabs>
+          <w:tab w:val="num" w:pos="2160"/>
+        </w:tabs>
+        <w:ind w:left="2160" w:hanging="360"/>
+      </w:pPr>
+      <w:rPr>
+        <w:rFonts w:ascii="Wingdings" w:hAnsi="Wingdings" w:hint="default"/>
+        <w:sz w:val="20"/>
+      </w:rPr>
+    </w:lvl>
+    <w:lvl w:ilvl="3" w:tentative="1">
+      <w:start w:val="1"/>
+      <w:numFmt w:val="bullet"/>
+      <w:lvlText w:val=""/>
+      <w:lvlJc w:val="left"/>
+      <w:pPr>
+        <w:tabs>
+          <w:tab w:val="num" w:pos="2880"/>
+        </w:tabs>
+        <w:ind w:left="2880" w:hanging="360"/>
+      </w:pPr>
+      <w:rPr>
+        <w:rFonts w:ascii="Wingdings" w:hAnsi="Wingdings" w:hint="default"/>
+        <w:sz w:val="20"/>
+      </w:rPr>
+    </w:lvl>
+    <w:lvl w:ilvl="4" w:tentative="1">
+      <w:start w:val="1"/>
+      <w:numFmt w:val="bullet"/>
+      <w:lvlText w:val=""/>
+      <w:lvlJc w:val="left"/>
+      <w:pPr>
+        <w:tabs>
+          <w:tab w:val="num" w:pos="3600"/>
+        </w:tabs>
+        <w:ind w:left="3600" w:hanging="360"/>
+      </w:pPr>
+      <w:rPr>
+        <w:rFonts w:ascii="Wingdings" w:hAnsi="Wingdings" w:hint="default"/>
+        <w:sz w:val="20"/>
+      </w:rPr>
+    </w:lvl>
+    <w:lvl w:ilvl="5" w:tentative="1">
+      <w:start w:val="1"/>
+      <w:numFmt w:val="bullet"/>
+      <w:lvlText w:val=""/>
+      <w:lvlJc w:val="left"/>
+      <w:pPr>
+        <w:tabs>
+          <w:tab w:val="num" w:pos="4320"/>
+        </w:tabs>
+        <w:ind w:left="4320" w:hanging="360"/>
+      </w:pPr>
+      <w:rPr>
+        <w:rFonts w:ascii="Wingdings" w:hAnsi="Wingdings" w:hint="default"/>
+        <w:sz w:val="20"/>
+      </w:rPr>
+    </w:lvl>
+    <w:lvl w:ilvl="6" w:tentative="1">
+      <w:start w:val="1"/>
+      <w:numFmt w:val="bullet"/>
+      <w:lvlText w:val=""/>
+      <w:lvlJc w:val="left"/>
+      <w:pPr>
+        <w:tabs>
+          <w:tab w:val="num" w:pos="5040"/>
+        </w:tabs>
+        <w:ind w:left="5040" w:hanging="360"/>
+      </w:pPr>
+      <w:rPr>
+        <w:rFonts w:ascii="Wingdings" w:hAnsi="Wingdings" w:hint="default"/>
+        <w:sz w:val="20"/>
+      </w:rPr>
+    </w:lvl>
+    <w:lvl w:ilvl="7" w:tentative="1">
+      <w:start w:val="1"/>
+      <w:numFmt w:val="bullet"/>
+      <w:lvlText w:val=""/>
+      <w:lvlJc w:val="left"/>
+      <w:pPr>
+        <w:tabs>
+          <w:tab w:val="num" w:pos="5760"/>
+        </w:tabs>
+        <w:ind w:left="5760" w:hanging="360"/>
+      </w:pPr>
+      <w:rPr>
+        <w:rFonts w:ascii="Wingdings" w:hAnsi="Wingdings" w:hint="default"/>
+        <w:sz w:val="20"/>
+      </w:rPr>
+    </w:lvl>
+    <w:lvl w:ilvl="8" w:tentative="1">
+      <w:start w:val="1"/>
+      <w:numFmt w:val="bullet"/>
+      <w:lvlText w:val=""/>
+      <w:lvlJc w:val="left"/>
+      <w:pPr>
+        <w:tabs>
+          <w:tab w:val="num" w:pos="6480"/>
+        </w:tabs>
+        <w:ind w:left="6480" w:hanging="360"/>
+      </w:pPr>
+      <w:rPr>
+        <w:rFonts w:ascii="Wingdings" w:hAnsi="Wingdings" w:hint="default"/>
+        <w:sz w:val="20"/>
+      </w:rPr>
+    </w:lvl>
+  </w:abstractNum>
+  <w:abstractNum w:abstractNumId="9" w15:restartNumberingAfterBreak="0">
+    <w:nsid w:val="56E71627"/>
+    <w:multiLevelType w:val="multilevel"/>
+    <w:tmpl w:val="2EB2E786"/>
+    <w:lvl w:ilvl="0">
+      <w:start w:val="1"/>
+      <w:numFmt w:val="bullet"/>
+      <w:lvlText w:val=""/>
+      <w:lvlJc w:val="left"/>
+      <w:pPr>
+        <w:tabs>
+          <w:tab w:val="num" w:pos="720"/>
+        </w:tabs>
+        <w:ind w:left="720" w:hanging="360"/>
+      </w:pPr>
+      <w:rPr>
+        <w:rFonts w:ascii="Symbol" w:hAnsi="Symbol" w:hint="default"/>
+        <w:sz w:val="20"/>
+      </w:rPr>
+    </w:lvl>
+    <w:lvl w:ilvl="1" w:tentative="1">
+      <w:start w:val="1"/>
+      <w:numFmt w:val="bullet"/>
+      <w:lvlText w:val="o"/>
+      <w:lvlJc w:val="left"/>
+      <w:pPr>
+        <w:tabs>
+          <w:tab w:val="num" w:pos="1440"/>
+        </w:tabs>
+        <w:ind w:left="1440" w:hanging="360"/>
+      </w:pPr>
+      <w:rPr>
+        <w:rFonts w:ascii="Courier New" w:hAnsi="Courier New" w:hint="default"/>
+        <w:sz w:val="20"/>
+      </w:rPr>
+    </w:lvl>
+    <w:lvl w:ilvl="2" w:tentative="1">
+      <w:start w:val="1"/>
+      <w:numFmt w:val="bullet"/>
+      <w:lvlText w:val=""/>
+      <w:lvlJc w:val="left"/>
+      <w:pPr>
+        <w:tabs>
+          <w:tab w:val="num" w:pos="2160"/>
+        </w:tabs>
+        <w:ind w:left="2160" w:hanging="360"/>
+      </w:pPr>
+      <w:rPr>
+        <w:rFonts w:ascii="Wingdings" w:hAnsi="Wingdings" w:hint="default"/>
+        <w:sz w:val="20"/>
+      </w:rPr>
+    </w:lvl>
+    <w:lvl w:ilvl="3" w:tentative="1">
+      <w:start w:val="1"/>
+      <w:numFmt w:val="bullet"/>
+      <w:lvlText w:val=""/>
+      <w:lvlJc w:val="left"/>
+      <w:pPr>
+        <w:tabs>
+          <w:tab w:val="num" w:pos="2880"/>
+        </w:tabs>
+        <w:ind w:left="2880" w:hanging="360"/>
+      </w:pPr>
+      <w:rPr>
+        <w:rFonts w:ascii="Wingdings" w:hAnsi="Wingdings" w:hint="default"/>
+        <w:sz w:val="20"/>
+      </w:rPr>
+    </w:lvl>
+    <w:lvl w:ilvl="4" w:tentative="1">
+      <w:start w:val="1"/>
+      <w:numFmt w:val="bullet"/>
+      <w:lvlText w:val=""/>
+      <w:lvlJc w:val="left"/>
+      <w:pPr>
+        <w:tabs>
+          <w:tab w:val="num" w:pos="3600"/>
+        </w:tabs>
+        <w:ind w:left="3600" w:hanging="360"/>
+      </w:pPr>
+      <w:rPr>
+        <w:rFonts w:ascii="Wingdings" w:hAnsi="Wingdings" w:hint="default"/>
+        <w:sz w:val="20"/>
+      </w:rPr>
+    </w:lvl>
+    <w:lvl w:ilvl="5" w:tentative="1">
+      <w:start w:val="1"/>
+      <w:numFmt w:val="bullet"/>
+      <w:lvlText w:val=""/>
+      <w:lvlJc w:val="left"/>
+      <w:pPr>
+        <w:tabs>
+          <w:tab w:val="num" w:pos="4320"/>
+        </w:tabs>
+        <w:ind w:left="4320" w:hanging="360"/>
+      </w:pPr>
+      <w:rPr>
+        <w:rFonts w:ascii="Wingdings" w:hAnsi="Wingdings" w:hint="default"/>
+        <w:sz w:val="20"/>
+      </w:rPr>
+    </w:lvl>
+    <w:lvl w:ilvl="6" w:tentative="1">
+      <w:start w:val="1"/>
+      <w:numFmt w:val="bullet"/>
+      <w:lvlText w:val=""/>
+      <w:lvlJc w:val="left"/>
+      <w:pPr>
+        <w:tabs>
+          <w:tab w:val="num" w:pos="5040"/>
+        </w:tabs>
+        <w:ind w:left="5040" w:hanging="360"/>
+      </w:pPr>
+      <w:rPr>
+        <w:rFonts w:ascii="Wingdings" w:hAnsi="Wingdings" w:hint="default"/>
+        <w:sz w:val="20"/>
+      </w:rPr>
+    </w:lvl>
+    <w:lvl w:ilvl="7" w:tentative="1">
+      <w:start w:val="1"/>
+      <w:numFmt w:val="bullet"/>
+      <w:lvlText w:val=""/>
+      <w:lvlJc w:val="left"/>
+      <w:pPr>
+        <w:tabs>
+          <w:tab w:val="num" w:pos="5760"/>
+        </w:tabs>
+        <w:ind w:left="5760" w:hanging="360"/>
+      </w:pPr>
+      <w:rPr>
+        <w:rFonts w:ascii="Wingdings" w:hAnsi="Wingdings" w:hint="default"/>
+        <w:sz w:val="20"/>
+      </w:rPr>
+    </w:lvl>
+    <w:lvl w:ilvl="8" w:tentative="1">
+      <w:start w:val="1"/>
+      <w:numFmt w:val="bullet"/>
+      <w:lvlText w:val=""/>
+      <w:lvlJc w:val="left"/>
+      <w:pPr>
+        <w:tabs>
+          <w:tab w:val="num" w:pos="6480"/>
+        </w:tabs>
+        <w:ind w:left="6480" w:hanging="360"/>
+      </w:pPr>
+      <w:rPr>
+        <w:rFonts w:ascii="Wingdings" w:hAnsi="Wingdings" w:hint="default"/>
+        <w:sz w:val="20"/>
+      </w:rPr>
+    </w:lvl>
+  </w:abstractNum>
+  <w:abstractNum w:abstractNumId="10" w15:restartNumberingAfterBreak="0">
+    <w:nsid w:val="608C1311"/>
+    <w:multiLevelType w:val="multilevel"/>
+    <w:tmpl w:val="5BD0B284"/>
+    <w:lvl w:ilvl="0">
+      <w:start w:val="1"/>
+      <w:numFmt w:val="decimal"/>
+      <w:lvlText w:val="%1."/>
+      <w:lvlJc w:val="left"/>
+      <w:pPr>
+        <w:tabs>
+          <w:tab w:val="num" w:pos="720"/>
+        </w:tabs>
+        <w:ind w:left="720" w:hanging="360"/>
+      </w:pPr>
+    </w:lvl>
+    <w:lvl w:ilvl="1" w:tentative="1">
+      <w:start w:val="1"/>
+      <w:numFmt w:val="decimal"/>
+      <w:lvlText w:val="%2."/>
+      <w:lvlJc w:val="left"/>
+      <w:pPr>
+        <w:tabs>
+          <w:tab w:val="num" w:pos="1440"/>
+        </w:tabs>
+        <w:ind w:left="1440" w:hanging="360"/>
+      </w:pPr>
+    </w:lvl>
+    <w:lvl w:ilvl="2" w:tentative="1">
+      <w:start w:val="1"/>
+      <w:numFmt w:val="decimal"/>
+      <w:lvlText w:val="%3."/>
+      <w:lvlJc w:val="left"/>
+      <w:pPr>
+        <w:tabs>
+          <w:tab w:val="num" w:pos="2160"/>
+        </w:tabs>
+        <w:ind w:left="2160" w:hanging="360"/>
+      </w:pPr>
+    </w:lvl>
+    <w:lvl w:ilvl="3" w:tentative="1">
+      <w:start w:val="1"/>
+      <w:numFmt w:val="decimal"/>
+      <w:lvlText w:val="%4."/>
+      <w:lvlJc w:val="left"/>
+      <w:pPr>
+        <w:tabs>
+          <w:tab w:val="num" w:pos="2880"/>
+        </w:tabs>
+        <w:ind w:left="2880" w:hanging="360"/>
+      </w:pPr>
+    </w:lvl>
+    <w:lvl w:ilvl="4" w:tentative="1">
+      <w:start w:val="1"/>
+      <w:numFmt w:val="decimal"/>
+      <w:lvlText w:val="%5."/>
+      <w:lvlJc w:val="left"/>
+      <w:pPr>
+        <w:tabs>
+          <w:tab w:val="num" w:pos="3600"/>
+        </w:tabs>
+        <w:ind w:left="3600" w:hanging="360"/>
+      </w:pPr>
+    </w:lvl>
+    <w:lvl w:ilvl="5" w:tentative="1">
+      <w:start w:val="1"/>
+      <w:numFmt w:val="decimal"/>
+      <w:lvlText w:val="%6."/>
+      <w:lvlJc w:val="left"/>
+      <w:pPr>
+        <w:tabs>
+          <w:tab w:val="num" w:pos="4320"/>
+        </w:tabs>
+        <w:ind w:left="4320" w:hanging="360"/>
+      </w:pPr>
+    </w:lvl>
+    <w:lvl w:ilvl="6" w:tentative="1">
+      <w:start w:val="1"/>
+      <w:numFmt w:val="decimal"/>
+      <w:lvlText w:val="%7."/>
+      <w:lvlJc w:val="left"/>
+      <w:pPr>
+        <w:tabs>
+          <w:tab w:val="num" w:pos="5040"/>
+        </w:tabs>
+        <w:ind w:left="5040" w:hanging="360"/>
+      </w:pPr>
+    </w:lvl>
+    <w:lvl w:ilvl="7" w:tentative="1">
+      <w:start w:val="1"/>
+      <w:numFmt w:val="decimal"/>
+      <w:lvlText w:val="%8."/>
+      <w:lvlJc w:val="left"/>
+      <w:pPr>
+        <w:tabs>
+          <w:tab w:val="num" w:pos="5760"/>
+        </w:tabs>
+        <w:ind w:left="5760" w:hanging="360"/>
+      </w:pPr>
+    </w:lvl>
+    <w:lvl w:ilvl="8" w:tentative="1">
+      <w:start w:val="1"/>
+      <w:numFmt w:val="decimal"/>
+      <w:lvlText w:val="%9."/>
+      <w:lvlJc w:val="left"/>
+      <w:pPr>
+        <w:tabs>
+          <w:tab w:val="num" w:pos="6480"/>
+        </w:tabs>
+        <w:ind w:left="6480" w:hanging="360"/>
+      </w:pPr>
+    </w:lvl>
+  </w:abstractNum>
+  <w:abstractNum w:abstractNumId="11" w15:restartNumberingAfterBreak="0">
+    <w:nsid w:val="626D2844"/>
+    <w:multiLevelType w:val="multilevel"/>
+    <w:tmpl w:val="E6CCD80E"/>
+    <w:lvl w:ilvl="0">
+      <w:start w:val="1"/>
+      <w:numFmt w:val="bullet"/>
+      <w:lvlText w:val=""/>
+      <w:lvlJc w:val="left"/>
+      <w:pPr>
+        <w:tabs>
+          <w:tab w:val="num" w:pos="720"/>
+        </w:tabs>
+        <w:ind w:left="720" w:hanging="360"/>
+      </w:pPr>
+      <w:rPr>
+        <w:rFonts w:ascii="Symbol" w:hAnsi="Symbol" w:hint="default"/>
+        <w:sz w:val="20"/>
+      </w:rPr>
+    </w:lvl>
+    <w:lvl w:ilvl="1" w:tentative="1">
+      <w:start w:val="1"/>
+      <w:numFmt w:val="bullet"/>
+      <w:lvlText w:val="o"/>
+      <w:lvlJc w:val="left"/>
+      <w:pPr>
+        <w:tabs>
+          <w:tab w:val="num" w:pos="1440"/>
+        </w:tabs>
+        <w:ind w:left="1440" w:hanging="360"/>
+      </w:pPr>
+      <w:rPr>
+        <w:rFonts w:ascii="Courier New" w:hAnsi="Courier New" w:hint="default"/>
+        <w:sz w:val="20"/>
+      </w:rPr>
+    </w:lvl>
+    <w:lvl w:ilvl="2" w:tentative="1">
+      <w:start w:val="1"/>
+      <w:numFmt w:val="bullet"/>
+      <w:lvlText w:val=""/>
+      <w:lvlJc w:val="left"/>
+      <w:pPr>
+        <w:tabs>
+          <w:tab w:val="num" w:pos="2160"/>
+        </w:tabs>
+        <w:ind w:left="2160" w:hanging="360"/>
+      </w:pPr>
+      <w:rPr>
+        <w:rFonts w:ascii="Wingdings" w:hAnsi="Wingdings" w:hint="default"/>
+        <w:sz w:val="20"/>
+      </w:rPr>
+    </w:lvl>
+    <w:lvl w:ilvl="3" w:tentative="1">
+      <w:start w:val="1"/>
+      <w:numFmt w:val="bullet"/>
+      <w:lvlText w:val=""/>
+      <w:lvlJc w:val="left"/>
+      <w:pPr>
+        <w:tabs>
+          <w:tab w:val="num" w:pos="2880"/>
+        </w:tabs>
+        <w:ind w:left="2880" w:hanging="360"/>
+      </w:pPr>
+      <w:rPr>
+        <w:rFonts w:ascii="Wingdings" w:hAnsi="Wingdings" w:hint="default"/>
+        <w:sz w:val="20"/>
+      </w:rPr>
+    </w:lvl>
+    <w:lvl w:ilvl="4" w:tentative="1">
+      <w:start w:val="1"/>
+      <w:numFmt w:val="bullet"/>
+      <w:lvlText w:val=""/>
+      <w:lvlJc w:val="left"/>
+      <w:pPr>
+        <w:tabs>
+          <w:tab w:val="num" w:pos="3600"/>
+        </w:tabs>
+        <w:ind w:left="3600" w:hanging="360"/>
+      </w:pPr>
+      <w:rPr>
+        <w:rFonts w:ascii="Wingdings" w:hAnsi="Wingdings" w:hint="default"/>
+        <w:sz w:val="20"/>
+      </w:rPr>
+    </w:lvl>
+    <w:lvl w:ilvl="5" w:tentative="1">
+      <w:start w:val="1"/>
+      <w:numFmt w:val="bullet"/>
+      <w:lvlText w:val=""/>
+      <w:lvlJc w:val="left"/>
+      <w:pPr>
+        <w:tabs>
+          <w:tab w:val="num" w:pos="4320"/>
+        </w:tabs>
+        <w:ind w:left="4320" w:hanging="360"/>
+      </w:pPr>
+      <w:rPr>
+        <w:rFonts w:ascii="Wingdings" w:hAnsi="Wingdings" w:hint="default"/>
+        <w:sz w:val="20"/>
+      </w:rPr>
+    </w:lvl>
+    <w:lvl w:ilvl="6" w:tentative="1">
+      <w:start w:val="1"/>
+      <w:numFmt w:val="bullet"/>
+      <w:lvlText w:val=""/>
+      <w:lvlJc w:val="left"/>
+      <w:pPr>
+        <w:tabs>
+          <w:tab w:val="num" w:pos="5040"/>
+        </w:tabs>
+        <w:ind w:left="5040" w:hanging="360"/>
+      </w:pPr>
+      <w:rPr>
+        <w:rFonts w:ascii="Wingdings" w:hAnsi="Wingdings" w:hint="default"/>
+        <w:sz w:val="20"/>
+      </w:rPr>
+    </w:lvl>
+    <w:lvl w:ilvl="7" w:tentative="1">
+      <w:start w:val="1"/>
+      <w:numFmt w:val="bullet"/>
+      <w:lvlText w:val=""/>
+      <w:lvlJc w:val="left"/>
+      <w:pPr>
+        <w:tabs>
+          <w:tab w:val="num" w:pos="5760"/>
+        </w:tabs>
+        <w:ind w:left="5760" w:hanging="360"/>
+      </w:pPr>
+      <w:rPr>
+        <w:rFonts w:ascii="Wingdings" w:hAnsi="Wingdings" w:hint="default"/>
+        <w:sz w:val="20"/>
+      </w:rPr>
+    </w:lvl>
+    <w:lvl w:ilvl="8" w:tentative="1">
+      <w:start w:val="1"/>
+      <w:numFmt w:val="bullet"/>
+      <w:lvlText w:val=""/>
+      <w:lvlJc w:val="left"/>
+      <w:pPr>
+        <w:tabs>
+          <w:tab w:val="num" w:pos="6480"/>
+        </w:tabs>
+        <w:ind w:left="6480" w:hanging="360"/>
+      </w:pPr>
+      <w:rPr>
+        <w:rFonts w:ascii="Wingdings" w:hAnsi="Wingdings" w:hint="default"/>
+        <w:sz w:val="20"/>
+      </w:rPr>
+    </w:lvl>
+  </w:abstractNum>
+  <w:abstractNum w:abstractNumId="12" w15:restartNumberingAfterBreak="0">
+    <w:nsid w:val="62BF0884"/>
+    <w:multiLevelType w:val="multilevel"/>
+    <w:tmpl w:val="BFBE6E84"/>
+    <w:lvl w:ilvl="0">
+      <w:start w:val="1"/>
+      <w:numFmt w:val="bullet"/>
+      <w:lvlText w:val=""/>
+      <w:lvlJc w:val="left"/>
+      <w:pPr>
+        <w:tabs>
+          <w:tab w:val="num" w:pos="720"/>
+        </w:tabs>
+        <w:ind w:left="720" w:hanging="360"/>
+      </w:pPr>
+      <w:rPr>
+        <w:rFonts w:ascii="Symbol" w:hAnsi="Symbol" w:hint="default"/>
+        <w:sz w:val="20"/>
+      </w:rPr>
+    </w:lvl>
+    <w:lvl w:ilvl="1" w:tentative="1">
+      <w:start w:val="1"/>
+      <w:numFmt w:val="bullet"/>
+      <w:lvlText w:val="o"/>
+      <w:lvlJc w:val="left"/>
+      <w:pPr>
+        <w:tabs>
+          <w:tab w:val="num" w:pos="1440"/>
+        </w:tabs>
+        <w:ind w:left="1440" w:hanging="360"/>
+      </w:pPr>
+      <w:rPr>
+        <w:rFonts w:ascii="Courier New" w:hAnsi="Courier New" w:hint="default"/>
+        <w:sz w:val="20"/>
+      </w:rPr>
+    </w:lvl>
+    <w:lvl w:ilvl="2" w:tentative="1">
+      <w:start w:val="1"/>
+      <w:numFmt w:val="bullet"/>
+      <w:lvlText w:val=""/>
+      <w:lvlJc w:val="left"/>
+      <w:pPr>
+        <w:tabs>
+          <w:tab w:val="num" w:pos="2160"/>
+        </w:tabs>
+        <w:ind w:left="2160" w:hanging="360"/>
+      </w:pPr>
+      <w:rPr>
+        <w:rFonts w:ascii="Wingdings" w:hAnsi="Wingdings" w:hint="default"/>
+        <w:sz w:val="20"/>
+      </w:rPr>
+    </w:lvl>
+    <w:lvl w:ilvl="3" w:tentative="1">
+      <w:start w:val="1"/>
+      <w:numFmt w:val="bullet"/>
+      <w:lvlText w:val=""/>
+      <w:lvlJc w:val="left"/>
+      <w:pPr>
+        <w:tabs>
+          <w:tab w:val="num" w:pos="2880"/>
+        </w:tabs>
+        <w:ind w:left="2880" w:hanging="360"/>
+      </w:pPr>
+      <w:rPr>
+        <w:rFonts w:ascii="Wingdings" w:hAnsi="Wingdings" w:hint="default"/>
+        <w:sz w:val="20"/>
+      </w:rPr>
+    </w:lvl>
+    <w:lvl w:ilvl="4" w:tentative="1">
+      <w:start w:val="1"/>
+      <w:numFmt w:val="bullet"/>
+      <w:lvlText w:val=""/>
+      <w:lvlJc w:val="left"/>
+      <w:pPr>
+        <w:tabs>
+          <w:tab w:val="num" w:pos="3600"/>
+        </w:tabs>
+        <w:ind w:left="3600" w:hanging="360"/>
+      </w:pPr>
+      <w:rPr>
+        <w:rFonts w:ascii="Wingdings" w:hAnsi="Wingdings" w:hint="default"/>
+        <w:sz w:val="20"/>
+      </w:rPr>
+    </w:lvl>
+    <w:lvl w:ilvl="5" w:tentative="1">
+      <w:start w:val="1"/>
+      <w:numFmt w:val="bullet"/>
+      <w:lvlText w:val=""/>
+      <w:lvlJc w:val="left"/>
+      <w:pPr>
+        <w:tabs>
+          <w:tab w:val="num" w:pos="4320"/>
+        </w:tabs>
+        <w:ind w:left="4320" w:hanging="360"/>
+      </w:pPr>
+      <w:rPr>
+        <w:rFonts w:ascii="Wingdings" w:hAnsi="Wingdings" w:hint="default"/>
+        <w:sz w:val="20"/>
+      </w:rPr>
+    </w:lvl>
+    <w:lvl w:ilvl="6" w:tentative="1">
+      <w:start w:val="1"/>
+      <w:numFmt w:val="bullet"/>
+      <w:lvlText w:val=""/>
+      <w:lvlJc w:val="left"/>
+      <w:pPr>
+        <w:tabs>
+          <w:tab w:val="num" w:pos="5040"/>
+        </w:tabs>
+        <w:ind w:left="5040" w:hanging="360"/>
+      </w:pPr>
+      <w:rPr>
+        <w:rFonts w:ascii="Wingdings" w:hAnsi="Wingdings" w:hint="default"/>
+        <w:sz w:val="20"/>
+      </w:rPr>
+    </w:lvl>
+    <w:lvl w:ilvl="7" w:tentative="1">
+      <w:start w:val="1"/>
+      <w:numFmt w:val="bullet"/>
+      <w:lvlText w:val=""/>
+      <w:lvlJc w:val="left"/>
+      <w:pPr>
+        <w:tabs>
+          <w:tab w:val="num" w:pos="5760"/>
+        </w:tabs>
+        <w:ind w:left="5760" w:hanging="360"/>
+      </w:pPr>
+      <w:rPr>
+        <w:rFonts w:ascii="Wingdings" w:hAnsi="Wingdings" w:hint="default"/>
+        <w:sz w:val="20"/>
+      </w:rPr>
+    </w:lvl>
+    <w:lvl w:ilvl="8" w:tentative="1">
+      <w:start w:val="1"/>
+      <w:numFmt w:val="bullet"/>
+      <w:lvlText w:val=""/>
+      <w:lvlJc w:val="left"/>
+      <w:pPr>
+        <w:tabs>
+          <w:tab w:val="num" w:pos="6480"/>
+        </w:tabs>
+        <w:ind w:left="6480" w:hanging="360"/>
+      </w:pPr>
+      <w:rPr>
+        <w:rFonts w:ascii="Wingdings" w:hAnsi="Wingdings" w:hint="default"/>
+        <w:sz w:val="20"/>
+      </w:rPr>
+    </w:lvl>
+  </w:abstractNum>
+  <w:abstractNum w:abstractNumId="13" w15:restartNumberingAfterBreak="0">
+    <w:nsid w:val="674B7F1B"/>
+    <w:multiLevelType w:val="multilevel"/>
+    <w:tmpl w:val="008AEA06"/>
+    <w:lvl w:ilvl="0">
+      <w:start w:val="1"/>
+      <w:numFmt w:val="bullet"/>
+      <w:lvlText w:val=""/>
+      <w:lvlJc w:val="left"/>
+      <w:pPr>
+        <w:tabs>
+          <w:tab w:val="num" w:pos="720"/>
+        </w:tabs>
+        <w:ind w:left="720" w:hanging="360"/>
+      </w:pPr>
+      <w:rPr>
+        <w:rFonts w:ascii="Symbol" w:hAnsi="Symbol" w:hint="default"/>
+        <w:sz w:val="20"/>
+      </w:rPr>
+    </w:lvl>
+    <w:lvl w:ilvl="1" w:tentative="1">
+      <w:start w:val="1"/>
+      <w:numFmt w:val="bullet"/>
+      <w:lvlText w:val="o"/>
+      <w:lvlJc w:val="left"/>
+      <w:pPr>
+        <w:tabs>
+          <w:tab w:val="num" w:pos="1440"/>
+        </w:tabs>
+        <w:ind w:left="1440" w:hanging="360"/>
+      </w:pPr>
+      <w:rPr>
+        <w:rFonts w:ascii="Courier New" w:hAnsi="Courier New" w:hint="default"/>
+        <w:sz w:val="20"/>
+      </w:rPr>
+    </w:lvl>
+    <w:lvl w:ilvl="2" w:tentative="1">
+      <w:start w:val="1"/>
+      <w:numFmt w:val="bullet"/>
+      <w:lvlText w:val=""/>
+      <w:lvlJc w:val="left"/>
+      <w:pPr>
+        <w:tabs>
+          <w:tab w:val="num" w:pos="2160"/>
+        </w:tabs>
+        <w:ind w:left="2160" w:hanging="360"/>
+      </w:pPr>
+      <w:rPr>
+        <w:rFonts w:ascii="Wingdings" w:hAnsi="Wingdings" w:hint="default"/>
+        <w:sz w:val="20"/>
+      </w:rPr>
+    </w:lvl>
+    <w:lvl w:ilvl="3" w:tentative="1">
+      <w:start w:val="1"/>
+      <w:numFmt w:val="bullet"/>
+      <w:lvlText w:val=""/>
+      <w:lvlJc w:val="left"/>
+      <w:pPr>
+        <w:tabs>
+          <w:tab w:val="num" w:pos="2880"/>
+        </w:tabs>
+        <w:ind w:left="2880" w:hanging="360"/>
+      </w:pPr>
+      <w:rPr>
+        <w:rFonts w:ascii="Wingdings" w:hAnsi="Wingdings" w:hint="default"/>
+        <w:sz w:val="20"/>
+      </w:rPr>
+    </w:lvl>
+    <w:lvl w:ilvl="4" w:tentative="1">
+      <w:start w:val="1"/>
+      <w:numFmt w:val="bullet"/>
+      <w:lvlText w:val=""/>
+      <w:lvlJc w:val="left"/>
+      <w:pPr>
+        <w:tabs>
+          <w:tab w:val="num" w:pos="3600"/>
+        </w:tabs>
+        <w:ind w:left="3600" w:hanging="360"/>
+      </w:pPr>
+      <w:rPr>
+        <w:rFonts w:ascii="Wingdings" w:hAnsi="Wingdings" w:hint="default"/>
+        <w:sz w:val="20"/>
+      </w:rPr>
+    </w:lvl>
+    <w:lvl w:ilvl="5" w:tentative="1">
+      <w:start w:val="1"/>
+      <w:numFmt w:val="bullet"/>
+      <w:lvlText w:val=""/>
+      <w:lvlJc w:val="left"/>
+      <w:pPr>
+        <w:tabs>
+          <w:tab w:val="num" w:pos="4320"/>
+        </w:tabs>
+        <w:ind w:left="4320" w:hanging="360"/>
+      </w:pPr>
+      <w:rPr>
+        <w:rFonts w:ascii="Wingdings" w:hAnsi="Wingdings" w:hint="default"/>
+        <w:sz w:val="20"/>
+      </w:rPr>
+    </w:lvl>
+    <w:lvl w:ilvl="6" w:tentative="1">
+      <w:start w:val="1"/>
+      <w:numFmt w:val="bullet"/>
+      <w:lvlText w:val=""/>
+      <w:lvlJc w:val="left"/>
+      <w:pPr>
+        <w:tabs>
+          <w:tab w:val="num" w:pos="5040"/>
+        </w:tabs>
+        <w:ind w:left="5040" w:hanging="360"/>
+      </w:pPr>
+      <w:rPr>
+        <w:rFonts w:ascii="Wingdings" w:hAnsi="Wingdings" w:hint="default"/>
+        <w:sz w:val="20"/>
+      </w:rPr>
+    </w:lvl>
+    <w:lvl w:ilvl="7" w:tentative="1">
+      <w:start w:val="1"/>
+      <w:numFmt w:val="bullet"/>
+      <w:lvlText w:val=""/>
+      <w:lvlJc w:val="left"/>
+      <w:pPr>
+        <w:tabs>
+          <w:tab w:val="num" w:pos="5760"/>
+        </w:tabs>
+        <w:ind w:left="5760" w:hanging="360"/>
+      </w:pPr>
+      <w:rPr>
+        <w:rFonts w:ascii="Wingdings" w:hAnsi="Wingdings" w:hint="default"/>
+        <w:sz w:val="20"/>
+      </w:rPr>
+    </w:lvl>
+    <w:lvl w:ilvl="8" w:tentative="1">
+      <w:start w:val="1"/>
+      <w:numFmt w:val="bullet"/>
+      <w:lvlText w:val=""/>
+      <w:lvlJc w:val="left"/>
+      <w:pPr>
+        <w:tabs>
+          <w:tab w:val="num" w:pos="6480"/>
+        </w:tabs>
+        <w:ind w:left="6480" w:hanging="360"/>
+      </w:pPr>
+      <w:rPr>
+        <w:rFonts w:ascii="Wingdings" w:hAnsi="Wingdings" w:hint="default"/>
+        <w:sz w:val="20"/>
+      </w:rPr>
+    </w:lvl>
+  </w:abstractNum>
+  <w:abstractNum w:abstractNumId="14" w15:restartNumberingAfterBreak="0">
     <w:nsid w:val="67A62177"/>
     <w:multiLevelType w:val="hybridMultilevel"/>
     <w:tmpl w:val="FFB09D18"/>
@@ -3269,7 +5775,7 @@
       </w:pPr>
     </w:lvl>
   </w:abstractNum>
-  <w:abstractNum w:abstractNumId="1" w15:restartNumberingAfterBreak="0">
+  <w:abstractNum w:abstractNumId="15" w15:restartNumberingAfterBreak="0">
     <w:nsid w:val="68597CFE"/>
     <w:multiLevelType w:val="hybridMultilevel"/>
     <w:tmpl w:val="791204D0"/>
@@ -3382,7 +5888,156 @@
       </w:rPr>
     </w:lvl>
   </w:abstractNum>
-  <w:abstractNum w:abstractNumId="2" w15:restartNumberingAfterBreak="0">
+  <w:abstractNum w:abstractNumId="16" w15:restartNumberingAfterBreak="0">
+    <w:nsid w:val="76723484"/>
+    <w:multiLevelType w:val="multilevel"/>
+    <w:tmpl w:val="EEC21FB8"/>
+    <w:lvl w:ilvl="0">
+      <w:start w:val="1"/>
+      <w:numFmt w:val="bullet"/>
+      <w:lvlText w:val=""/>
+      <w:lvlJc w:val="left"/>
+      <w:pPr>
+        <w:tabs>
+          <w:tab w:val="num" w:pos="720"/>
+        </w:tabs>
+        <w:ind w:left="720" w:hanging="360"/>
+      </w:pPr>
+      <w:rPr>
+        <w:rFonts w:ascii="Symbol" w:hAnsi="Symbol" w:hint="default"/>
+        <w:sz w:val="20"/>
+      </w:rPr>
+    </w:lvl>
+    <w:lvl w:ilvl="1" w:tentative="1">
+      <w:start w:val="1"/>
+      <w:numFmt w:val="bullet"/>
+      <w:lvlText w:val="o"/>
+      <w:lvlJc w:val="left"/>
+      <w:pPr>
+        <w:tabs>
+          <w:tab w:val="num" w:pos="1440"/>
+        </w:tabs>
+        <w:ind w:left="1440" w:hanging="360"/>
+      </w:pPr>
+      <w:rPr>
+        <w:rFonts w:ascii="Courier New" w:hAnsi="Courier New" w:hint="default"/>
+        <w:sz w:val="20"/>
+      </w:rPr>
+    </w:lvl>
+    <w:lvl w:ilvl="2" w:tentative="1">
+      <w:start w:val="1"/>
+      <w:numFmt w:val="bullet"/>
+      <w:lvlText w:val=""/>
+      <w:lvlJc w:val="left"/>
+      <w:pPr>
+        <w:tabs>
+          <w:tab w:val="num" w:pos="2160"/>
+        </w:tabs>
+        <w:ind w:left="2160" w:hanging="360"/>
+      </w:pPr>
+      <w:rPr>
+        <w:rFonts w:ascii="Wingdings" w:hAnsi="Wingdings" w:hint="default"/>
+        <w:sz w:val="20"/>
+      </w:rPr>
+    </w:lvl>
+    <w:lvl w:ilvl="3" w:tentative="1">
+      <w:start w:val="1"/>
+      <w:numFmt w:val="bullet"/>
+      <w:lvlText w:val=""/>
+      <w:lvlJc w:val="left"/>
+      <w:pPr>
+        <w:tabs>
+          <w:tab w:val="num" w:pos="2880"/>
+        </w:tabs>
+        <w:ind w:left="2880" w:hanging="360"/>
+      </w:pPr>
+      <w:rPr>
+        <w:rFonts w:ascii="Wingdings" w:hAnsi="Wingdings" w:hint="default"/>
+        <w:sz w:val="20"/>
+      </w:rPr>
+    </w:lvl>
+    <w:lvl w:ilvl="4" w:tentative="1">
+      <w:start w:val="1"/>
+      <w:numFmt w:val="bullet"/>
+      <w:lvlText w:val=""/>
+      <w:lvlJc w:val="left"/>
+      <w:pPr>
+        <w:tabs>
+          <w:tab w:val="num" w:pos="3600"/>
+        </w:tabs>
+        <w:ind w:left="3600" w:hanging="360"/>
+      </w:pPr>
+      <w:rPr>
+        <w:rFonts w:ascii="Wingdings" w:hAnsi="Wingdings" w:hint="default"/>
+        <w:sz w:val="20"/>
+      </w:rPr>
+    </w:lvl>
+    <w:lvl w:ilvl="5" w:tentative="1">
+      <w:start w:val="1"/>
+      <w:numFmt w:val="bullet"/>
+      <w:lvlText w:val=""/>
+      <w:lvlJc w:val="left"/>
+      <w:pPr>
+        <w:tabs>
+          <w:tab w:val="num" w:pos="4320"/>
+        </w:tabs>
+        <w:ind w:left="4320" w:hanging="360"/>
+      </w:pPr>
+      <w:rPr>
+        <w:rFonts w:ascii="Wingdings" w:hAnsi="Wingdings" w:hint="default"/>
+        <w:sz w:val="20"/>
+      </w:rPr>
+    </w:lvl>
+    <w:lvl w:ilvl="6" w:tentative="1">
+      <w:start w:val="1"/>
+      <w:numFmt w:val="bullet"/>
+      <w:lvlText w:val=""/>
+      <w:lvlJc w:val="left"/>
+      <w:pPr>
+        <w:tabs>
+          <w:tab w:val="num" w:pos="5040"/>
+        </w:tabs>
+        <w:ind w:left="5040" w:hanging="360"/>
+      </w:pPr>
+      <w:rPr>
+        <w:rFonts w:ascii="Wingdings" w:hAnsi="Wingdings" w:hint="default"/>
+        <w:sz w:val="20"/>
+      </w:rPr>
+    </w:lvl>
+    <w:lvl w:ilvl="7" w:tentative="1">
+      <w:start w:val="1"/>
+      <w:numFmt w:val="bullet"/>
+      <w:lvlText w:val=""/>
+      <w:lvlJc w:val="left"/>
+      <w:pPr>
+        <w:tabs>
+          <w:tab w:val="num" w:pos="5760"/>
+        </w:tabs>
+        <w:ind w:left="5760" w:hanging="360"/>
+      </w:pPr>
+      <w:rPr>
+        <w:rFonts w:ascii="Wingdings" w:hAnsi="Wingdings" w:hint="default"/>
+        <w:sz w:val="20"/>
+      </w:rPr>
+    </w:lvl>
+    <w:lvl w:ilvl="8" w:tentative="1">
+      <w:start w:val="1"/>
+      <w:numFmt w:val="bullet"/>
+      <w:lvlText w:val=""/>
+      <w:lvlJc w:val="left"/>
+      <w:pPr>
+        <w:tabs>
+          <w:tab w:val="num" w:pos="6480"/>
+        </w:tabs>
+        <w:ind w:left="6480" w:hanging="360"/>
+      </w:pPr>
+      <w:rPr>
+        <w:rFonts w:ascii="Wingdings" w:hAnsi="Wingdings" w:hint="default"/>
+        <w:sz w:val="20"/>
+      </w:rPr>
+    </w:lvl>
+  </w:abstractNum>
+  <w:abstractNum w:abstractNumId="17" w15:restartNumberingAfterBreak="0">
     <w:nsid w:val="7745590F"/>
     <w:multiLevelType w:val="hybridMultilevel"/>
     <w:tmpl w:val="D2B871DA"/>
@@ -3472,19 +6127,64 @@
     </w:lvl>
   </w:abstractNum>
   <w:num w:numId="1" w16cid:durableId="1611084935">
+    <w:abstractNumId w:val="17"/>
+  </w:num>
+  <w:num w:numId="2" w16cid:durableId="542517263">
+    <w:abstractNumId w:val="14"/>
+  </w:num>
+  <w:num w:numId="3" w16cid:durableId="199248842">
+    <w:abstractNumId w:val="15"/>
+  </w:num>
+  <w:num w:numId="4" w16cid:durableId="185560683">
+    <w:abstractNumId w:val="11"/>
+  </w:num>
+  <w:num w:numId="5" w16cid:durableId="1511530325">
+    <w:abstractNumId w:val="6"/>
+  </w:num>
+  <w:num w:numId="6" w16cid:durableId="585696783">
+    <w:abstractNumId w:val="5"/>
+  </w:num>
+  <w:num w:numId="7" w16cid:durableId="1186136525">
+    <w:abstractNumId w:val="0"/>
+  </w:num>
+  <w:num w:numId="8" w16cid:durableId="148449378">
+    <w:abstractNumId w:val="4"/>
+  </w:num>
+  <w:num w:numId="9" w16cid:durableId="795875054">
+    <w:abstractNumId w:val="12"/>
+  </w:num>
+  <w:num w:numId="10" w16cid:durableId="1593931232">
+    <w:abstractNumId w:val="9"/>
+  </w:num>
+  <w:num w:numId="11" w16cid:durableId="185338811">
+    <w:abstractNumId w:val="10"/>
+  </w:num>
+  <w:num w:numId="12" w16cid:durableId="555435238">
+    <w:abstractNumId w:val="3"/>
+  </w:num>
+  <w:num w:numId="13" w16cid:durableId="712580725">
+    <w:abstractNumId w:val="16"/>
+  </w:num>
+  <w:num w:numId="14" w16cid:durableId="303241452">
     <w:abstractNumId w:val="2"/>
   </w:num>
-  <w:num w:numId="2" w16cid:durableId="542517263">
-    <w:abstractNumId w:val="0"/>
+  <w:num w:numId="15" w16cid:durableId="1063140951">
+    <w:abstractNumId w:val="8"/>
   </w:num>
-  <w:num w:numId="3" w16cid:durableId="199248842">
+  <w:num w:numId="16" w16cid:durableId="888300340">
+    <w:abstractNumId w:val="7"/>
+  </w:num>
+  <w:num w:numId="17" w16cid:durableId="1874071301">
     <w:abstractNumId w:val="1"/>
+  </w:num>
+  <w:num w:numId="18" w16cid:durableId="1440753910">
+    <w:abstractNumId w:val="13"/>
   </w:num>
 </w:numbering>
 </file>
 
 <file path=word/styles.xml><?xml version="1.0" encoding="utf-8"?>
-<w:styles xmlns:mc="http://schemas.openxmlformats.org/markup-compatibility/2006" xmlns:r="http://schemas.openxmlformats.org/officeDocument/2006/relationships" xmlns:w="http://schemas.openxmlformats.org/wordprocessingml/2006/main" xmlns:w14="http://schemas.microsoft.com/office/word/2010/wordml" xmlns:w15="http://schemas.microsoft.com/office/word/2012/wordml" xmlns:w16cex="http://schemas.microsoft.com/office/word/2018/wordml/cex" xmlns:w16cid="http://schemas.microsoft.com/office/word/2016/wordml/cid" xmlns:w16="http://schemas.microsoft.com/office/word/2018/wordml" xmlns:w16sdtdh="http://schemas.microsoft.com/office/word/2020/wordml/sdtdatahash" xmlns:w16se="http://schemas.microsoft.com/office/word/2015/wordml/symex" mc:Ignorable="w14 w15 w16se w16cid w16 w16cex w16sdtdh">
+<w:styles xmlns:mc="http://schemas.openxmlformats.org/markup-compatibility/2006" xmlns:r="http://schemas.openxmlformats.org/officeDocument/2006/relationships" xmlns:w="http://schemas.openxmlformats.org/wordprocessingml/2006/main" xmlns:w14="http://schemas.microsoft.com/office/word/2010/wordml" xmlns:w15="http://schemas.microsoft.com/office/word/2012/wordml" xmlns:w16cex="http://schemas.microsoft.com/office/word/2018/wordml/cex" xmlns:w16cid="http://schemas.microsoft.com/office/word/2016/wordml/cid" xmlns:w16="http://schemas.microsoft.com/office/word/2018/wordml" xmlns:w16du="http://schemas.microsoft.com/office/word/2023/wordml/word16du" xmlns:w16sdtdh="http://schemas.microsoft.com/office/word/2020/wordml/sdtdatahash" xmlns:w16sdtfl="http://schemas.microsoft.com/office/word/2024/wordml/sdtformatlock" xmlns:w16se="http://schemas.microsoft.com/office/word/2015/wordml/symex" mc:Ignorable="w14 w15 w16se w16cid w16 w16cex w16sdtdh w16sdtfl w16du">
   <w:docDefaults>
     <w:rPrDefault>
       <w:rPr>

</xml_diff>